<commit_message>
very basic report draft
</commit_message>
<xml_diff>
--- a/documentation/CC Assignment Report.docx
+++ b/documentation/CC Assignment Report.docx
@@ -13,7 +13,14 @@
           <w:docPartUnique/>
         </w:docPartObj>
       </w:sdtPr>
-      <w:sdtEndPr/>
+      <w:sdtEndPr>
+        <w:rPr>
+          <w:rFonts w:ascii="Times New Roman" w:hAnsi="Times New Roman" w:cs="Times New Roman"/>
+          <w:sz w:val="24"/>
+          <w:szCs w:val="24"/>
+          <w:lang w:val="en-US"/>
+        </w:rPr>
+      </w:sdtEndPr>
       <w:sdtContent>
         <w:p>
           <w:pPr>
@@ -334,7 +341,7 @@
                     <v:stroke joinstyle="miter"/>
                     <v:path gradientshapeok="t" o:connecttype="rect"/>
                   </v:shapetype>
-                  <v:shape id="Text_x0020_Box_x0020_32" o:spid="_x0000_s1026" type="#_x0000_t202" style="position:absolute;margin-left:0;margin-top:0;width:267.9pt;height:31pt;z-index:251661312;visibility:visible;mso-wrap-style:square;mso-width-percent:450;mso-height-percent:0;mso-left-percent:420;mso-top-percent:880;mso-wrap-distance-left:9pt;mso-wrap-distance-top:0;mso-wrap-distance-right:9pt;mso-wrap-distance-bottom:0;mso-position-horizontal-relative:page;mso-position-vertical-relative:page;mso-width-percent:450;mso-height-percent:0;mso-left-percent:420;mso-top-percent:880;mso-width-relative:page;mso-height-relative:margin;v-text-anchor:bottom" o:gfxdata="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" filled="f" stroked="f" strokeweight=".5pt">
+                  <v:shape id="Text Box 32" o:spid="_x0000_s1026" type="#_x0000_t202" style="position:absolute;margin-left:0;margin-top:0;width:267.9pt;height:31pt;z-index:251661312;visibility:visible;mso-wrap-style:square;mso-width-percent:450;mso-height-percent:0;mso-left-percent:420;mso-top-percent:880;mso-wrap-distance-left:9pt;mso-wrap-distance-top:0;mso-wrap-distance-right:9pt;mso-wrap-distance-bottom:0;mso-position-horizontal-relative:page;mso-position-vertical-relative:page;mso-width-percent:450;mso-height-percent:0;mso-left-percent:420;mso-top-percent:880;mso-width-relative:page;mso-height-relative:margin;v-text-anchor:bottom" o:gfxdata="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" filled="f" stroked="f" strokeweight=".5pt">
                     <v:textbox style="mso-fit-shape-to-text:t" inset="0,0,0,0">
                       <w:txbxContent>
                         <w:p>
@@ -424,7 +431,6 @@
           <w:r>
             <w:rPr>
               <w:noProof/>
-              <w:lang w:val="en-US"/>
             </w:rPr>
             <mc:AlternateContent>
               <mc:Choice Requires="wps">
@@ -437,7 +443,7 @@
                     <wp:positionV relativeFrom="page">
                       <wp:posOffset>2310732</wp:posOffset>
                     </wp:positionV>
-                    <wp:extent cx="3402330" cy="2159635"/>
+                    <wp:extent cx="3402330" cy="2282825"/>
                     <wp:effectExtent l="0" t="0" r="7620" b="635"/>
                     <wp:wrapNone/>
                     <wp:docPr id="1" name="Text Box 1"/>
@@ -449,7 +455,7 @@
                           <wps:spPr>
                             <a:xfrm>
                               <a:off x="0" y="0"/>
-                              <a:ext cx="3402330" cy="2159635"/>
+                              <a:ext cx="3402330" cy="2282825"/>
                             </a:xfrm>
                             <a:prstGeom prst="rect">
                               <a:avLst/>
@@ -571,11 +577,7 @@
               </mc:Choice>
               <mc:Fallback>
                 <w:pict>
-                  <v:shapetype w14:anchorId="5546FA49" id="_x0000_t202" coordsize="21600,21600" o:spt="202" path="m0,0l0,21600,21600,21600,21600,0xe">
-                    <v:stroke joinstyle="miter"/>
-                    <v:path gradientshapeok="t" o:connecttype="rect"/>
-                  </v:shapetype>
-                  <v:shape id="Text Box 1" o:spid="_x0000_s1027" type="#_x0000_t202" style="position:absolute;margin-left:250.65pt;margin-top:181.95pt;width:267.9pt;height:170.05pt;z-index:251660288;visibility:visible;mso-wrap-style:square;mso-width-percent:450;mso-height-percent:0;mso-wrap-distance-left:9pt;mso-wrap-distance-top:0;mso-wrap-distance-right:9pt;mso-wrap-distance-bottom:0;mso-position-horizontal:absolute;mso-position-horizontal-relative:page;mso-position-vertical:absolute;mso-position-vertical-relative:page;mso-width-percent:450;mso-height-percent:0;mso-width-relative:page;mso-height-relative:margin;v-text-anchor:top" o:gfxdata="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" filled="f" stroked="f" strokeweight=".5pt">
+                  <v:shape w14:anchorId="5546FA49" id="Text Box 1" o:spid="_x0000_s1027" type="#_x0000_t202" style="position:absolute;margin-left:250.65pt;margin-top:181.95pt;width:267.9pt;height:179.75pt;z-index:251660288;visibility:visible;mso-wrap-style:square;mso-width-percent:450;mso-height-percent:0;mso-wrap-distance-left:9pt;mso-wrap-distance-top:0;mso-wrap-distance-right:9pt;mso-wrap-distance-bottom:0;mso-position-horizontal:absolute;mso-position-horizontal-relative:page;mso-position-vertical:absolute;mso-position-vertical-relative:page;mso-width-percent:450;mso-height-percent:0;mso-width-relative:page;mso-height-relative:margin;v-text-anchor:top" o:gfxdata="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" filled="f" stroked="f" strokeweight=".5pt">
                     <v:textbox style="mso-fit-shape-to-text:t" inset="0,0,0,0">
                       <w:txbxContent>
                         <w:p>
@@ -668,7 +670,6 @@
       <w:r>
         <w:rPr>
           <w:noProof/>
-          <w:lang w:val="en-US"/>
         </w:rPr>
         <mc:AlternateContent>
           <mc:Choice Requires="wps">
@@ -852,7 +853,6 @@
       <w:r>
         <w:rPr>
           <w:noProof/>
-          <w:lang w:val="en-US"/>
         </w:rPr>
         <mc:AlternateContent>
           <mc:Choice Requires="wpg">
@@ -4241,7 +4241,6 @@
         <w:autoSpaceDE w:val="0"/>
         <w:autoSpaceDN w:val="0"/>
         <w:adjustRightInd w:val="0"/>
-        <w:spacing w:after="0" w:line="240" w:lineRule="auto"/>
         <w:rPr>
           <w:rFonts w:ascii="Calibri" w:hAnsi="Calibri" w:cs="Calibri"/>
           <w:b/>
@@ -4264,10 +4263,94 @@
         </w:rPr>
         <w:t>Source Code Organisation</w:t>
       </w:r>
-      <w:bookmarkStart w:id="0" w:name="_GoBack"/>
-      <w:bookmarkEnd w:id="0"/>
+    </w:p>
+    <w:p>
+      <w:pPr>
+        <w:widowControl w:val="0"/>
+        <w:autoSpaceDE w:val="0"/>
+        <w:autoSpaceDN w:val="0"/>
+        <w:adjustRightInd w:val="0"/>
+        <w:rPr>
+          <w:rFonts w:ascii="Calibri" w:hAnsi="Calibri" w:cs="Calibri"/>
+          <w:b/>
+          <w:bCs/>
+          <w:color w:val="284677"/>
+          <w:szCs w:val="48"/>
+          <w:u w:val="single"/>
+        </w:rPr>
+      </w:pPr>
+    </w:p>
+    <w:p>
+      <w:r>
+        <w:t>The s</w:t>
+      </w:r>
+      <w:r>
+        <w:t>ource code is organized to reflect a typic</w:t>
+      </w:r>
+      <w:r>
+        <w:t>al layered network architecture.</w:t>
+      </w:r>
+      <w:r>
+        <w:t xml:space="preserve"> Global variables were permitted to be used for the CNET network simulator and thus, the header file contains the declaration for these functions.</w:t>
+      </w:r>
+      <w:r>
+        <w:t xml:space="preserve"> Structures for frames and variables for the routing table, node windows and node buffers are al</w:t>
+      </w:r>
+      <w:r>
+        <w:t xml:space="preserve">l contained within the </w:t>
+      </w:r>
+      <w:r>
+        <w:rPr>
+          <w:i/>
+        </w:rPr>
+        <w:t>assignment.h</w:t>
+      </w:r>
+      <w:r>
+        <w:t xml:space="preserve"> </w:t>
+      </w:r>
+      <w:r>
+        <w:t>header file.</w:t>
+      </w:r>
     </w:p>
     <w:p/>
+    <w:p>
+      <w:r>
+        <w:t xml:space="preserve">Layers are present in the </w:t>
+      </w:r>
+      <w:r>
+        <w:rPr>
+          <w:i/>
+        </w:rPr>
+        <w:t>assignment.c</w:t>
+      </w:r>
+      <w:r>
+        <w:rPr>
+          <w:i/>
+        </w:rPr>
+        <w:t xml:space="preserve"> </w:t>
+      </w:r>
+      <w:r>
+        <w:t>from high to low. i.e. f</w:t>
+      </w:r>
+      <w:r>
+        <w:t xml:space="preserve">rom </w:t>
+      </w:r>
+      <w:r>
+        <w:t xml:space="preserve">the </w:t>
+      </w:r>
+      <w:r>
+        <w:t>transport layer down to the data link layer.</w:t>
+      </w:r>
+      <w:r>
+        <w:t xml:space="preserve"> Only the network and data link layers were fully implemented in this assignment, with CNET calls utilizing the built</w:t>
+      </w:r>
+      <w:r>
+        <w:t>-</w:t>
+      </w:r>
+      <w:r>
+        <w:t>in application and physical layer. Wrapper functions were developed for the transport layer, essentially to illustrate the layering, despite these functions performing little work.</w:t>
+      </w:r>
+    </w:p>
     <w:p/>
     <w:p>
       <w:pPr>
@@ -4275,7 +4358,6 @@
         <w:autoSpaceDE w:val="0"/>
         <w:autoSpaceDN w:val="0"/>
         <w:adjustRightInd w:val="0"/>
-        <w:spacing w:after="0" w:line="240" w:lineRule="auto"/>
         <w:rPr>
           <w:rFonts w:ascii="Calibri" w:hAnsi="Calibri" w:cs="Calibri"/>
           <w:b/>
@@ -4305,10 +4387,8 @@
         <w:autoSpaceDE w:val="0"/>
         <w:autoSpaceDN w:val="0"/>
         <w:adjustRightInd w:val="0"/>
-        <w:spacing w:after="0" w:line="240" w:lineRule="auto"/>
         <w:rPr>
           <w:rFonts w:ascii="Times" w:hAnsi="Times" w:cs="Times"/>
-          <w:sz w:val="40"/>
           <w:szCs w:val="48"/>
           <w:u w:val="single"/>
         </w:rPr>
@@ -4320,7 +4400,31 @@
         <w:autoSpaceDE w:val="0"/>
         <w:autoSpaceDN w:val="0"/>
         <w:adjustRightInd w:val="0"/>
-        <w:spacing w:after="0" w:line="240" w:lineRule="auto"/>
+      </w:pPr>
+      <w:r>
+        <w:lastRenderedPageBreak/>
+        <w:t xml:space="preserve">with CNET </w:t>
+      </w:r>
+    </w:p>
+    <w:p>
+      <w:pPr>
+        <w:widowControl w:val="0"/>
+        <w:autoSpaceDE w:val="0"/>
+        <w:autoSpaceDN w:val="0"/>
+        <w:adjustRightInd w:val="0"/>
+        <w:rPr>
+          <w:rFonts w:ascii="Times" w:hAnsi="Times" w:cs="Times"/>
+          <w:szCs w:val="48"/>
+          <w:u w:val="single"/>
+        </w:rPr>
+      </w:pPr>
+    </w:p>
+    <w:p>
+      <w:pPr>
+        <w:widowControl w:val="0"/>
+        <w:autoSpaceDE w:val="0"/>
+        <w:autoSpaceDN w:val="0"/>
+        <w:adjustRightInd w:val="0"/>
         <w:rPr>
           <w:rFonts w:ascii="Calibri" w:hAnsi="Calibri" w:cs="Calibri"/>
           <w:bCs/>
@@ -4348,13 +4452,11 @@
         <w:autoSpaceDE w:val="0"/>
         <w:autoSpaceDN w:val="0"/>
         <w:adjustRightInd w:val="0"/>
-        <w:spacing w:after="0" w:line="240" w:lineRule="auto"/>
         <w:rPr>
           <w:rFonts w:ascii="Calibri" w:hAnsi="Calibri" w:cs="Calibri"/>
           <w:bCs/>
           <w:i/>
           <w:color w:val="2E74B5" w:themeColor="accent1" w:themeShade="BF"/>
-          <w:sz w:val="32"/>
           <w:szCs w:val="48"/>
         </w:rPr>
       </w:pPr>
@@ -4365,7 +4467,32 @@
         <w:autoSpaceDE w:val="0"/>
         <w:autoSpaceDN w:val="0"/>
         <w:adjustRightInd w:val="0"/>
-        <w:spacing w:after="0" w:line="240" w:lineRule="auto"/>
+      </w:pPr>
+      <w:r>
+        <w:t xml:space="preserve">with CNET </w:t>
+      </w:r>
+    </w:p>
+    <w:p>
+      <w:pPr>
+        <w:widowControl w:val="0"/>
+        <w:autoSpaceDE w:val="0"/>
+        <w:autoSpaceDN w:val="0"/>
+        <w:adjustRightInd w:val="0"/>
+        <w:rPr>
+          <w:rFonts w:ascii="Calibri" w:hAnsi="Calibri" w:cs="Calibri"/>
+          <w:bCs/>
+          <w:i/>
+          <w:color w:val="2E74B5" w:themeColor="accent1" w:themeShade="BF"/>
+          <w:szCs w:val="48"/>
+        </w:rPr>
+      </w:pPr>
+    </w:p>
+    <w:p>
+      <w:pPr>
+        <w:widowControl w:val="0"/>
+        <w:autoSpaceDE w:val="0"/>
+        <w:autoSpaceDN w:val="0"/>
+        <w:adjustRightInd w:val="0"/>
         <w:rPr>
           <w:rFonts w:ascii="Calibri" w:hAnsi="Calibri" w:cs="Calibri"/>
           <w:bCs/>
@@ -4393,13 +4520,11 @@
         <w:autoSpaceDE w:val="0"/>
         <w:autoSpaceDN w:val="0"/>
         <w:adjustRightInd w:val="0"/>
-        <w:spacing w:after="0" w:line="240" w:lineRule="auto"/>
         <w:rPr>
           <w:rFonts w:ascii="Calibri" w:hAnsi="Calibri" w:cs="Calibri"/>
           <w:bCs/>
           <w:i/>
           <w:color w:val="2E74B5" w:themeColor="accent1" w:themeShade="BF"/>
-          <w:sz w:val="32"/>
           <w:szCs w:val="48"/>
         </w:rPr>
       </w:pPr>
@@ -4410,7 +4535,32 @@
         <w:autoSpaceDE w:val="0"/>
         <w:autoSpaceDN w:val="0"/>
         <w:adjustRightInd w:val="0"/>
-        <w:spacing w:after="0" w:line="240" w:lineRule="auto"/>
+      </w:pPr>
+      <w:r>
+        <w:t xml:space="preserve">with CNET </w:t>
+      </w:r>
+    </w:p>
+    <w:p>
+      <w:pPr>
+        <w:widowControl w:val="0"/>
+        <w:autoSpaceDE w:val="0"/>
+        <w:autoSpaceDN w:val="0"/>
+        <w:adjustRightInd w:val="0"/>
+        <w:rPr>
+          <w:rFonts w:ascii="Calibri" w:hAnsi="Calibri" w:cs="Calibri"/>
+          <w:bCs/>
+          <w:i/>
+          <w:color w:val="2E74B5" w:themeColor="accent1" w:themeShade="BF"/>
+          <w:szCs w:val="48"/>
+        </w:rPr>
+      </w:pPr>
+    </w:p>
+    <w:p>
+      <w:pPr>
+        <w:widowControl w:val="0"/>
+        <w:autoSpaceDE w:val="0"/>
+        <w:autoSpaceDN w:val="0"/>
+        <w:adjustRightInd w:val="0"/>
         <w:rPr>
           <w:rFonts w:ascii="Calibri" w:hAnsi="Calibri" w:cs="Calibri"/>
           <w:bCs/>
@@ -4438,6 +4588,33 @@
         <w:autoSpaceDE w:val="0"/>
         <w:autoSpaceDN w:val="0"/>
         <w:adjustRightInd w:val="0"/>
+        <w:rPr>
+          <w:rFonts w:ascii="Calibri" w:hAnsi="Calibri" w:cs="Calibri"/>
+          <w:b/>
+          <w:bCs/>
+          <w:color w:val="284677"/>
+          <w:szCs w:val="48"/>
+          <w:u w:val="single"/>
+        </w:rPr>
+      </w:pPr>
+    </w:p>
+    <w:p>
+      <w:pPr>
+        <w:widowControl w:val="0"/>
+        <w:autoSpaceDE w:val="0"/>
+        <w:autoSpaceDN w:val="0"/>
+        <w:adjustRightInd w:val="0"/>
+      </w:pPr>
+      <w:r>
+        <w:t xml:space="preserve">with CNET </w:t>
+      </w:r>
+    </w:p>
+    <w:p>
+      <w:pPr>
+        <w:widowControl w:val="0"/>
+        <w:autoSpaceDE w:val="0"/>
+        <w:autoSpaceDN w:val="0"/>
+        <w:adjustRightInd w:val="0"/>
         <w:spacing w:after="240" w:line="520" w:lineRule="atLeast"/>
         <w:rPr>
           <w:rFonts w:ascii="Calibri" w:hAnsi="Calibri" w:cs="Calibri"/>
@@ -4618,7 +4795,6 @@
         <w:autoSpaceDE w:val="0"/>
         <w:autoSpaceDN w:val="0"/>
         <w:adjustRightInd w:val="0"/>
-        <w:spacing w:after="240" w:line="520" w:lineRule="atLeast"/>
         <w:rPr>
           <w:rFonts w:ascii="Calibri" w:hAnsi="Calibri" w:cs="Calibri"/>
           <w:b/>
@@ -4636,7 +4812,6 @@
         <w:autoSpaceDE w:val="0"/>
         <w:autoSpaceDN w:val="0"/>
         <w:adjustRightInd w:val="0"/>
-        <w:spacing w:after="240" w:line="520" w:lineRule="atLeast"/>
         <w:rPr>
           <w:rFonts w:ascii="Calibri" w:hAnsi="Calibri" w:cs="Calibri"/>
           <w:b/>
@@ -4654,7 +4829,6 @@
         <w:autoSpaceDE w:val="0"/>
         <w:autoSpaceDN w:val="0"/>
         <w:adjustRightInd w:val="0"/>
-        <w:spacing w:after="240" w:line="520" w:lineRule="atLeast"/>
         <w:rPr>
           <w:rFonts w:ascii="Calibri" w:hAnsi="Calibri" w:cs="Calibri"/>
           <w:b/>
@@ -4672,15 +4846,6 @@
         <w:autoSpaceDE w:val="0"/>
         <w:autoSpaceDN w:val="0"/>
         <w:adjustRightInd w:val="0"/>
-        <w:spacing w:after="240" w:line="520" w:lineRule="atLeast"/>
-        <w:rPr>
-          <w:rFonts w:ascii="Times" w:hAnsi="Times" w:cs="Times"/>
-          <w:sz w:val="40"/>
-          <w:szCs w:val="48"/>
-          <w:u w:val="single"/>
-        </w:rPr>
-      </w:pPr>
-      <w:r>
         <w:rPr>
           <w:rFonts w:ascii="Calibri" w:hAnsi="Calibri" w:cs="Calibri"/>
           <w:b/>
@@ -4690,7 +4855,224 @@
           <w:szCs w:val="48"/>
           <w:u w:val="single"/>
         </w:rPr>
+      </w:pPr>
+      <w:r>
+        <w:rPr>
+          <w:rFonts w:ascii="Calibri" w:hAnsi="Calibri" w:cs="Calibri"/>
+          <w:b/>
+          <w:bCs/>
+          <w:color w:val="284677"/>
+          <w:sz w:val="40"/>
+          <w:szCs w:val="48"/>
+          <w:u w:val="single"/>
+        </w:rPr>
         <w:t>References</w:t>
+      </w:r>
+    </w:p>
+    <w:p>
+      <w:pPr>
+        <w:widowControl w:val="0"/>
+        <w:autoSpaceDE w:val="0"/>
+        <w:autoSpaceDN w:val="0"/>
+        <w:adjustRightInd w:val="0"/>
+        <w:rPr>
+          <w:rFonts w:ascii="Times" w:hAnsi="Times" w:cs="Times"/>
+          <w:szCs w:val="48"/>
+          <w:u w:val="single"/>
+        </w:rPr>
+      </w:pPr>
+    </w:p>
+    <w:p>
+      <w:pPr>
+        <w:widowControl w:val="0"/>
+        <w:autoSpaceDE w:val="0"/>
+        <w:autoSpaceDN w:val="0"/>
+        <w:adjustRightInd w:val="0"/>
+        <w:rPr>
+          <w:rFonts w:asciiTheme="minorHAnsi" w:hAnsiTheme="minorHAnsi" w:cs="Times"/>
+        </w:rPr>
+      </w:pPr>
+      <w:r>
+        <w:rPr>
+          <w:rFonts w:asciiTheme="minorHAnsi" w:hAnsiTheme="minorHAnsi" w:cs="Times"/>
+        </w:rPr>
+        <w:t>Ling, Li</w:t>
+      </w:r>
+      <w:r>
+        <w:rPr>
+          <w:rFonts w:asciiTheme="minorHAnsi" w:hAnsiTheme="minorHAnsi" w:cs="Times"/>
+        </w:rPr>
+        <w:t xml:space="preserve">. </w:t>
+      </w:r>
+      <w:r>
+        <w:rPr>
+          <w:rFonts w:asciiTheme="minorHAnsi" w:hAnsiTheme="minorHAnsi" w:cs="Times"/>
+          <w:i/>
+          <w:iCs/>
+        </w:rPr>
+        <w:t>"</w:t>
+      </w:r>
+      <w:r>
+        <w:rPr>
+          <w:rFonts w:asciiTheme="minorHAnsi" w:hAnsiTheme="minorHAnsi" w:cs="Times"/>
+          <w:i/>
+          <w:iCs/>
+        </w:rPr>
+        <w:t>CNET Tips and Discussions</w:t>
+      </w:r>
+      <w:r>
+        <w:rPr>
+          <w:rFonts w:asciiTheme="minorHAnsi" w:hAnsiTheme="minorHAnsi" w:cs="Times"/>
+          <w:i/>
+          <w:iCs/>
+        </w:rPr>
+        <w:t xml:space="preserve">." </w:t>
+      </w:r>
+      <w:r>
+        <w:rPr>
+          <w:rFonts w:asciiTheme="minorHAnsi" w:hAnsiTheme="minorHAnsi" w:cs="Times"/>
+        </w:rPr>
+        <w:t xml:space="preserve">Class lecture, </w:t>
+      </w:r>
+      <w:r>
+        <w:rPr>
+          <w:rFonts w:asciiTheme="minorHAnsi" w:hAnsiTheme="minorHAnsi" w:cs="Times"/>
+        </w:rPr>
+        <w:t>Computer Communications</w:t>
+      </w:r>
+      <w:r>
+        <w:rPr>
+          <w:rFonts w:asciiTheme="minorHAnsi" w:hAnsiTheme="minorHAnsi" w:cs="Times"/>
+        </w:rPr>
+        <w:t xml:space="preserve"> from Curtin </w:t>
+      </w:r>
+      <w:r>
+        <w:rPr>
+          <w:rFonts w:asciiTheme="minorHAnsi" w:hAnsiTheme="minorHAnsi" w:cs="Times"/>
+        </w:rPr>
+        <w:tab/>
+      </w:r>
+      <w:r>
+        <w:rPr>
+          <w:rFonts w:asciiTheme="minorHAnsi" w:hAnsiTheme="minorHAnsi" w:cs="Times"/>
+        </w:rPr>
+        <w:t>Univer</w:t>
+      </w:r>
+      <w:r>
+        <w:rPr>
+          <w:rFonts w:asciiTheme="minorHAnsi" w:hAnsiTheme="minorHAnsi" w:cs="Times"/>
+        </w:rPr>
+        <w:t>sity, Perth, Australia, April 14</w:t>
+      </w:r>
+      <w:r>
+        <w:rPr>
+          <w:rFonts w:asciiTheme="minorHAnsi" w:hAnsiTheme="minorHAnsi" w:cs="Times"/>
+        </w:rPr>
+        <w:t xml:space="preserve"> 2016. </w:t>
+      </w:r>
+    </w:p>
+    <w:p>
+      <w:pPr>
+        <w:widowControl w:val="0"/>
+        <w:autoSpaceDE w:val="0"/>
+        <w:autoSpaceDN w:val="0"/>
+        <w:adjustRightInd w:val="0"/>
+        <w:rPr>
+          <w:rFonts w:ascii="Times" w:hAnsi="Times" w:cs="Times"/>
+          <w:szCs w:val="48"/>
+          <w:u w:val="single"/>
+        </w:rPr>
+      </w:pPr>
+    </w:p>
+    <w:p>
+      <w:pPr>
+        <w:rPr>
+          <w:rFonts w:asciiTheme="minorHAnsi" w:eastAsia="Times New Roman" w:hAnsiTheme="minorHAnsi"/>
+        </w:rPr>
+      </w:pPr>
+      <w:r>
+        <w:rPr>
+          <w:rFonts w:asciiTheme="minorHAnsi" w:eastAsia="Times New Roman" w:hAnsiTheme="minorHAnsi"/>
+        </w:rPr>
+        <w:t xml:space="preserve">McDonald, C. "The Cnet Network Simulator (v3.3.3)." The Cnet Network Simulator (v3.3.3). </w:t>
+      </w:r>
+      <w:r>
+        <w:rPr>
+          <w:rFonts w:asciiTheme="minorHAnsi" w:eastAsia="Times New Roman" w:hAnsiTheme="minorHAnsi"/>
+        </w:rPr>
+        <w:tab/>
+      </w:r>
+      <w:r>
+        <w:rPr>
+          <w:rFonts w:asciiTheme="minorHAnsi" w:eastAsia="Times New Roman" w:hAnsiTheme="minorHAnsi"/>
+        </w:rPr>
+        <w:t xml:space="preserve">Accessed May 11, 2016. </w:t>
+      </w:r>
+    </w:p>
+    <w:p>
+      <w:pPr>
+        <w:rPr>
+          <w:rFonts w:asciiTheme="minorHAnsi" w:eastAsia="Times New Roman" w:hAnsiTheme="minorHAnsi"/>
+        </w:rPr>
+      </w:pPr>
+      <w:r>
+        <w:rPr>
+          <w:rFonts w:asciiTheme="minorHAnsi" w:eastAsia="Times New Roman" w:hAnsiTheme="minorHAnsi"/>
+        </w:rPr>
+        <w:tab/>
+      </w:r>
+      <w:r>
+        <w:rPr>
+          <w:rFonts w:asciiTheme="minorHAnsi" w:eastAsia="Times New Roman" w:hAnsiTheme="minorHAnsi"/>
+        </w:rPr>
+        <w:t xml:space="preserve">http://www.csse.uwa.edu.au/cnet/. </w:t>
+      </w:r>
+    </w:p>
+    <w:p>
+      <w:pPr>
+        <w:rPr>
+          <w:rFonts w:asciiTheme="minorHAnsi" w:eastAsia="Times New Roman" w:hAnsiTheme="minorHAnsi"/>
+        </w:rPr>
+      </w:pPr>
+    </w:p>
+    <w:p>
+      <w:pPr>
+        <w:rPr>
+          <w:rFonts w:asciiTheme="minorHAnsi" w:eastAsia="Times New Roman" w:hAnsiTheme="minorHAnsi"/>
+        </w:rPr>
+      </w:pPr>
+      <w:r>
+        <w:rPr>
+          <w:rFonts w:asciiTheme="minorHAnsi" w:eastAsia="Times New Roman" w:hAnsiTheme="minorHAnsi"/>
+        </w:rPr>
+        <w:t xml:space="preserve">Tanenbaum, Andrew S. </w:t>
+      </w:r>
+      <w:r>
+        <w:rPr>
+          <w:rFonts w:asciiTheme="minorHAnsi" w:eastAsia="Times New Roman" w:hAnsiTheme="minorHAnsi"/>
+          <w:i/>
+        </w:rPr>
+        <w:t xml:space="preserve">Computer Networks. </w:t>
+      </w:r>
+      <w:r>
+        <w:rPr>
+          <w:rFonts w:asciiTheme="minorHAnsi" w:eastAsia="Times New Roman" w:hAnsiTheme="minorHAnsi"/>
+        </w:rPr>
+        <w:t xml:space="preserve">Upper Saddle River, NJ: Prentice Hall PTR, </w:t>
+      </w:r>
+      <w:r>
+        <w:rPr>
+          <w:rFonts w:asciiTheme="minorHAnsi" w:eastAsia="Times New Roman" w:hAnsiTheme="minorHAnsi"/>
+        </w:rPr>
+        <w:tab/>
+      </w:r>
+      <w:bookmarkStart w:id="0" w:name="_GoBack"/>
+      <w:bookmarkEnd w:id="0"/>
+      <w:r>
+        <w:rPr>
+          <w:rFonts w:asciiTheme="minorHAnsi" w:eastAsia="Times New Roman" w:hAnsiTheme="minorHAnsi"/>
+        </w:rPr>
+        <w:t>1996.</w:t>
       </w:r>
     </w:p>
     <w:p/>
@@ -4712,9 +5094,6 @@
 <w:endnotes xmlns:wpc="http://schemas.microsoft.com/office/word/2010/wordprocessingCanvas" xmlns:mo="http://schemas.microsoft.com/office/mac/office/2008/main" xmlns:mc="http://schemas.openxmlformats.org/markup-compatibility/2006" xmlns:mv="urn:schemas-microsoft-com:mac:vml" xmlns:o="urn:schemas-microsoft-com:office:office" xmlns:r="http://schemas.openxmlformats.org/officeDocument/2006/relationships" xmlns:m="http://schemas.openxmlformats.org/officeDocument/2006/math" xmlns:v="urn:schemas-microsoft-com:vml" xmlns:wp14="http://schemas.microsoft.com/office/word/2010/wordprocessingDrawing" xmlns:wp="http://schemas.openxmlformats.org/drawingml/2006/wordprocessingDrawing" xmlns:w10="urn:schemas-microsoft-com:office:word" xmlns:w="http://schemas.openxmlformats.org/wordprocessingml/2006/main" xmlns:w14="http://schemas.microsoft.com/office/word/2010/wordml" xmlns:w15="http://schemas.microsoft.com/office/word/2012/wordml" xmlns:wpg="http://schemas.microsoft.com/office/word/2010/wordprocessingGroup" xmlns:wpi="http://schemas.microsoft.com/office/word/2010/wordprocessingInk" xmlns:wne="http://schemas.microsoft.com/office/word/2006/wordml" xmlns:wps="http://schemas.microsoft.com/office/word/2010/wordprocessingShape" mc:Ignorable="w14 w15 wp14">
   <w:endnote w:type="separator" w:id="-1">
     <w:p>
-      <w:pPr>
-        <w:spacing w:after="0" w:line="240" w:lineRule="auto"/>
-      </w:pPr>
       <w:r>
         <w:separator/>
       </w:r>
@@ -4722,9 +5101,6 @@
   </w:endnote>
   <w:endnote w:type="continuationSeparator" w:id="0">
     <w:p>
-      <w:pPr>
-        <w:spacing w:after="0" w:line="240" w:lineRule="auto"/>
-      </w:pPr>
       <w:r>
         <w:continuationSeparator/>
       </w:r>
@@ -4825,7 +5201,7 @@
               <w:noProof/>
               <w:color w:val="5B9BD5" w:themeColor="accent1"/>
             </w:rPr>
-            <w:t>1</w:t>
+            <w:t>2</w:t>
           </w:r>
           <w:r>
             <w:rPr>
@@ -4851,9 +5227,6 @@
 <w:footnotes xmlns:wpc="http://schemas.microsoft.com/office/word/2010/wordprocessingCanvas" xmlns:mo="http://schemas.microsoft.com/office/mac/office/2008/main" xmlns:mc="http://schemas.openxmlformats.org/markup-compatibility/2006" xmlns:mv="urn:schemas-microsoft-com:mac:vml" xmlns:o="urn:schemas-microsoft-com:office:office" xmlns:r="http://schemas.openxmlformats.org/officeDocument/2006/relationships" xmlns:m="http://schemas.openxmlformats.org/officeDocument/2006/math" xmlns:v="urn:schemas-microsoft-com:vml" xmlns:wp14="http://schemas.microsoft.com/office/word/2010/wordprocessingDrawing" xmlns:wp="http://schemas.openxmlformats.org/drawingml/2006/wordprocessingDrawing" xmlns:w10="urn:schemas-microsoft-com:office:word" xmlns:w="http://schemas.openxmlformats.org/wordprocessingml/2006/main" xmlns:w14="http://schemas.microsoft.com/office/word/2010/wordml" xmlns:w15="http://schemas.microsoft.com/office/word/2012/wordml" xmlns:wpg="http://schemas.microsoft.com/office/word/2010/wordprocessingGroup" xmlns:wpi="http://schemas.microsoft.com/office/word/2010/wordprocessingInk" xmlns:wne="http://schemas.microsoft.com/office/word/2006/wordml" xmlns:wps="http://schemas.microsoft.com/office/word/2010/wordprocessingShape" mc:Ignorable="w14 w15 wp14">
   <w:footnote w:type="separator" w:id="-1">
     <w:p>
-      <w:pPr>
-        <w:spacing w:after="0" w:line="240" w:lineRule="auto"/>
-      </w:pPr>
       <w:r>
         <w:separator/>
       </w:r>
@@ -4861,9 +5234,6 @@
   </w:footnote>
   <w:footnote w:type="continuationSeparator" w:id="0">
     <w:p>
-      <w:pPr>
-        <w:spacing w:after="0" w:line="240" w:lineRule="auto"/>
-      </w:pPr>
       <w:r>
         <w:continuationSeparator/>
       </w:r>
@@ -5373,6 +5743,16 @@
   <w:style w:type="paragraph" w:default="1" w:styleId="Normal">
     <w:name w:val="Normal"/>
     <w:qFormat/>
+    <w:rsid w:val="00C5438A"/>
+    <w:pPr>
+      <w:spacing w:after="0" w:line="240" w:lineRule="auto"/>
+    </w:pPr>
+    <w:rPr>
+      <w:rFonts w:ascii="Times New Roman" w:hAnsi="Times New Roman" w:cs="Times New Roman"/>
+      <w:sz w:val="24"/>
+      <w:szCs w:val="24"/>
+      <w:lang w:val="en-US"/>
+    </w:rPr>
   </w:style>
   <w:style w:type="character" w:default="1" w:styleId="DefaultParagraphFont">
     <w:name w:val="Default Paragraph Font"/>
@@ -5436,8 +5816,13 @@
         <w:tab w:val="center" w:pos="4513"/>
         <w:tab w:val="right" w:pos="9026"/>
       </w:tabs>
-      <w:spacing w:after="0" w:line="240" w:lineRule="auto"/>
     </w:pPr>
+    <w:rPr>
+      <w:rFonts w:asciiTheme="minorHAnsi" w:hAnsiTheme="minorHAnsi" w:cstheme="minorBidi"/>
+      <w:sz w:val="22"/>
+      <w:szCs w:val="22"/>
+      <w:lang w:val="en-GB"/>
+    </w:rPr>
   </w:style>
   <w:style w:type="character" w:customStyle="1" w:styleId="HeaderChar">
     <w:name w:val="Header Char"/>
@@ -5458,8 +5843,13 @@
         <w:tab w:val="center" w:pos="4513"/>
         <w:tab w:val="right" w:pos="9026"/>
       </w:tabs>
-      <w:spacing w:after="0" w:line="240" w:lineRule="auto"/>
     </w:pPr>
+    <w:rPr>
+      <w:rFonts w:asciiTheme="minorHAnsi" w:hAnsiTheme="minorHAnsi" w:cstheme="minorBidi"/>
+      <w:sz w:val="22"/>
+      <w:szCs w:val="22"/>
+      <w:lang w:val="en-GB"/>
+    </w:rPr>
   </w:style>
   <w:style w:type="character" w:customStyle="1" w:styleId="FooterChar">
     <w:name w:val="Footer Char"/>
@@ -5467,6 +5857,11 @@
     <w:link w:val="Footer"/>
     <w:uiPriority w:val="99"/>
     <w:rsid w:val="007C1CBD"/>
+  </w:style>
+  <w:style w:type="character" w:customStyle="1" w:styleId="apple-converted-space">
+    <w:name w:val="apple-converted-space"/>
+    <w:basedOn w:val="DefaultParagraphFont"/>
+    <w:rsid w:val="000B64FC"/>
   </w:style>
 </w:styles>
 </file>

</xml_diff>

<commit_message>
added RECEIVAL discussion to report
</commit_message>
<xml_diff>
--- a/documentation/CC Assignment Report.docx
+++ b/documentation/CC Assignment Report.docx
@@ -678,7 +678,7 @@
         <mc:AlternateContent>
           <mc:Choice Requires="wps">
             <w:drawing>
-              <wp:anchor distT="0" distB="0" distL="114300" distR="114300" simplePos="0" relativeHeight="251658240" behindDoc="1" locked="0" layoutInCell="1" allowOverlap="1" wp14:anchorId="3B4F396F" wp14:editId="0BD4FD71">
+              <wp:anchor distT="0" distB="0" distL="114300" distR="114300" simplePos="0" relativeHeight="251658240" behindDoc="1" locked="0" layoutInCell="1" allowOverlap="1" wp14:anchorId="3B4F396F" wp14:editId="5158FA54">
                 <wp:simplePos x="0" y="0"/>
                 <wp:positionH relativeFrom="page">
                   <wp:posOffset>520086</wp:posOffset>
@@ -761,7 +761,15 @@
                                     <w:sz w:val="36"/>
                                     <w:szCs w:val="36"/>
                                   </w:rPr>
-                                  <w:t>5/1/2016</w:t>
+                                  <w:t xml:space="preserve">May </w:t>
+                                </w:r>
+                                <w:r>
+                                  <w:rPr>
+                                    <w:color w:val="FFFFFF" w:themeColor="background1"/>
+                                    <w:sz w:val="36"/>
+                                    <w:szCs w:val="36"/>
+                                  </w:rPr>
+                                  <w:t>2016</w:t>
                                 </w:r>
                               </w:sdtContent>
                             </w:sdt>
@@ -832,7 +840,15 @@
                               <w:sz w:val="36"/>
                               <w:szCs w:val="36"/>
                             </w:rPr>
-                            <w:t>5/1/2016</w:t>
+                            <w:t xml:space="preserve">May </w:t>
+                          </w:r>
+                          <w:r>
+                            <w:rPr>
+                              <w:color w:val="FFFFFF" w:themeColor="background1"/>
+                              <w:sz w:val="36"/>
+                              <w:szCs w:val="36"/>
+                            </w:rPr>
+                            <w:t>2016</w:t>
                           </w:r>
                         </w:sdtContent>
                       </w:sdt>
@@ -847,7 +863,11 @@
       </w:r>
     </w:p>
     <w:p/>
-    <w:p/>
+    <w:p>
+      <w:r>
+        <w:t xml:space="preserve"> </w:t>
+      </w:r>
+    </w:p>
     <w:p/>
     <w:p/>
     <w:p/>
@@ -5199,15 +5219,75 @@
         <w:autoSpaceDN w:val="0"/>
         <w:adjustRightInd w:val="0"/>
         <w:rPr>
-          <w:rFonts w:asciiTheme="minorHAnsi" w:hAnsiTheme="minorHAnsi" w:cs="Calibri"/>
-          <w:bCs/>
-          <w:i/>
-          <w:color w:val="2E74B5" w:themeColor="accent1" w:themeShade="BF"/>
-          <w:szCs w:val="48"/>
+          <w:rFonts w:asciiTheme="minorHAnsi" w:hAnsiTheme="minorHAnsi"/>
         </w:rPr>
       </w:pPr>
-      <w:bookmarkStart w:id="0" w:name="_GoBack"/>
-      <w:bookmarkEnd w:id="0"/>
+      <w:r>
+        <w:rPr>
+          <w:rFonts w:asciiTheme="minorHAnsi" w:hAnsiTheme="minorHAnsi"/>
+        </w:rPr>
+        <w:t>When a data frame is received</w:t>
+      </w:r>
+      <w:r>
+        <w:rPr>
+          <w:rFonts w:asciiTheme="minorHAnsi" w:hAnsiTheme="minorHAnsi"/>
+        </w:rPr>
+        <w:t>, the first check is to ensure that the checksum is correct.</w:t>
+      </w:r>
+      <w:r>
+        <w:rPr>
+          <w:rFonts w:asciiTheme="minorHAnsi" w:hAnsiTheme="minorHAnsi"/>
+        </w:rPr>
+        <w:t xml:space="preserve"> This ensures that the frame was not corrupted. If the checksum is incorrect the frame is dropped and the sender will eventually timeout and re-transmit the corrupted frame.</w:t>
+      </w:r>
+      <w:r>
+        <w:rPr>
+          <w:rFonts w:asciiTheme="minorHAnsi" w:hAnsiTheme="minorHAnsi"/>
+        </w:rPr>
+        <w:t xml:space="preserve"> The sequence number is then checked to ensure the frame</w:t>
+      </w:r>
+      <w:r>
+        <w:rPr>
+          <w:rFonts w:asciiTheme="minorHAnsi" w:hAnsiTheme="minorHAnsi"/>
+        </w:rPr>
+        <w:t>'s sequence number</w:t>
+      </w:r>
+      <w:r>
+        <w:rPr>
+          <w:rFonts w:asciiTheme="minorHAnsi" w:hAnsiTheme="minorHAnsi"/>
+        </w:rPr>
+        <w:t xml:space="preserve"> is the one expected</w:t>
+      </w:r>
+      <w:r>
+        <w:rPr>
+          <w:rFonts w:asciiTheme="minorHAnsi" w:hAnsiTheme="minorHAnsi"/>
+        </w:rPr>
+        <w:t>.</w:t>
+      </w:r>
+      <w:r>
+        <w:rPr>
+          <w:rFonts w:asciiTheme="minorHAnsi" w:hAnsiTheme="minorHAnsi"/>
+        </w:rPr>
+        <w:t xml:space="preserve"> If the number is less than we expected then the frame is a duplicate</w:t>
+      </w:r>
+      <w:r>
+        <w:rPr>
+          <w:rFonts w:asciiTheme="minorHAnsi" w:hAnsiTheme="minorHAnsi"/>
+        </w:rPr>
+        <w:t>. The duplicate frame is dropped and acknowledgement for this duplicate send to the sending node.</w:t>
+      </w:r>
+      <w:r>
+        <w:rPr>
+          <w:rFonts w:asciiTheme="minorHAnsi" w:hAnsiTheme="minorHAnsi"/>
+        </w:rPr>
+        <w:t xml:space="preserve"> If the sequence number is greater</w:t>
+      </w:r>
+      <w:r>
+        <w:rPr>
+          <w:rFonts w:asciiTheme="minorHAnsi" w:hAnsiTheme="minorHAnsi"/>
+        </w:rPr>
+        <w:t xml:space="preserve"> than the expected the frame is also dropped until the expected frame is received.</w:t>
+      </w:r>
     </w:p>
     <w:p>
       <w:pPr>
@@ -5216,11 +5296,7 @@
         <w:autoSpaceDN w:val="0"/>
         <w:adjustRightInd w:val="0"/>
         <w:rPr>
-          <w:rFonts w:asciiTheme="minorHAnsi" w:hAnsiTheme="minorHAnsi" w:cs="Calibri"/>
-          <w:bCs/>
-          <w:i/>
-          <w:color w:val="2E74B5" w:themeColor="accent1" w:themeShade="BF"/>
-          <w:szCs w:val="48"/>
+          <w:rFonts w:asciiTheme="minorHAnsi" w:hAnsiTheme="minorHAnsi"/>
         </w:rPr>
       </w:pPr>
     </w:p>
@@ -5234,43 +5310,63 @@
           <w:rFonts w:asciiTheme="minorHAnsi" w:hAnsiTheme="minorHAnsi" w:cs="Calibri"/>
           <w:bCs/>
           <w:i/>
-          <w:color w:val="BDD6EE" w:themeColor="accent1" w:themeTint="66"/>
-          <w:sz w:val="28"/>
+          <w:color w:val="2E74B5" w:themeColor="accent1" w:themeShade="BF"/>
           <w:szCs w:val="48"/>
         </w:rPr>
       </w:pPr>
       <w:r>
         <w:rPr>
-          <w:rFonts w:asciiTheme="minorHAnsi" w:hAnsiTheme="minorHAnsi" w:cs="Calibri"/>
-          <w:bCs/>
-          <w:i/>
-          <w:color w:val="BDD6EE" w:themeColor="accent1" w:themeTint="66"/>
-          <w:sz w:val="28"/>
-          <w:szCs w:val="48"/>
-        </w:rPr>
-        <w:t>Ack</w:t>
-      </w:r>
-      <w:r>
-        <w:rPr>
-          <w:rFonts w:asciiTheme="minorHAnsi" w:hAnsiTheme="minorHAnsi" w:cs="Calibri"/>
-          <w:bCs/>
-          <w:i/>
-          <w:color w:val="BDD6EE" w:themeColor="accent1" w:themeTint="66"/>
-          <w:sz w:val="28"/>
-          <w:szCs w:val="48"/>
-        </w:rPr>
-        <w:t>nowledgement</w:t>
-      </w:r>
-      <w:r>
-        <w:rPr>
-          <w:rFonts w:asciiTheme="minorHAnsi" w:hAnsiTheme="minorHAnsi" w:cs="Calibri"/>
-          <w:bCs/>
-          <w:i/>
-          <w:color w:val="BDD6EE" w:themeColor="accent1" w:themeTint="66"/>
-          <w:sz w:val="28"/>
-          <w:szCs w:val="48"/>
-        </w:rPr>
-        <w:t xml:space="preserve"> Frames</w:t>
+          <w:rFonts w:asciiTheme="minorHAnsi" w:hAnsiTheme="minorHAnsi"/>
+        </w:rPr>
+        <w:t>If the sequence number is equal to the number in frameExpected</w:t>
+      </w:r>
+      <w:r>
+        <w:rPr>
+          <w:rFonts w:asciiTheme="minorHAnsi" w:hAnsiTheme="minorHAnsi"/>
+        </w:rPr>
+        <w:t>, the frame is the frame we expected and hence it is processed.</w:t>
+      </w:r>
+      <w:r>
+        <w:rPr>
+          <w:rFonts w:asciiTheme="minorHAnsi" w:hAnsiTheme="minorHAnsi"/>
+        </w:rPr>
+        <w:t xml:space="preserve"> An acknowledgement frame is sent and the frame is sent up to the network layer.</w:t>
+      </w:r>
+      <w:r>
+        <w:rPr>
+          <w:rFonts w:asciiTheme="minorHAnsi" w:hAnsiTheme="minorHAnsi"/>
+        </w:rPr>
+        <w:t xml:space="preserve"> Two situations can now other.</w:t>
+      </w:r>
+      <w:r>
+        <w:rPr>
+          <w:rFonts w:asciiTheme="minorHAnsi" w:hAnsiTheme="minorHAnsi"/>
+        </w:rPr>
+        <w:t xml:space="preserve"> Either the frame is destined for the node it arrived on or it must be forwarded onward.</w:t>
+      </w:r>
+      <w:r>
+        <w:rPr>
+          <w:rFonts w:asciiTheme="minorHAnsi" w:hAnsiTheme="minorHAnsi"/>
+        </w:rPr>
+        <w:t xml:space="preserve"> If the frame is destined for the node it arrives on it is unpacked and sent up to the transport layer. The transport layer will then write the message to the application layer and the message has successfully been receivece</w:t>
+      </w:r>
+      <w:r>
+        <w:rPr>
+          <w:rFonts w:asciiTheme="minorHAnsi" w:hAnsiTheme="minorHAnsi"/>
+        </w:rPr>
+        <w:t>d</w:t>
+      </w:r>
+      <w:r>
+        <w:rPr>
+          <w:rFonts w:asciiTheme="minorHAnsi" w:hAnsiTheme="minorHAnsi"/>
+        </w:rPr>
+        <w:t>. If the frame is too be forwarded, the network layer reroutes the frame and passes it back down to the data link layer</w:t>
+      </w:r>
+      <w:r>
+        <w:rPr>
+          <w:rFonts w:asciiTheme="minorHAnsi" w:hAnsiTheme="minorHAnsi"/>
+        </w:rPr>
+        <w:t xml:space="preserve"> to send outwards again.</w:t>
       </w:r>
     </w:p>
     <w:p>
@@ -5283,8 +5379,7 @@
           <w:rFonts w:asciiTheme="minorHAnsi" w:hAnsiTheme="minorHAnsi" w:cs="Calibri"/>
           <w:bCs/>
           <w:i/>
-          <w:color w:val="BDD6EE" w:themeColor="accent1" w:themeTint="66"/>
-          <w:sz w:val="28"/>
+          <w:color w:val="2E74B5" w:themeColor="accent1" w:themeShade="BF"/>
           <w:szCs w:val="48"/>
         </w:rPr>
       </w:pPr>
@@ -5296,110 +5391,46 @@
         <w:autoSpaceDN w:val="0"/>
         <w:adjustRightInd w:val="0"/>
         <w:rPr>
-          <w:rFonts w:asciiTheme="minorHAnsi" w:hAnsiTheme="minorHAnsi"/>
+          <w:rFonts w:asciiTheme="minorHAnsi" w:hAnsiTheme="minorHAnsi" w:cs="Calibri"/>
+          <w:bCs/>
+          <w:i/>
+          <w:color w:val="BDD6EE" w:themeColor="accent1" w:themeTint="66"/>
+          <w:sz w:val="28"/>
+          <w:szCs w:val="48"/>
         </w:rPr>
       </w:pPr>
       <w:r>
         <w:rPr>
-          <w:rFonts w:asciiTheme="minorHAnsi" w:hAnsiTheme="minorHAnsi"/>
-        </w:rPr>
-        <w:t>When a</w:t>
-      </w:r>
-      <w:r>
-        <w:rPr>
-          <w:rFonts w:asciiTheme="minorHAnsi" w:hAnsiTheme="minorHAnsi"/>
-        </w:rPr>
-        <w:t>n ack frame</w:t>
-      </w:r>
-      <w:r>
-        <w:rPr>
-          <w:rFonts w:asciiTheme="minorHAnsi" w:hAnsiTheme="minorHAnsi"/>
-        </w:rPr>
-        <w:t xml:space="preserve"> arrives</w:t>
-      </w:r>
-      <w:r>
-        <w:rPr>
-          <w:rFonts w:asciiTheme="minorHAnsi" w:hAnsiTheme="minorHAnsi"/>
-        </w:rPr>
-        <w:t>, the data link layer confirms that</w:t>
-      </w:r>
-      <w:r>
-        <w:rPr>
-          <w:rFonts w:asciiTheme="minorHAnsi" w:hAnsiTheme="minorHAnsi"/>
-        </w:rPr>
-        <w:t xml:space="preserve"> the sequence number is between</w:t>
-      </w:r>
-      <w:r>
-        <w:rPr>
-          <w:rFonts w:asciiTheme="minorHAnsi" w:hAnsiTheme="minorHAnsi"/>
-        </w:rPr>
-        <w:t xml:space="preserve"> the ackExpected value and the nextFrameToSend value.</w:t>
-      </w:r>
-      <w:r>
-        <w:rPr>
-          <w:rFonts w:asciiTheme="minorHAnsi" w:hAnsiTheme="minorHAnsi"/>
-        </w:rPr>
-        <w:t xml:space="preserve"> If this holds, </w:t>
-      </w:r>
-      <w:r>
-        <w:rPr>
-          <w:rFonts w:asciiTheme="minorHAnsi" w:hAnsiTheme="minorHAnsi"/>
-        </w:rPr>
-        <w:t>all</w:t>
-      </w:r>
-      <w:r>
-        <w:rPr>
-          <w:rFonts w:asciiTheme="minorHAnsi" w:hAnsiTheme="minorHAnsi"/>
-        </w:rPr>
-        <w:t xml:space="preserve"> frames less than the acks sequence number and greater than ackExpected</w:t>
-      </w:r>
-      <w:r>
-        <w:rPr>
-          <w:rFonts w:asciiTheme="minorHAnsi" w:hAnsiTheme="minorHAnsi"/>
-        </w:rPr>
-        <w:t xml:space="preserve"> are implicitly received.</w:t>
-      </w:r>
-      <w:r>
-        <w:rPr>
-          <w:rFonts w:asciiTheme="minorHAnsi" w:hAnsiTheme="minorHAnsi"/>
-        </w:rPr>
-        <w:t xml:space="preserve"> Thus, all timers up to the ack received are stop and the number of frames in the window is decreased accordingly.</w:t>
-      </w:r>
-      <w:r>
-        <w:rPr>
-          <w:rFonts w:asciiTheme="minorHAnsi" w:hAnsiTheme="minorHAnsi"/>
-        </w:rPr>
-        <w:t xml:space="preserve"> If the buffer is not empty, items are added to the window </w:t>
-      </w:r>
-      <w:r>
-        <w:rPr>
-          <w:rFonts w:asciiTheme="minorHAnsi" w:hAnsiTheme="minorHAnsi"/>
-        </w:rPr>
-        <w:t>from the buffer and transmitted.</w:t>
-      </w:r>
-      <w:r>
-        <w:rPr>
-          <w:rFonts w:asciiTheme="minorHAnsi" w:hAnsiTheme="minorHAnsi"/>
-        </w:rPr>
-        <w:t xml:space="preserve"> The applica</w:t>
-      </w:r>
-      <w:r>
-        <w:rPr>
-          <w:rFonts w:asciiTheme="minorHAnsi" w:hAnsiTheme="minorHAnsi"/>
-        </w:rPr>
-        <w:t>tion layer is also re-enabled</w:t>
-      </w:r>
-      <w:r>
-        <w:rPr>
-          <w:rFonts w:asciiTheme="minorHAnsi" w:hAnsiTheme="minorHAnsi"/>
-        </w:rPr>
-        <w:t xml:space="preserve"> if the buffer</w:t>
-      </w:r>
-      <w:r>
-        <w:rPr>
-          <w:rFonts w:asciiTheme="minorHAnsi" w:hAnsiTheme="minorHAnsi"/>
-        </w:rPr>
-        <w:t xml:space="preserve"> is now empty.</w:t>
+          <w:rFonts w:asciiTheme="minorHAnsi" w:hAnsiTheme="minorHAnsi" w:cs="Calibri"/>
+          <w:bCs/>
+          <w:i/>
+          <w:color w:val="BDD6EE" w:themeColor="accent1" w:themeTint="66"/>
+          <w:sz w:val="28"/>
+          <w:szCs w:val="48"/>
+        </w:rPr>
+        <w:t>Ack</w:t>
+      </w:r>
+      <w:r>
+        <w:rPr>
+          <w:rFonts w:asciiTheme="minorHAnsi" w:hAnsiTheme="minorHAnsi" w:cs="Calibri"/>
+          <w:bCs/>
+          <w:i/>
+          <w:color w:val="BDD6EE" w:themeColor="accent1" w:themeTint="66"/>
+          <w:sz w:val="28"/>
+          <w:szCs w:val="48"/>
+        </w:rPr>
+        <w:t>nowledgement</w:t>
+      </w:r>
+      <w:r>
+        <w:rPr>
+          <w:rFonts w:asciiTheme="minorHAnsi" w:hAnsiTheme="minorHAnsi" w:cs="Calibri"/>
+          <w:bCs/>
+          <w:i/>
+          <w:color w:val="BDD6EE" w:themeColor="accent1" w:themeTint="66"/>
+          <w:sz w:val="28"/>
+          <w:szCs w:val="48"/>
+        </w:rPr>
+        <w:t xml:space="preserve"> Frames</w:t>
       </w:r>
     </w:p>
     <w:p>
@@ -5412,7 +5443,8 @@
           <w:rFonts w:asciiTheme="minorHAnsi" w:hAnsiTheme="minorHAnsi" w:cs="Calibri"/>
           <w:bCs/>
           <w:i/>
-          <w:color w:val="2E74B5" w:themeColor="accent1" w:themeShade="BF"/>
+          <w:color w:val="BDD6EE" w:themeColor="accent1" w:themeTint="66"/>
+          <w:sz w:val="28"/>
           <w:szCs w:val="48"/>
         </w:rPr>
       </w:pPr>
@@ -5424,24 +5456,110 @@
         <w:autoSpaceDN w:val="0"/>
         <w:adjustRightInd w:val="0"/>
         <w:rPr>
-          <w:rFonts w:asciiTheme="minorHAnsi" w:hAnsiTheme="minorHAnsi" w:cs="Calibri"/>
-          <w:bCs/>
-          <w:i/>
-          <w:color w:val="2E74B5" w:themeColor="accent1" w:themeShade="BF"/>
-          <w:sz w:val="32"/>
-          <w:szCs w:val="48"/>
+          <w:rFonts w:asciiTheme="minorHAnsi" w:hAnsiTheme="minorHAnsi"/>
         </w:rPr>
       </w:pPr>
       <w:r>
         <w:rPr>
-          <w:rFonts w:asciiTheme="minorHAnsi" w:hAnsiTheme="minorHAnsi" w:cs="Calibri"/>
-          <w:bCs/>
-          <w:i/>
-          <w:color w:val="2E74B5" w:themeColor="accent1" w:themeShade="BF"/>
-          <w:sz w:val="32"/>
-          <w:szCs w:val="48"/>
-        </w:rPr>
-        <w:t>Frame Re-transmission</w:t>
+          <w:rFonts w:asciiTheme="minorHAnsi" w:hAnsiTheme="minorHAnsi"/>
+        </w:rPr>
+        <w:t>When a</w:t>
+      </w:r>
+      <w:r>
+        <w:rPr>
+          <w:rFonts w:asciiTheme="minorHAnsi" w:hAnsiTheme="minorHAnsi"/>
+        </w:rPr>
+        <w:t>n ack frame</w:t>
+      </w:r>
+      <w:r>
+        <w:rPr>
+          <w:rFonts w:asciiTheme="minorHAnsi" w:hAnsiTheme="minorHAnsi"/>
+        </w:rPr>
+        <w:t xml:space="preserve"> arrives</w:t>
+      </w:r>
+      <w:r>
+        <w:rPr>
+          <w:rFonts w:asciiTheme="minorHAnsi" w:hAnsiTheme="minorHAnsi"/>
+        </w:rPr>
+        <w:t>, the data link layer confirms that</w:t>
+      </w:r>
+      <w:r>
+        <w:rPr>
+          <w:rFonts w:asciiTheme="minorHAnsi" w:hAnsiTheme="minorHAnsi"/>
+        </w:rPr>
+        <w:t xml:space="preserve"> the sequence number is between</w:t>
+      </w:r>
+      <w:r>
+        <w:rPr>
+          <w:rFonts w:asciiTheme="minorHAnsi" w:hAnsiTheme="minorHAnsi"/>
+        </w:rPr>
+        <w:t xml:space="preserve"> the ackExpected value and the nextFrameToSend value.</w:t>
+      </w:r>
+      <w:r>
+        <w:rPr>
+          <w:rFonts w:asciiTheme="minorHAnsi" w:hAnsiTheme="minorHAnsi"/>
+        </w:rPr>
+        <w:t xml:space="preserve"> If this holds, </w:t>
+      </w:r>
+      <w:r>
+        <w:rPr>
+          <w:rFonts w:asciiTheme="minorHAnsi" w:hAnsiTheme="minorHAnsi"/>
+        </w:rPr>
+        <w:t>all</w:t>
+      </w:r>
+      <w:r>
+        <w:rPr>
+          <w:rFonts w:asciiTheme="minorHAnsi" w:hAnsiTheme="minorHAnsi"/>
+        </w:rPr>
+        <w:t xml:space="preserve"> frames less than the acks sequence number and greater than ackExpected</w:t>
+      </w:r>
+      <w:r>
+        <w:rPr>
+          <w:rFonts w:asciiTheme="minorHAnsi" w:hAnsiTheme="minorHAnsi"/>
+        </w:rPr>
+        <w:t xml:space="preserve"> are implicitly received.</w:t>
+      </w:r>
+      <w:r>
+        <w:rPr>
+          <w:rFonts w:asciiTheme="minorHAnsi" w:hAnsiTheme="minorHAnsi"/>
+        </w:rPr>
+        <w:t xml:space="preserve"> Thus, all timers up to the ack received are stop and the number of frames in the window is decreased accordingly.</w:t>
+      </w:r>
+      <w:r>
+        <w:rPr>
+          <w:rFonts w:asciiTheme="minorHAnsi" w:hAnsiTheme="minorHAnsi"/>
+        </w:rPr>
+        <w:t xml:space="preserve"> If the buffer is not empty, items are added to the window </w:t>
+      </w:r>
+      <w:r>
+        <w:rPr>
+          <w:rFonts w:asciiTheme="minorHAnsi" w:hAnsiTheme="minorHAnsi"/>
+        </w:rPr>
+        <w:t>from the buffer and transmitted.</w:t>
+      </w:r>
+      <w:r>
+        <w:rPr>
+          <w:rFonts w:asciiTheme="minorHAnsi" w:hAnsiTheme="minorHAnsi"/>
+        </w:rPr>
+        <w:t xml:space="preserve"> The applica</w:t>
+      </w:r>
+      <w:r>
+        <w:rPr>
+          <w:rFonts w:asciiTheme="minorHAnsi" w:hAnsiTheme="minorHAnsi"/>
+        </w:rPr>
+        <w:t>tion layer is also re-enabled</w:t>
+      </w:r>
+      <w:r>
+        <w:rPr>
+          <w:rFonts w:asciiTheme="minorHAnsi" w:hAnsiTheme="minorHAnsi"/>
+        </w:rPr>
+        <w:t xml:space="preserve"> if the buffer</w:t>
+      </w:r>
+      <w:r>
+        <w:rPr>
+          <w:rFonts w:asciiTheme="minorHAnsi" w:hAnsiTheme="minorHAnsi"/>
+        </w:rPr>
+        <w:t xml:space="preserve"> is now empty.</w:t>
       </w:r>
     </w:p>
     <w:p>
@@ -5452,11 +5570,10 @@
         <w:adjustRightInd w:val="0"/>
         <w:rPr>
           <w:rFonts w:asciiTheme="minorHAnsi" w:hAnsiTheme="minorHAnsi" w:cs="Calibri"/>
-          <w:b/>
           <w:bCs/>
-          <w:color w:val="284677"/>
+          <w:i/>
+          <w:color w:val="2E74B5" w:themeColor="accent1" w:themeShade="BF"/>
           <w:szCs w:val="48"/>
-          <w:u w:val="single"/>
         </w:rPr>
       </w:pPr>
     </w:p>
@@ -5467,116 +5584,24 @@
         <w:autoSpaceDN w:val="0"/>
         <w:adjustRightInd w:val="0"/>
         <w:rPr>
-          <w:rFonts w:asciiTheme="minorHAnsi" w:hAnsiTheme="minorHAnsi"/>
+          <w:rFonts w:asciiTheme="minorHAnsi" w:hAnsiTheme="minorHAnsi" w:cs="Calibri"/>
+          <w:bCs/>
+          <w:i/>
+          <w:color w:val="2E74B5" w:themeColor="accent1" w:themeShade="BF"/>
+          <w:sz w:val="32"/>
+          <w:szCs w:val="48"/>
         </w:rPr>
       </w:pPr>
       <w:r>
         <w:rPr>
-          <w:rFonts w:asciiTheme="minorHAnsi" w:hAnsiTheme="minorHAnsi"/>
-        </w:rPr>
-        <w:t>If</w:t>
-      </w:r>
-      <w:r>
-        <w:rPr>
-          <w:rFonts w:asciiTheme="minorHAnsi" w:hAnsiTheme="minorHAnsi"/>
-        </w:rPr>
-        <w:t xml:space="preserve"> </w:t>
-      </w:r>
-      <w:r>
-        <w:rPr>
-          <w:rFonts w:asciiTheme="minorHAnsi" w:hAnsiTheme="minorHAnsi"/>
-        </w:rPr>
-        <w:t>a timer timeout</w:t>
-      </w:r>
-      <w:r>
-        <w:rPr>
-          <w:rFonts w:asciiTheme="minorHAnsi" w:hAnsiTheme="minorHAnsi"/>
-        </w:rPr>
-        <w:t xml:space="preserve"> occurs</w:t>
-      </w:r>
-      <w:r>
-        <w:rPr>
-          <w:rFonts w:asciiTheme="minorHAnsi" w:hAnsiTheme="minorHAnsi"/>
-        </w:rPr>
-        <w:t xml:space="preserve"> before </w:t>
-      </w:r>
-      <w:r>
-        <w:rPr>
-          <w:rFonts w:asciiTheme="minorHAnsi" w:hAnsiTheme="minorHAnsi"/>
-        </w:rPr>
-        <w:t xml:space="preserve">the appropriate </w:t>
-      </w:r>
-      <w:r>
-        <w:rPr>
-          <w:rFonts w:asciiTheme="minorHAnsi" w:hAnsiTheme="minorHAnsi"/>
-        </w:rPr>
-        <w:t>acknowledgement</w:t>
-      </w:r>
-      <w:r>
-        <w:rPr>
-          <w:rFonts w:asciiTheme="minorHAnsi" w:hAnsiTheme="minorHAnsi"/>
-        </w:rPr>
-        <w:t xml:space="preserve"> frame</w:t>
-      </w:r>
-      <w:r>
-        <w:rPr>
-          <w:rFonts w:asciiTheme="minorHAnsi" w:hAnsiTheme="minorHAnsi"/>
-        </w:rPr>
-        <w:t xml:space="preserve"> is received, we assume that the either the frame or the relevant</w:t>
-      </w:r>
-      <w:r>
-        <w:rPr>
-          <w:rFonts w:asciiTheme="minorHAnsi" w:hAnsiTheme="minorHAnsi"/>
-        </w:rPr>
-        <w:t xml:space="preserve"> </w:t>
-      </w:r>
-      <w:r>
-        <w:rPr>
-          <w:rFonts w:asciiTheme="minorHAnsi" w:hAnsiTheme="minorHAnsi"/>
-        </w:rPr>
-        <w:t>acknowledgement</w:t>
-      </w:r>
-      <w:r>
-        <w:rPr>
-          <w:rFonts w:asciiTheme="minorHAnsi" w:hAnsiTheme="minorHAnsi"/>
-        </w:rPr>
-        <w:t xml:space="preserve"> failed to arrive.</w:t>
-      </w:r>
-      <w:r>
-        <w:rPr>
-          <w:rFonts w:asciiTheme="minorHAnsi" w:hAnsiTheme="minorHAnsi"/>
-        </w:rPr>
-        <w:t xml:space="preserve"> Thus, we resend the frame and reset the appropriate timer for this frame.</w:t>
-      </w:r>
-      <w:r>
-        <w:rPr>
-          <w:rFonts w:asciiTheme="minorHAnsi" w:hAnsiTheme="minorHAnsi"/>
-        </w:rPr>
-        <w:t xml:space="preserve"> The sequence number of the frame is left unchanged</w:t>
-      </w:r>
-      <w:r>
-        <w:rPr>
-          <w:rFonts w:asciiTheme="minorHAnsi" w:hAnsiTheme="minorHAnsi"/>
-        </w:rPr>
-        <w:t>.</w:t>
-      </w:r>
-      <w:r>
-        <w:rPr>
-          <w:rFonts w:asciiTheme="minorHAnsi" w:hAnsiTheme="minorHAnsi"/>
-        </w:rPr>
-        <w:t xml:space="preserve"> This process will continue until the acknowledgement is successfully received for the </w:t>
-      </w:r>
-      <w:r>
-        <w:rPr>
-          <w:rFonts w:asciiTheme="minorHAnsi" w:hAnsiTheme="minorHAnsi"/>
-        </w:rPr>
-        <w:t>frame</w:t>
-      </w:r>
-      <w:r>
-        <w:rPr>
-          <w:rFonts w:asciiTheme="minorHAnsi" w:hAnsiTheme="minorHAnsi"/>
-        </w:rPr>
-        <w:t>.</w:t>
+          <w:rFonts w:asciiTheme="minorHAnsi" w:hAnsiTheme="minorHAnsi" w:cs="Calibri"/>
+          <w:bCs/>
+          <w:i/>
+          <w:color w:val="2E74B5" w:themeColor="accent1" w:themeShade="BF"/>
+          <w:sz w:val="32"/>
+          <w:szCs w:val="48"/>
+        </w:rPr>
+        <w:t>Frame Re-transmission</w:t>
       </w:r>
     </w:p>
     <w:p>
@@ -5586,7 +5611,12 @@
         <w:autoSpaceDN w:val="0"/>
         <w:adjustRightInd w:val="0"/>
         <w:rPr>
-          <w:rFonts w:asciiTheme="minorHAnsi" w:hAnsiTheme="minorHAnsi"/>
+          <w:rFonts w:asciiTheme="minorHAnsi" w:hAnsiTheme="minorHAnsi" w:cs="Calibri"/>
+          <w:b/>
+          <w:bCs/>
+          <w:color w:val="284677"/>
+          <w:szCs w:val="48"/>
+          <w:u w:val="single"/>
         </w:rPr>
       </w:pPr>
     </w:p>
@@ -5600,6 +5630,136 @@
           <w:rFonts w:asciiTheme="minorHAnsi" w:hAnsiTheme="minorHAnsi"/>
         </w:rPr>
       </w:pPr>
+      <w:r>
+        <w:rPr>
+          <w:rFonts w:asciiTheme="minorHAnsi" w:hAnsiTheme="minorHAnsi"/>
+        </w:rPr>
+        <w:t>If</w:t>
+      </w:r>
+      <w:r>
+        <w:rPr>
+          <w:rFonts w:asciiTheme="minorHAnsi" w:hAnsiTheme="minorHAnsi"/>
+        </w:rPr>
+        <w:t xml:space="preserve"> </w:t>
+      </w:r>
+      <w:r>
+        <w:rPr>
+          <w:rFonts w:asciiTheme="minorHAnsi" w:hAnsiTheme="minorHAnsi"/>
+        </w:rPr>
+        <w:t>a timer timeout</w:t>
+      </w:r>
+      <w:r>
+        <w:rPr>
+          <w:rFonts w:asciiTheme="minorHAnsi" w:hAnsiTheme="minorHAnsi"/>
+        </w:rPr>
+        <w:t xml:space="preserve"> occurs</w:t>
+      </w:r>
+      <w:r>
+        <w:rPr>
+          <w:rFonts w:asciiTheme="minorHAnsi" w:hAnsiTheme="minorHAnsi"/>
+        </w:rPr>
+        <w:t xml:space="preserve"> before </w:t>
+      </w:r>
+      <w:r>
+        <w:rPr>
+          <w:rFonts w:asciiTheme="minorHAnsi" w:hAnsiTheme="minorHAnsi"/>
+        </w:rPr>
+        <w:t xml:space="preserve">the appropriate </w:t>
+      </w:r>
+      <w:r>
+        <w:rPr>
+          <w:rFonts w:asciiTheme="minorHAnsi" w:hAnsiTheme="minorHAnsi"/>
+        </w:rPr>
+        <w:t>acknowledgement</w:t>
+      </w:r>
+      <w:r>
+        <w:rPr>
+          <w:rFonts w:asciiTheme="minorHAnsi" w:hAnsiTheme="minorHAnsi"/>
+        </w:rPr>
+        <w:t xml:space="preserve"> frame</w:t>
+      </w:r>
+      <w:r>
+        <w:rPr>
+          <w:rFonts w:asciiTheme="minorHAnsi" w:hAnsiTheme="minorHAnsi"/>
+        </w:rPr>
+        <w:t xml:space="preserve"> is received, we assume that the either the frame or the relevant</w:t>
+      </w:r>
+      <w:r>
+        <w:rPr>
+          <w:rFonts w:asciiTheme="minorHAnsi" w:hAnsiTheme="minorHAnsi"/>
+        </w:rPr>
+        <w:t xml:space="preserve"> </w:t>
+      </w:r>
+      <w:r>
+        <w:rPr>
+          <w:rFonts w:asciiTheme="minorHAnsi" w:hAnsiTheme="minorHAnsi"/>
+        </w:rPr>
+        <w:t>acknowledgement</w:t>
+      </w:r>
+      <w:r>
+        <w:rPr>
+          <w:rFonts w:asciiTheme="minorHAnsi" w:hAnsiTheme="minorHAnsi"/>
+        </w:rPr>
+        <w:t xml:space="preserve"> failed to arrive.</w:t>
+      </w:r>
+      <w:r>
+        <w:rPr>
+          <w:rFonts w:asciiTheme="minorHAnsi" w:hAnsiTheme="minorHAnsi"/>
+        </w:rPr>
+        <w:t xml:space="preserve"> Thus, we resend the frame and reset the appropriate timer for this frame.</w:t>
+      </w:r>
+      <w:r>
+        <w:rPr>
+          <w:rFonts w:asciiTheme="minorHAnsi" w:hAnsiTheme="minorHAnsi"/>
+        </w:rPr>
+        <w:t xml:space="preserve"> The sequence number of the frame is left unchanged</w:t>
+      </w:r>
+      <w:r>
+        <w:rPr>
+          <w:rFonts w:asciiTheme="minorHAnsi" w:hAnsiTheme="minorHAnsi"/>
+        </w:rPr>
+        <w:t>.</w:t>
+      </w:r>
+      <w:r>
+        <w:rPr>
+          <w:rFonts w:asciiTheme="minorHAnsi" w:hAnsiTheme="minorHAnsi"/>
+        </w:rPr>
+        <w:t xml:space="preserve"> This process will continue until the acknowledgement is successfully received for the </w:t>
+      </w:r>
+      <w:r>
+        <w:rPr>
+          <w:rFonts w:asciiTheme="minorHAnsi" w:hAnsiTheme="minorHAnsi"/>
+        </w:rPr>
+        <w:t>frame</w:t>
+      </w:r>
+      <w:r>
+        <w:rPr>
+          <w:rFonts w:asciiTheme="minorHAnsi" w:hAnsiTheme="minorHAnsi"/>
+        </w:rPr>
+        <w:t>.</w:t>
+      </w:r>
+    </w:p>
+    <w:p>
+      <w:pPr>
+        <w:widowControl w:val="0"/>
+        <w:autoSpaceDE w:val="0"/>
+        <w:autoSpaceDN w:val="0"/>
+        <w:adjustRightInd w:val="0"/>
+        <w:rPr>
+          <w:rFonts w:asciiTheme="minorHAnsi" w:hAnsiTheme="minorHAnsi"/>
+        </w:rPr>
+      </w:pPr>
+    </w:p>
+    <w:p>
+      <w:pPr>
+        <w:widowControl w:val="0"/>
+        <w:autoSpaceDE w:val="0"/>
+        <w:autoSpaceDN w:val="0"/>
+        <w:adjustRightInd w:val="0"/>
+        <w:rPr>
+          <w:rFonts w:asciiTheme="minorHAnsi" w:hAnsiTheme="minorHAnsi"/>
+        </w:rPr>
+      </w:pPr>
     </w:p>
     <w:p>
       <w:pPr>
@@ -5651,19 +5811,7 @@
         <w:rPr>
           <w:rFonts w:asciiTheme="minorHAnsi" w:hAnsiTheme="minorHAnsi"/>
         </w:rPr>
-        <w:t>ACK failed to</w:t>
-      </w:r>
-      <w:r>
-        <w:rPr>
-          <w:rFonts w:asciiTheme="minorHAnsi" w:hAnsiTheme="minorHAnsi"/>
-        </w:rPr>
-        <w:t>blah b;ah blah b;ah blah.</w:t>
-      </w:r>
-      <w:r>
-        <w:rPr>
-          <w:rFonts w:asciiTheme="minorHAnsi" w:hAnsiTheme="minorHAnsi"/>
-        </w:rPr>
-        <w:t xml:space="preserve"> put some shit here.</w:t>
+        <w:t>error condition stuff here.</w:t>
       </w:r>
     </w:p>
     <w:p>
@@ -5690,7 +5838,6 @@
         <w:autoSpaceDE w:val="0"/>
         <w:autoSpaceDN w:val="0"/>
         <w:adjustRightInd w:val="0"/>
-        <w:spacing w:after="240" w:line="520" w:lineRule="atLeast"/>
         <w:rPr>
           <w:rFonts w:ascii="Calibri" w:hAnsi="Calibri" w:cs="Calibri"/>
           <w:b/>
@@ -5701,165 +5848,8 @@
           <w:u w:val="single"/>
         </w:rPr>
       </w:pPr>
-    </w:p>
-    <w:p>
-      <w:pPr>
-        <w:widowControl w:val="0"/>
-        <w:autoSpaceDE w:val="0"/>
-        <w:autoSpaceDN w:val="0"/>
-        <w:adjustRightInd w:val="0"/>
-        <w:spacing w:after="240" w:line="520" w:lineRule="atLeast"/>
-        <w:rPr>
-          <w:rFonts w:ascii="Calibri" w:hAnsi="Calibri" w:cs="Calibri"/>
-          <w:b/>
-          <w:bCs/>
-          <w:color w:val="284677"/>
-          <w:sz w:val="48"/>
-          <w:szCs w:val="48"/>
-          <w:u w:val="single"/>
-        </w:rPr>
-      </w:pPr>
-    </w:p>
-    <w:p>
-      <w:pPr>
-        <w:widowControl w:val="0"/>
-        <w:autoSpaceDE w:val="0"/>
-        <w:autoSpaceDN w:val="0"/>
-        <w:adjustRightInd w:val="0"/>
-        <w:spacing w:after="240" w:line="520" w:lineRule="atLeast"/>
-        <w:rPr>
-          <w:rFonts w:ascii="Calibri" w:hAnsi="Calibri" w:cs="Calibri"/>
-          <w:b/>
-          <w:bCs/>
-          <w:color w:val="284677"/>
-          <w:sz w:val="48"/>
-          <w:szCs w:val="48"/>
-          <w:u w:val="single"/>
-        </w:rPr>
-      </w:pPr>
-    </w:p>
-    <w:p>
-      <w:pPr>
-        <w:widowControl w:val="0"/>
-        <w:autoSpaceDE w:val="0"/>
-        <w:autoSpaceDN w:val="0"/>
-        <w:adjustRightInd w:val="0"/>
-        <w:spacing w:after="240" w:line="520" w:lineRule="atLeast"/>
-        <w:rPr>
-          <w:rFonts w:ascii="Calibri" w:hAnsi="Calibri" w:cs="Calibri"/>
-          <w:b/>
-          <w:bCs/>
-          <w:color w:val="284677"/>
-          <w:sz w:val="48"/>
-          <w:szCs w:val="48"/>
-          <w:u w:val="single"/>
-        </w:rPr>
-      </w:pPr>
-    </w:p>
-    <w:p>
-      <w:pPr>
-        <w:widowControl w:val="0"/>
-        <w:autoSpaceDE w:val="0"/>
-        <w:autoSpaceDN w:val="0"/>
-        <w:adjustRightInd w:val="0"/>
-        <w:spacing w:after="240" w:line="520" w:lineRule="atLeast"/>
-        <w:rPr>
-          <w:rFonts w:ascii="Calibri" w:hAnsi="Calibri" w:cs="Calibri"/>
-          <w:b/>
-          <w:bCs/>
-          <w:color w:val="284677"/>
-          <w:sz w:val="48"/>
-          <w:szCs w:val="48"/>
-          <w:u w:val="single"/>
-        </w:rPr>
-      </w:pPr>
-    </w:p>
-    <w:p>
-      <w:pPr>
-        <w:widowControl w:val="0"/>
-        <w:autoSpaceDE w:val="0"/>
-        <w:autoSpaceDN w:val="0"/>
-        <w:adjustRightInd w:val="0"/>
-        <w:spacing w:after="240" w:line="520" w:lineRule="atLeast"/>
-        <w:rPr>
-          <w:rFonts w:ascii="Calibri" w:hAnsi="Calibri" w:cs="Calibri"/>
-          <w:b/>
-          <w:bCs/>
-          <w:color w:val="284677"/>
-          <w:sz w:val="48"/>
-          <w:szCs w:val="48"/>
-          <w:u w:val="single"/>
-        </w:rPr>
-      </w:pPr>
-    </w:p>
-    <w:p>
-      <w:pPr>
-        <w:widowControl w:val="0"/>
-        <w:autoSpaceDE w:val="0"/>
-        <w:autoSpaceDN w:val="0"/>
-        <w:adjustRightInd w:val="0"/>
-        <w:spacing w:after="240" w:line="520" w:lineRule="atLeast"/>
-        <w:rPr>
-          <w:rFonts w:ascii="Calibri" w:hAnsi="Calibri" w:cs="Calibri"/>
-          <w:b/>
-          <w:bCs/>
-          <w:color w:val="284677"/>
-          <w:sz w:val="48"/>
-          <w:szCs w:val="48"/>
-          <w:u w:val="single"/>
-        </w:rPr>
-      </w:pPr>
-    </w:p>
-    <w:p>
-      <w:pPr>
-        <w:widowControl w:val="0"/>
-        <w:autoSpaceDE w:val="0"/>
-        <w:autoSpaceDN w:val="0"/>
-        <w:adjustRightInd w:val="0"/>
-        <w:rPr>
-          <w:rFonts w:ascii="Calibri" w:hAnsi="Calibri" w:cs="Calibri"/>
-          <w:b/>
-          <w:bCs/>
-          <w:color w:val="284677"/>
-          <w:sz w:val="48"/>
-          <w:szCs w:val="48"/>
-          <w:u w:val="single"/>
-        </w:rPr>
-      </w:pPr>
-    </w:p>
-    <w:p>
-      <w:pPr>
-        <w:widowControl w:val="0"/>
-        <w:autoSpaceDE w:val="0"/>
-        <w:autoSpaceDN w:val="0"/>
-        <w:adjustRightInd w:val="0"/>
-        <w:rPr>
-          <w:rFonts w:ascii="Calibri" w:hAnsi="Calibri" w:cs="Calibri"/>
-          <w:b/>
-          <w:bCs/>
-          <w:color w:val="284677"/>
-          <w:sz w:val="48"/>
-          <w:szCs w:val="48"/>
-          <w:u w:val="single"/>
-        </w:rPr>
-      </w:pPr>
-    </w:p>
-    <w:p>
-      <w:pPr>
-        <w:widowControl w:val="0"/>
-        <w:autoSpaceDE w:val="0"/>
-        <w:autoSpaceDN w:val="0"/>
-        <w:adjustRightInd w:val="0"/>
-        <w:rPr>
-          <w:rFonts w:ascii="Calibri" w:hAnsi="Calibri" w:cs="Calibri"/>
-          <w:b/>
-          <w:bCs/>
-          <w:color w:val="284677"/>
-          <w:sz w:val="48"/>
-          <w:szCs w:val="48"/>
-          <w:u w:val="single"/>
-        </w:rPr>
-      </w:pPr>
+      <w:bookmarkStart w:id="0" w:name="_GoBack"/>
+      <w:bookmarkEnd w:id="0"/>
     </w:p>
     <w:p>
       <w:pPr>

</xml_diff>

<commit_message>
ADDED source code orgz to report
</commit_message>
<xml_diff>
--- a/documentation/CC Assignment Report.docx
+++ b/documentation/CC Assignment Report.docx
@@ -761,15 +761,7 @@
                                     <w:sz w:val="36"/>
                                     <w:szCs w:val="36"/>
                                   </w:rPr>
-                                  <w:t xml:space="preserve">May </w:t>
-                                </w:r>
-                                <w:r>
-                                  <w:rPr>
-                                    <w:color w:val="FFFFFF" w:themeColor="background1"/>
-                                    <w:sz w:val="36"/>
-                                    <w:szCs w:val="36"/>
-                                  </w:rPr>
-                                  <w:t>2016</w:t>
+                                  <w:t>5/1/2016</w:t>
                                 </w:r>
                               </w:sdtContent>
                             </w:sdt>
@@ -840,15 +832,7 @@
                               <w:sz w:val="36"/>
                               <w:szCs w:val="36"/>
                             </w:rPr>
-                            <w:t xml:space="preserve">May </w:t>
-                          </w:r>
-                          <w:r>
-                            <w:rPr>
-                              <w:color w:val="FFFFFF" w:themeColor="background1"/>
-                              <w:sz w:val="36"/>
-                              <w:szCs w:val="36"/>
-                            </w:rPr>
-                            <w:t>2016</w:t>
+                            <w:t>5/1/2016</w:t>
                           </w:r>
                         </w:sdtContent>
                       </w:sdt>
@@ -4489,6 +4473,7 @@
     </w:p>
     <w:p>
       <w:pPr>
+        <w:jc w:val="both"/>
         <w:rPr>
           <w:rFonts w:asciiTheme="minorHAnsi" w:hAnsiTheme="minorHAnsi"/>
         </w:rPr>
@@ -4509,24 +4494,701 @@
         <w:rPr>
           <w:rFonts w:asciiTheme="minorHAnsi" w:hAnsiTheme="minorHAnsi"/>
         </w:rPr>
-        <w:t xml:space="preserve"> Global variables were permitted to be used for the CNET network simulator and thus, the header file contains the declaration for these functions.</w:t>
-      </w:r>
-      <w:r>
-        <w:rPr>
-          <w:rFonts w:asciiTheme="minorHAnsi" w:hAnsiTheme="minorHAnsi"/>
-        </w:rPr>
-        <w:t xml:space="preserve"> Structures for frames and variables for the routing table, node windows and node buffers are al</w:t>
-      </w:r>
-      <w:r>
-        <w:rPr>
-          <w:rFonts w:asciiTheme="minorHAnsi" w:hAnsiTheme="minorHAnsi"/>
-        </w:rPr>
-        <w:t xml:space="preserve">l contained within the </w:t>
-      </w:r>
-      <w:r>
-        <w:rPr>
-          <w:rFonts w:asciiTheme="minorHAnsi" w:hAnsiTheme="minorHAnsi"/>
+        <w:t xml:space="preserve"> This architecture includes functionality for the transport, network and data link layer, with the application and physical layers being</w:t>
+      </w:r>
+      <w:r>
+        <w:rPr>
+          <w:rFonts w:asciiTheme="minorHAnsi" w:hAnsiTheme="minorHAnsi"/>
+        </w:rPr>
+        <w:t xml:space="preserve"> provided by the CNET simulator.</w:t>
+      </w:r>
+      <w:r>
+        <w:rPr>
+          <w:rFonts w:asciiTheme="minorHAnsi" w:hAnsiTheme="minorHAnsi"/>
+        </w:rPr>
+        <w:t xml:space="preserve"> The code is logically organized into the following </w:t>
+      </w:r>
+      <w:r>
+        <w:rPr>
+          <w:rFonts w:asciiTheme="minorHAnsi" w:hAnsiTheme="minorHAnsi"/>
+        </w:rPr>
+        <w:t>primary subsections:</w:t>
+      </w:r>
+    </w:p>
+    <w:p>
+      <w:pPr>
+        <w:jc w:val="both"/>
+        <w:rPr>
+          <w:rFonts w:asciiTheme="minorHAnsi" w:hAnsiTheme="minorHAnsi"/>
+        </w:rPr>
+      </w:pPr>
+    </w:p>
+    <w:p>
+      <w:pPr>
+        <w:widowControl w:val="0"/>
+        <w:autoSpaceDE w:val="0"/>
+        <w:autoSpaceDN w:val="0"/>
+        <w:adjustRightInd w:val="0"/>
+        <w:jc w:val="both"/>
+        <w:rPr>
+          <w:rFonts w:asciiTheme="minorHAnsi" w:hAnsiTheme="minorHAnsi" w:cs="Calibri"/>
+          <w:bCs/>
           <w:i/>
+          <w:color w:val="2E74B5" w:themeColor="accent1" w:themeShade="BF"/>
+          <w:sz w:val="32"/>
+          <w:szCs w:val="48"/>
+        </w:rPr>
+      </w:pPr>
+      <w:r>
+        <w:rPr>
+          <w:rFonts w:asciiTheme="minorHAnsi" w:hAnsiTheme="minorHAnsi"/>
+        </w:rPr>
+        <w:t xml:space="preserve"> </w:t>
+      </w:r>
+      <w:r>
+        <w:rPr>
+          <w:rFonts w:asciiTheme="minorHAnsi" w:hAnsiTheme="minorHAnsi" w:cs="Calibri"/>
+          <w:bCs/>
+          <w:i/>
+          <w:color w:val="2E74B5" w:themeColor="accent1" w:themeShade="BF"/>
+          <w:sz w:val="32"/>
+          <w:szCs w:val="48"/>
+        </w:rPr>
+        <w:t>Transport Layer</w:t>
+      </w:r>
+    </w:p>
+    <w:p>
+      <w:pPr>
+        <w:jc w:val="both"/>
+        <w:rPr>
+          <w:rFonts w:asciiTheme="minorHAnsi" w:hAnsiTheme="minorHAnsi"/>
+        </w:rPr>
+      </w:pPr>
+    </w:p>
+    <w:p>
+      <w:pPr>
+        <w:jc w:val="both"/>
+        <w:rPr>
+          <w:rFonts w:asciiTheme="minorHAnsi" w:hAnsiTheme="minorHAnsi"/>
+        </w:rPr>
+      </w:pPr>
+      <w:r>
+        <w:rPr>
+          <w:rFonts w:asciiTheme="minorHAnsi" w:hAnsiTheme="minorHAnsi"/>
+        </w:rPr>
+        <w:t>The transport layer for this project did not require any major functionality and as such, the functions were essentially wrapper methods.</w:t>
+      </w:r>
+      <w:r>
+        <w:rPr>
+          <w:rFonts w:asciiTheme="minorHAnsi" w:hAnsiTheme="minorHAnsi"/>
+        </w:rPr>
+        <w:t xml:space="preserve"> The transport_</w:t>
+      </w:r>
+      <w:r>
+        <w:rPr>
+          <w:rFonts w:asciiTheme="minorHAnsi" w:hAnsiTheme="minorHAnsi"/>
+        </w:rPr>
+        <w:t>down</w:t>
+      </w:r>
+      <w:r>
+        <w:rPr>
+          <w:rFonts w:asciiTheme="minorHAnsi" w:hAnsiTheme="minorHAnsi"/>
+        </w:rPr>
+        <w:t>()</w:t>
+      </w:r>
+      <w:r>
+        <w:rPr>
+          <w:rFonts w:asciiTheme="minorHAnsi" w:hAnsiTheme="minorHAnsi"/>
+        </w:rPr>
+        <w:t xml:space="preserve"> function reads a message from the application layer and passes it down to the network layer. The transport_up() function performs the reverse.</w:t>
+      </w:r>
+    </w:p>
+    <w:p>
+      <w:pPr>
+        <w:jc w:val="both"/>
+        <w:rPr>
+          <w:rFonts w:asciiTheme="minorHAnsi" w:hAnsiTheme="minorHAnsi"/>
+        </w:rPr>
+      </w:pPr>
+    </w:p>
+    <w:p>
+      <w:pPr>
+        <w:widowControl w:val="0"/>
+        <w:autoSpaceDE w:val="0"/>
+        <w:autoSpaceDN w:val="0"/>
+        <w:adjustRightInd w:val="0"/>
+        <w:jc w:val="both"/>
+        <w:rPr>
+          <w:rFonts w:asciiTheme="minorHAnsi" w:hAnsiTheme="minorHAnsi" w:cs="Calibri"/>
+          <w:bCs/>
+          <w:i/>
+          <w:color w:val="2E74B5" w:themeColor="accent1" w:themeShade="BF"/>
+          <w:sz w:val="32"/>
+          <w:szCs w:val="48"/>
+        </w:rPr>
+      </w:pPr>
+      <w:r>
+        <w:rPr>
+          <w:rFonts w:asciiTheme="minorHAnsi" w:hAnsiTheme="minorHAnsi" w:cs="Calibri"/>
+          <w:bCs/>
+          <w:i/>
+          <w:color w:val="2E74B5" w:themeColor="accent1" w:themeShade="BF"/>
+          <w:sz w:val="32"/>
+          <w:szCs w:val="48"/>
+        </w:rPr>
+        <w:t>Network Layer</w:t>
+      </w:r>
+    </w:p>
+    <w:p>
+      <w:pPr>
+        <w:widowControl w:val="0"/>
+        <w:autoSpaceDE w:val="0"/>
+        <w:autoSpaceDN w:val="0"/>
+        <w:adjustRightInd w:val="0"/>
+        <w:jc w:val="both"/>
+        <w:rPr>
+          <w:rFonts w:asciiTheme="minorHAnsi" w:hAnsiTheme="minorHAnsi" w:cs="Calibri"/>
+          <w:bCs/>
+          <w:i/>
+          <w:color w:val="2E74B5" w:themeColor="accent1" w:themeShade="BF"/>
+          <w:szCs w:val="48"/>
+        </w:rPr>
+      </w:pPr>
+    </w:p>
+    <w:p>
+      <w:pPr>
+        <w:widowControl w:val="0"/>
+        <w:autoSpaceDE w:val="0"/>
+        <w:autoSpaceDN w:val="0"/>
+        <w:adjustRightInd w:val="0"/>
+        <w:jc w:val="both"/>
+        <w:rPr>
+          <w:rFonts w:asciiTheme="minorHAnsi" w:hAnsiTheme="minorHAnsi" w:cs="Calibri"/>
+          <w:bCs/>
+          <w:i/>
+          <w:color w:val="2E74B5" w:themeColor="accent1" w:themeShade="BF"/>
+          <w:sz w:val="32"/>
+          <w:szCs w:val="48"/>
+        </w:rPr>
+      </w:pPr>
+      <w:r>
+        <w:rPr>
+          <w:rFonts w:asciiTheme="minorHAnsi" w:hAnsiTheme="minorHAnsi"/>
+        </w:rPr>
+        <w:t xml:space="preserve">The </w:t>
+      </w:r>
+      <w:r>
+        <w:rPr>
+          <w:rFonts w:asciiTheme="minorHAnsi" w:hAnsiTheme="minorHAnsi"/>
+        </w:rPr>
+        <w:t>network layer was concerned primarily with routing.</w:t>
+      </w:r>
+      <w:r>
+        <w:rPr>
+          <w:rFonts w:asciiTheme="minorHAnsi" w:hAnsiTheme="minorHAnsi"/>
+        </w:rPr>
+        <w:t xml:space="preserve"> </w:t>
+      </w:r>
+      <w:r>
+        <w:rPr>
+          <w:rFonts w:asciiTheme="minorHAnsi" w:hAnsiTheme="minorHAnsi"/>
+        </w:rPr>
+        <w:t>This section is responsible for encapsulating messages from t</w:t>
+      </w:r>
+      <w:r>
+        <w:rPr>
+          <w:rFonts w:asciiTheme="minorHAnsi" w:hAnsiTheme="minorHAnsi"/>
+        </w:rPr>
+        <w:t>he transport</w:t>
+      </w:r>
+      <w:r>
+        <w:rPr>
+          <w:rFonts w:asciiTheme="minorHAnsi" w:hAnsiTheme="minorHAnsi"/>
+        </w:rPr>
+        <w:t xml:space="preserve"> layer, determining their route and passing them down to the data link layer</w:t>
+      </w:r>
+      <w:r>
+        <w:rPr>
+          <w:rFonts w:asciiTheme="minorHAnsi" w:hAnsiTheme="minorHAnsi"/>
+        </w:rPr>
+        <w:t>.</w:t>
+      </w:r>
+      <w:r>
+        <w:rPr>
+          <w:rFonts w:asciiTheme="minorHAnsi" w:hAnsiTheme="minorHAnsi"/>
+        </w:rPr>
+        <w:t xml:space="preserve"> Also required in this section was a function to forward an incoming frame that was destined for another </w:t>
+      </w:r>
+      <w:r>
+        <w:rPr>
+          <w:rFonts w:asciiTheme="minorHAnsi" w:hAnsiTheme="minorHAnsi"/>
+        </w:rPr>
+        <w:t xml:space="preserve">node including rerouting this </w:t>
+      </w:r>
+      <w:r>
+        <w:rPr>
+          <w:rFonts w:asciiTheme="minorHAnsi" w:hAnsiTheme="minorHAnsi"/>
+        </w:rPr>
+        <w:t>payload</w:t>
+      </w:r>
+      <w:r>
+        <w:rPr>
+          <w:rFonts w:asciiTheme="minorHAnsi" w:hAnsiTheme="minorHAnsi"/>
+        </w:rPr>
+        <w:t>.</w:t>
+      </w:r>
+    </w:p>
+    <w:p>
+      <w:pPr>
+        <w:jc w:val="both"/>
+        <w:rPr>
+          <w:rFonts w:asciiTheme="minorHAnsi" w:hAnsiTheme="minorHAnsi"/>
+        </w:rPr>
+      </w:pPr>
+    </w:p>
+    <w:p>
+      <w:pPr>
+        <w:widowControl w:val="0"/>
+        <w:autoSpaceDE w:val="0"/>
+        <w:autoSpaceDN w:val="0"/>
+        <w:adjustRightInd w:val="0"/>
+        <w:jc w:val="both"/>
+        <w:rPr>
+          <w:rFonts w:asciiTheme="minorHAnsi" w:hAnsiTheme="minorHAnsi" w:cs="Calibri"/>
+          <w:bCs/>
+          <w:i/>
+          <w:color w:val="2E74B5" w:themeColor="accent1" w:themeShade="BF"/>
+          <w:sz w:val="32"/>
+          <w:szCs w:val="48"/>
+        </w:rPr>
+      </w:pPr>
+      <w:r>
+        <w:rPr>
+          <w:rFonts w:asciiTheme="minorHAnsi" w:hAnsiTheme="minorHAnsi" w:cs="Calibri"/>
+          <w:bCs/>
+          <w:i/>
+          <w:color w:val="2E74B5" w:themeColor="accent1" w:themeShade="BF"/>
+          <w:sz w:val="32"/>
+          <w:szCs w:val="48"/>
+        </w:rPr>
+        <w:t>Data Link Layer</w:t>
+      </w:r>
+    </w:p>
+    <w:p>
+      <w:pPr>
+        <w:jc w:val="both"/>
+        <w:rPr>
+          <w:rFonts w:asciiTheme="minorHAnsi" w:hAnsiTheme="minorHAnsi"/>
+        </w:rPr>
+      </w:pPr>
+    </w:p>
+    <w:p>
+      <w:pPr>
+        <w:jc w:val="both"/>
+        <w:rPr>
+          <w:rFonts w:asciiTheme="minorHAnsi" w:hAnsiTheme="minorHAnsi"/>
+        </w:rPr>
+      </w:pPr>
+      <w:r>
+        <w:rPr>
+          <w:rFonts w:asciiTheme="minorHAnsi" w:hAnsiTheme="minorHAnsi"/>
+        </w:rPr>
+        <w:t xml:space="preserve">The </w:t>
+      </w:r>
+      <w:r>
+        <w:rPr>
+          <w:rFonts w:asciiTheme="minorHAnsi" w:hAnsiTheme="minorHAnsi"/>
+        </w:rPr>
+        <w:t xml:space="preserve">data link layer is where the </w:t>
+      </w:r>
+      <w:r>
+        <w:rPr>
+          <w:rFonts w:asciiTheme="minorHAnsi" w:hAnsiTheme="minorHAnsi"/>
+        </w:rPr>
+        <w:t>sliding window protocol is actually implemented</w:t>
+      </w:r>
+      <w:r>
+        <w:rPr>
+          <w:rFonts w:asciiTheme="minorHAnsi" w:hAnsiTheme="minorHAnsi"/>
+        </w:rPr>
+        <w:t xml:space="preserve">. After </w:t>
+      </w:r>
+      <w:r>
+        <w:rPr>
+          <w:rFonts w:asciiTheme="minorHAnsi" w:hAnsiTheme="minorHAnsi"/>
+        </w:rPr>
+        <w:t>encapsulation</w:t>
+      </w:r>
+      <w:r>
+        <w:rPr>
+          <w:rFonts w:asciiTheme="minorHAnsi" w:hAnsiTheme="minorHAnsi"/>
+        </w:rPr>
+        <w:t>,</w:t>
+      </w:r>
+      <w:r>
+        <w:rPr>
+          <w:rFonts w:asciiTheme="minorHAnsi" w:hAnsiTheme="minorHAnsi"/>
+        </w:rPr>
+        <w:t xml:space="preserve"> frames are transmitted down to the physical layer</w:t>
+      </w:r>
+      <w:r>
+        <w:rPr>
+          <w:rFonts w:asciiTheme="minorHAnsi" w:hAnsiTheme="minorHAnsi"/>
+        </w:rPr>
+        <w:t>.</w:t>
+      </w:r>
+      <w:r>
+        <w:rPr>
+          <w:rFonts w:asciiTheme="minorHAnsi" w:hAnsiTheme="minorHAnsi"/>
+        </w:rPr>
+        <w:t xml:space="preserve"> This section deals with handling sequence numbers, incoming acknowledgements and data frames</w:t>
+      </w:r>
+      <w:r>
+        <w:rPr>
+          <w:rFonts w:asciiTheme="minorHAnsi" w:hAnsiTheme="minorHAnsi"/>
+        </w:rPr>
+        <w:t>. Error correction is also performed here utilizing checksums.</w:t>
+      </w:r>
+    </w:p>
+    <w:p>
+      <w:pPr>
+        <w:jc w:val="both"/>
+        <w:rPr>
+          <w:rFonts w:asciiTheme="minorHAnsi" w:hAnsiTheme="minorHAnsi"/>
+        </w:rPr>
+      </w:pPr>
+    </w:p>
+    <w:p>
+      <w:pPr>
+        <w:widowControl w:val="0"/>
+        <w:autoSpaceDE w:val="0"/>
+        <w:autoSpaceDN w:val="0"/>
+        <w:adjustRightInd w:val="0"/>
+        <w:jc w:val="both"/>
+        <w:rPr>
+          <w:rFonts w:asciiTheme="minorHAnsi" w:hAnsiTheme="minorHAnsi" w:cs="Calibri"/>
+          <w:bCs/>
+          <w:i/>
+          <w:color w:val="2E74B5" w:themeColor="accent1" w:themeShade="BF"/>
+          <w:sz w:val="32"/>
+          <w:szCs w:val="48"/>
+        </w:rPr>
+      </w:pPr>
+      <w:r>
+        <w:rPr>
+          <w:rFonts w:asciiTheme="minorHAnsi" w:hAnsiTheme="minorHAnsi" w:cs="Calibri"/>
+          <w:bCs/>
+          <w:i/>
+          <w:color w:val="2E74B5" w:themeColor="accent1" w:themeShade="BF"/>
+          <w:sz w:val="32"/>
+          <w:szCs w:val="48"/>
+        </w:rPr>
+        <w:t>Timeout Functions</w:t>
+      </w:r>
+    </w:p>
+    <w:p>
+      <w:pPr>
+        <w:widowControl w:val="0"/>
+        <w:autoSpaceDE w:val="0"/>
+        <w:autoSpaceDN w:val="0"/>
+        <w:adjustRightInd w:val="0"/>
+        <w:jc w:val="both"/>
+        <w:rPr>
+          <w:rFonts w:asciiTheme="minorHAnsi" w:hAnsiTheme="minorHAnsi" w:cs="Calibri"/>
+          <w:bCs/>
+          <w:i/>
+          <w:color w:val="2E74B5" w:themeColor="accent1" w:themeShade="BF"/>
+          <w:szCs w:val="48"/>
+        </w:rPr>
+      </w:pPr>
+    </w:p>
+    <w:p>
+      <w:pPr>
+        <w:widowControl w:val="0"/>
+        <w:autoSpaceDE w:val="0"/>
+        <w:autoSpaceDN w:val="0"/>
+        <w:adjustRightInd w:val="0"/>
+        <w:jc w:val="both"/>
+        <w:rPr>
+          <w:rFonts w:asciiTheme="minorHAnsi" w:hAnsiTheme="minorHAnsi"/>
+        </w:rPr>
+      </w:pPr>
+      <w:r>
+        <w:rPr>
+          <w:rFonts w:asciiTheme="minorHAnsi" w:hAnsiTheme="minorHAnsi"/>
+        </w:rPr>
+        <w:t xml:space="preserve">The setting of timers for outgoing </w:t>
+      </w:r>
+      <w:r>
+        <w:rPr>
+          <w:rFonts w:asciiTheme="minorHAnsi" w:hAnsiTheme="minorHAnsi"/>
+        </w:rPr>
+        <w:t>frames is handled here</w:t>
+      </w:r>
+      <w:r>
+        <w:rPr>
+          <w:rFonts w:asciiTheme="minorHAnsi" w:hAnsiTheme="minorHAnsi"/>
+        </w:rPr>
+        <w:t>.</w:t>
+      </w:r>
+      <w:r>
+        <w:rPr>
+          <w:rFonts w:asciiTheme="minorHAnsi" w:hAnsiTheme="minorHAnsi"/>
+        </w:rPr>
+        <w:t xml:space="preserve"> When timeouts occur, the timout_link() functions handle the re-transmission of lost frames.</w:t>
+      </w:r>
+    </w:p>
+    <w:p>
+      <w:pPr>
+        <w:widowControl w:val="0"/>
+        <w:autoSpaceDE w:val="0"/>
+        <w:autoSpaceDN w:val="0"/>
+        <w:adjustRightInd w:val="0"/>
+        <w:jc w:val="both"/>
+        <w:rPr>
+          <w:rFonts w:asciiTheme="minorHAnsi" w:hAnsiTheme="minorHAnsi" w:cs="Calibri"/>
+          <w:bCs/>
+          <w:i/>
+          <w:color w:val="2E74B5" w:themeColor="accent1" w:themeShade="BF"/>
+          <w:szCs w:val="48"/>
+        </w:rPr>
+      </w:pPr>
+    </w:p>
+    <w:p>
+      <w:pPr>
+        <w:widowControl w:val="0"/>
+        <w:autoSpaceDE w:val="0"/>
+        <w:autoSpaceDN w:val="0"/>
+        <w:adjustRightInd w:val="0"/>
+        <w:jc w:val="both"/>
+        <w:rPr>
+          <w:rFonts w:asciiTheme="minorHAnsi" w:hAnsiTheme="minorHAnsi" w:cs="Calibri"/>
+          <w:bCs/>
+          <w:i/>
+          <w:color w:val="2E74B5" w:themeColor="accent1" w:themeShade="BF"/>
+          <w:sz w:val="32"/>
+          <w:szCs w:val="48"/>
+        </w:rPr>
+      </w:pPr>
+      <w:r>
+        <w:rPr>
+          <w:rFonts w:asciiTheme="minorHAnsi" w:hAnsiTheme="minorHAnsi" w:cs="Calibri"/>
+          <w:bCs/>
+          <w:i/>
+          <w:color w:val="2E74B5" w:themeColor="accent1" w:themeShade="BF"/>
+          <w:sz w:val="32"/>
+          <w:szCs w:val="48"/>
+        </w:rPr>
+        <w:t>Node Initialization</w:t>
+      </w:r>
+    </w:p>
+    <w:p>
+      <w:pPr>
+        <w:widowControl w:val="0"/>
+        <w:autoSpaceDE w:val="0"/>
+        <w:autoSpaceDN w:val="0"/>
+        <w:adjustRightInd w:val="0"/>
+        <w:jc w:val="both"/>
+        <w:rPr>
+          <w:rFonts w:asciiTheme="minorHAnsi" w:hAnsiTheme="minorHAnsi" w:cs="Calibri"/>
+          <w:bCs/>
+          <w:i/>
+          <w:color w:val="2E74B5" w:themeColor="accent1" w:themeShade="BF"/>
+          <w:szCs w:val="48"/>
+        </w:rPr>
+      </w:pPr>
+    </w:p>
+    <w:p>
+      <w:pPr>
+        <w:jc w:val="both"/>
+        <w:rPr>
+          <w:rFonts w:asciiTheme="minorHAnsi" w:hAnsiTheme="minorHAnsi"/>
+        </w:rPr>
+      </w:pPr>
+      <w:r>
+        <w:rPr>
+          <w:rFonts w:asciiTheme="minorHAnsi" w:hAnsiTheme="minorHAnsi"/>
+        </w:rPr>
+        <w:t>When the simulation is started, all nodes initially run the reboot_node() function.</w:t>
+      </w:r>
+      <w:r>
+        <w:rPr>
+          <w:rFonts w:asciiTheme="minorHAnsi" w:hAnsiTheme="minorHAnsi"/>
+        </w:rPr>
+        <w:t xml:space="preserve"> This function sets all relevant event handlers</w:t>
+      </w:r>
+      <w:r>
+        <w:rPr>
+          <w:rFonts w:asciiTheme="minorHAnsi" w:hAnsiTheme="minorHAnsi"/>
+        </w:rPr>
+        <w:t>, initializes timers</w:t>
+      </w:r>
+      <w:r>
+        <w:rPr>
+          <w:rFonts w:asciiTheme="minorHAnsi" w:hAnsiTheme="minorHAnsi"/>
+        </w:rPr>
+        <w:t xml:space="preserve"> and enables the a</w:t>
+      </w:r>
+      <w:r>
+        <w:rPr>
+          <w:rFonts w:asciiTheme="minorHAnsi" w:hAnsiTheme="minorHAnsi"/>
+        </w:rPr>
+        <w:t>p</w:t>
+      </w:r>
+      <w:r>
+        <w:rPr>
+          <w:rFonts w:asciiTheme="minorHAnsi" w:hAnsiTheme="minorHAnsi"/>
+        </w:rPr>
+        <w:t>plication layer to start generating messages.</w:t>
+      </w:r>
+      <w:r>
+        <w:rPr>
+          <w:rFonts w:asciiTheme="minorHAnsi" w:hAnsiTheme="minorHAnsi"/>
+        </w:rPr>
+        <w:t xml:space="preserve"> </w:t>
+      </w:r>
+    </w:p>
+    <w:p>
+      <w:pPr>
+        <w:widowControl w:val="0"/>
+        <w:autoSpaceDE w:val="0"/>
+        <w:autoSpaceDN w:val="0"/>
+        <w:adjustRightInd w:val="0"/>
+        <w:jc w:val="both"/>
+        <w:rPr>
+          <w:rFonts w:asciiTheme="minorHAnsi" w:hAnsiTheme="minorHAnsi" w:cs="Calibri"/>
+          <w:bCs/>
+          <w:i/>
+          <w:color w:val="2E74B5" w:themeColor="accent1" w:themeShade="BF"/>
+          <w:szCs w:val="48"/>
+        </w:rPr>
+      </w:pPr>
+    </w:p>
+    <w:p>
+      <w:pPr>
+        <w:widowControl w:val="0"/>
+        <w:autoSpaceDE w:val="0"/>
+        <w:autoSpaceDN w:val="0"/>
+        <w:adjustRightInd w:val="0"/>
+        <w:jc w:val="both"/>
+        <w:rPr>
+          <w:rFonts w:asciiTheme="minorHAnsi" w:hAnsiTheme="minorHAnsi" w:cs="Calibri"/>
+          <w:bCs/>
+          <w:i/>
+          <w:color w:val="2E74B5" w:themeColor="accent1" w:themeShade="BF"/>
+          <w:sz w:val="32"/>
+          <w:szCs w:val="48"/>
+        </w:rPr>
+      </w:pPr>
+      <w:r>
+        <w:rPr>
+          <w:rFonts w:asciiTheme="minorHAnsi" w:hAnsiTheme="minorHAnsi" w:cs="Calibri"/>
+          <w:bCs/>
+          <w:i/>
+          <w:color w:val="2E74B5" w:themeColor="accent1" w:themeShade="BF"/>
+          <w:sz w:val="32"/>
+          <w:szCs w:val="48"/>
+        </w:rPr>
+        <w:t>Miscellaneous</w:t>
+      </w:r>
+      <w:r>
+        <w:rPr>
+          <w:rFonts w:asciiTheme="minorHAnsi" w:hAnsiTheme="minorHAnsi" w:cs="Calibri"/>
+          <w:bCs/>
+          <w:i/>
+          <w:color w:val="2E74B5" w:themeColor="accent1" w:themeShade="BF"/>
+          <w:sz w:val="32"/>
+          <w:szCs w:val="48"/>
+        </w:rPr>
+        <w:t xml:space="preserve"> Functions</w:t>
+      </w:r>
+    </w:p>
+    <w:p>
+      <w:pPr>
+        <w:jc w:val="both"/>
+        <w:rPr>
+          <w:rFonts w:asciiTheme="minorHAnsi" w:hAnsiTheme="minorHAnsi"/>
+        </w:rPr>
+      </w:pPr>
+    </w:p>
+    <w:p>
+      <w:pPr>
+        <w:jc w:val="both"/>
+        <w:rPr>
+          <w:rFonts w:asciiTheme="minorHAnsi" w:hAnsiTheme="minorHAnsi"/>
+        </w:rPr>
+      </w:pPr>
+      <w:r>
+        <w:rPr>
+          <w:rFonts w:asciiTheme="minorHAnsi" w:hAnsiTheme="minorHAnsi"/>
+        </w:rPr>
+        <w:t>This segment contains all utility functions that did not b</w:t>
+      </w:r>
+      <w:r>
+        <w:rPr>
+          <w:rFonts w:asciiTheme="minorHAnsi" w:hAnsiTheme="minorHAnsi"/>
+        </w:rPr>
+        <w:t>elong specifically to any layer. These misc. functions include printing the window contents, incrementing sequence numbers and drawing frames within the CNET simulation itself.</w:t>
+      </w:r>
+    </w:p>
+    <w:p>
+      <w:pPr>
+        <w:rPr>
+          <w:rFonts w:asciiTheme="minorHAnsi" w:hAnsiTheme="minorHAnsi"/>
+        </w:rPr>
+      </w:pPr>
+    </w:p>
+    <w:p>
+      <w:pPr>
+        <w:widowControl w:val="0"/>
+        <w:autoSpaceDE w:val="0"/>
+        <w:autoSpaceDN w:val="0"/>
+        <w:adjustRightInd w:val="0"/>
+        <w:rPr>
+          <w:rFonts w:asciiTheme="minorHAnsi" w:hAnsiTheme="minorHAnsi" w:cs="Calibri"/>
+          <w:bCs/>
+          <w:i/>
+          <w:color w:val="2E74B5" w:themeColor="accent1" w:themeShade="BF"/>
+          <w:sz w:val="32"/>
+          <w:szCs w:val="48"/>
+        </w:rPr>
+      </w:pPr>
+      <w:r>
+        <w:rPr>
+          <w:rFonts w:asciiTheme="minorHAnsi" w:hAnsiTheme="minorHAnsi" w:cs="Calibri"/>
+          <w:bCs/>
+          <w:i/>
+          <w:color w:val="2E74B5" w:themeColor="accent1" w:themeShade="BF"/>
+          <w:sz w:val="32"/>
+          <w:szCs w:val="48"/>
+        </w:rPr>
+        <w:t>Header File</w:t>
+      </w:r>
+    </w:p>
+    <w:p/>
+    <w:p>
+      <w:r>
+        <w:rPr>
+          <w:rFonts w:asciiTheme="minorHAnsi" w:hAnsiTheme="minorHAnsi"/>
+        </w:rPr>
+        <w:t xml:space="preserve">Global variables were permitted to be used for the CNET network simulator and thus, the header file contains </w:t>
+      </w:r>
+      <w:r>
+        <w:rPr>
+          <w:rFonts w:asciiTheme="minorHAnsi" w:hAnsiTheme="minorHAnsi"/>
+        </w:rPr>
+        <w:t>declarations for these variables</w:t>
+      </w:r>
+      <w:r>
+        <w:rPr>
+          <w:rFonts w:asciiTheme="minorHAnsi" w:hAnsiTheme="minorHAnsi"/>
+        </w:rPr>
+        <w:t xml:space="preserve">. Structures for frames and variables for the routing table, node windows and node buffers are all contained within the </w:t>
+      </w:r>
+      <w:r>
+        <w:rPr>
+          <w:rFonts w:asciiTheme="minorHAnsi" w:hAnsiTheme="minorHAnsi"/>
+          <w:i/>
         </w:rPr>
         <w:t>assignment.h</w:t>
       </w:r>
@@ -4534,91 +5196,40 @@
         <w:rPr>
           <w:rFonts w:asciiTheme="minorHAnsi" w:hAnsiTheme="minorHAnsi"/>
         </w:rPr>
-        <w:t xml:space="preserve"> </w:t>
-      </w:r>
-      <w:r>
-        <w:rPr>
-          <w:rFonts w:asciiTheme="minorHAnsi" w:hAnsiTheme="minorHAnsi"/>
-        </w:rPr>
-        <w:t>header file.</w:t>
-      </w:r>
-    </w:p>
-    <w:p>
-      <w:pPr>
-        <w:rPr>
-          <w:rFonts w:asciiTheme="minorHAnsi" w:hAnsiTheme="minorHAnsi"/>
-        </w:rPr>
-      </w:pPr>
-    </w:p>
-    <w:p>
-      <w:pPr>
-        <w:rPr>
-          <w:rFonts w:asciiTheme="minorHAnsi" w:hAnsiTheme="minorHAnsi"/>
-        </w:rPr>
-      </w:pPr>
-      <w:r>
-        <w:rPr>
-          <w:rFonts w:asciiTheme="minorHAnsi" w:hAnsiTheme="minorHAnsi"/>
-        </w:rPr>
-        <w:t xml:space="preserve">Layers are present in the </w:t>
-      </w:r>
-      <w:r>
-        <w:rPr>
-          <w:rFonts w:asciiTheme="minorHAnsi" w:hAnsiTheme="minorHAnsi"/>
-          <w:i/>
-        </w:rPr>
-        <w:t>assignment.c</w:t>
-      </w:r>
-      <w:r>
-        <w:rPr>
-          <w:rFonts w:asciiTheme="minorHAnsi" w:hAnsiTheme="minorHAnsi"/>
-          <w:i/>
-        </w:rPr>
-        <w:t xml:space="preserve"> </w:t>
-      </w:r>
-      <w:r>
-        <w:rPr>
-          <w:rFonts w:asciiTheme="minorHAnsi" w:hAnsiTheme="minorHAnsi"/>
-        </w:rPr>
-        <w:t>from high to low. i.e. f</w:t>
-      </w:r>
-      <w:r>
-        <w:rPr>
-          <w:rFonts w:asciiTheme="minorHAnsi" w:hAnsiTheme="minorHAnsi"/>
-        </w:rPr>
-        <w:t xml:space="preserve">rom </w:t>
-      </w:r>
-      <w:r>
-        <w:rPr>
-          <w:rFonts w:asciiTheme="minorHAnsi" w:hAnsiTheme="minorHAnsi"/>
-        </w:rPr>
-        <w:t xml:space="preserve">the </w:t>
-      </w:r>
-      <w:r>
-        <w:rPr>
-          <w:rFonts w:asciiTheme="minorHAnsi" w:hAnsiTheme="minorHAnsi"/>
-        </w:rPr>
-        <w:t>transport layer down to the data link layer.</w:t>
-      </w:r>
-      <w:r>
-        <w:rPr>
-          <w:rFonts w:asciiTheme="minorHAnsi" w:hAnsiTheme="minorHAnsi"/>
-        </w:rPr>
-        <w:t xml:space="preserve"> Only the network and data link layers were fully implemented in this assignment, with CNET calls utilizing the built</w:t>
-      </w:r>
-      <w:r>
-        <w:rPr>
-          <w:rFonts w:asciiTheme="minorHAnsi" w:hAnsiTheme="minorHAnsi"/>
-        </w:rPr>
-        <w:t>-</w:t>
-      </w:r>
-      <w:r>
-        <w:rPr>
-          <w:rFonts w:asciiTheme="minorHAnsi" w:hAnsiTheme="minorHAnsi"/>
-        </w:rPr>
-        <w:t>in application and physical layer. Wrapper functions were developed for the transport layer, essentially to illustrate the layering, despite these functions performing little work.</w:t>
-      </w:r>
-    </w:p>
+        <w:t xml:space="preserve"> header file.</w:t>
+      </w:r>
+      <w:r>
+        <w:rPr>
+          <w:rFonts w:asciiTheme="minorHAnsi" w:hAnsiTheme="minorHAnsi"/>
+        </w:rPr>
+        <w:t xml:space="preserve"> Also included is function </w:t>
+      </w:r>
+      <w:r>
+        <w:rPr>
+          <w:rFonts w:asciiTheme="minorHAnsi" w:hAnsiTheme="minorHAnsi"/>
+        </w:rPr>
+        <w:t>prototypes</w:t>
+      </w:r>
+      <w:r>
+        <w:rPr>
+          <w:rFonts w:asciiTheme="minorHAnsi" w:hAnsiTheme="minorHAnsi"/>
+        </w:rPr>
+        <w:t xml:space="preserve"> and pre-processor constants </w:t>
+      </w:r>
+      <w:r>
+        <w:rPr>
+          <w:rFonts w:asciiTheme="minorHAnsi" w:hAnsiTheme="minorHAnsi"/>
+        </w:rPr>
+        <w:t xml:space="preserve">for all useful </w:t>
+      </w:r>
+      <w:r>
+        <w:rPr>
+          <w:rFonts w:asciiTheme="minorHAnsi" w:hAnsiTheme="minorHAnsi"/>
+        </w:rPr>
+        <w:t>numbers.</w:t>
+      </w:r>
+    </w:p>
+    <w:p/>
     <w:p/>
     <w:p>
       <w:pPr>
@@ -4675,98 +5286,23 @@
       <w:r>
         <w:rPr>
           <w:rFonts w:asciiTheme="minorHAnsi" w:hAnsiTheme="minorHAnsi"/>
-        </w:rPr>
-        <w:t xml:space="preserve">The sliding window </w:t>
-      </w:r>
-      <w:r>
-        <w:rPr>
-          <w:rFonts w:asciiTheme="minorHAnsi" w:hAnsiTheme="minorHAnsi"/>
-        </w:rPr>
-        <w:t xml:space="preserve">implementation developed </w:t>
-      </w:r>
-      <w:r>
-        <w:rPr>
-          <w:rFonts w:asciiTheme="minorHAnsi" w:hAnsiTheme="minorHAnsi"/>
-        </w:rPr>
-        <w:t>utilizes</w:t>
-      </w:r>
-      <w:r>
-        <w:rPr>
-          <w:rFonts w:asciiTheme="minorHAnsi" w:hAnsiTheme="minorHAnsi"/>
-        </w:rPr>
-        <w:t xml:space="preserve"> the </w:t>
-      </w:r>
-      <w:r>
-        <w:rPr>
-          <w:rFonts w:asciiTheme="minorHAnsi" w:hAnsiTheme="minorHAnsi"/>
-        </w:rPr>
-        <w:t>basic Go-Back-N method</w:t>
-      </w:r>
-      <w:r>
-        <w:rPr>
-          <w:rFonts w:asciiTheme="minorHAnsi" w:hAnsiTheme="minorHAnsi"/>
-        </w:rPr>
-        <w:t>, as demonstrated in the lecture slides.</w:t>
-      </w:r>
-      <w:r>
-        <w:rPr>
-          <w:rFonts w:asciiTheme="minorHAnsi" w:hAnsiTheme="minorHAnsi"/>
-        </w:rPr>
-        <w:t xml:space="preserve"> The window size represented by the global constant MAX_SEQ can be mo</w:t>
-      </w:r>
-      <w:r>
-        <w:rPr>
-          <w:rFonts w:asciiTheme="minorHAnsi" w:hAnsiTheme="minorHAnsi"/>
-        </w:rPr>
-        <w:t>dified</w:t>
-      </w:r>
-      <w:r>
-        <w:rPr>
-          <w:rFonts w:asciiTheme="minorHAnsi" w:hAnsiTheme="minorHAnsi"/>
-        </w:rPr>
-        <w:t>, with all nodes having the same win</w:t>
-      </w:r>
-      <w:r>
-        <w:rPr>
-          <w:rFonts w:asciiTheme="minorHAnsi" w:hAnsiTheme="minorHAnsi"/>
-        </w:rPr>
-        <w:t>d</w:t>
-      </w:r>
-      <w:r>
-        <w:rPr>
-          <w:rFonts w:asciiTheme="minorHAnsi" w:hAnsiTheme="minorHAnsi"/>
-        </w:rPr>
-        <w:t>ow size f</w:t>
-      </w:r>
-      <w:r>
-        <w:rPr>
-          <w:rFonts w:asciiTheme="minorHAnsi" w:hAnsiTheme="minorHAnsi"/>
-        </w:rPr>
-        <w:t xml:space="preserve">or simplicity. Every node has </w:t>
-      </w:r>
-      <w:r>
-        <w:rPr>
-          <w:rFonts w:asciiTheme="minorHAnsi" w:hAnsiTheme="minorHAnsi"/>
-        </w:rPr>
-        <w:t>its</w:t>
-      </w:r>
-      <w:r>
-        <w:rPr>
-          <w:rFonts w:asciiTheme="minorHAnsi" w:hAnsiTheme="minorHAnsi"/>
-        </w:rPr>
-        <w:t xml:space="preserve"> own window and </w:t>
-      </w:r>
-      <w:r>
-        <w:rPr>
-          <w:rFonts w:asciiTheme="minorHAnsi" w:hAnsiTheme="minorHAnsi"/>
-        </w:rPr>
-        <w:t xml:space="preserve">a </w:t>
-      </w:r>
-      <w:r>
-        <w:rPr>
-          <w:rFonts w:asciiTheme="minorHAnsi" w:hAnsiTheme="minorHAnsi"/>
-        </w:rPr>
-        <w:t>buffer for every link it has.</w:t>
+          <w:highlight w:val="yellow"/>
+        </w:rPr>
+        <w:t xml:space="preserve">Justify why sliding window was chosen over stop-and-wait. Also justify why </w:t>
+      </w:r>
+      <w:r>
+        <w:rPr>
+          <w:rFonts w:asciiTheme="minorHAnsi" w:hAnsiTheme="minorHAnsi"/>
+          <w:highlight w:val="yellow"/>
+        </w:rPr>
+        <w:t>circular</w:t>
+      </w:r>
+      <w:r>
+        <w:rPr>
+          <w:rFonts w:asciiTheme="minorHAnsi" w:hAnsiTheme="minorHAnsi"/>
+          <w:highlight w:val="yellow"/>
+        </w:rPr>
+        <w:t xml:space="preserve"> buffer chosen over using a queue or list.</w:t>
       </w:r>
     </w:p>
     <w:p>
@@ -4787,57 +5323,11 @@
         <w:autoSpaceDN w:val="0"/>
         <w:adjustRightInd w:val="0"/>
         <w:rPr>
-          <w:rFonts w:asciiTheme="minorHAnsi" w:hAnsiTheme="minorHAnsi"/>
-        </w:rPr>
-      </w:pPr>
-      <w:r>
-        <w:rPr>
-          <w:rFonts w:asciiTheme="minorHAnsi" w:hAnsiTheme="minorHAnsi"/>
-        </w:rPr>
-        <w:t>The s</w:t>
-      </w:r>
-      <w:r>
-        <w:rPr>
-          <w:rFonts w:asciiTheme="minorHAnsi" w:hAnsiTheme="minorHAnsi"/>
-        </w:rPr>
-        <w:t>liding window</w:t>
-      </w:r>
-      <w:r>
-        <w:rPr>
-          <w:rFonts w:asciiTheme="minorHAnsi" w:hAnsiTheme="minorHAnsi"/>
-        </w:rPr>
-        <w:t xml:space="preserve"> protocol</w:t>
-      </w:r>
-      <w:r>
-        <w:rPr>
-          <w:rFonts w:asciiTheme="minorHAnsi" w:hAnsiTheme="minorHAnsi"/>
-        </w:rPr>
-        <w:t xml:space="preserve"> is </w:t>
-      </w:r>
-      <w:r>
-        <w:rPr>
-          <w:rFonts w:asciiTheme="minorHAnsi" w:hAnsiTheme="minorHAnsi"/>
-        </w:rPr>
-        <w:t>responsible</w:t>
-      </w:r>
-      <w:r>
-        <w:rPr>
-          <w:rFonts w:asciiTheme="minorHAnsi" w:hAnsiTheme="minorHAnsi"/>
-        </w:rPr>
-        <w:t xml:space="preserve"> for storing all sent frames sent for every link, until the receiver acks them. Overflow buffer is only used by nodes in the network that are required to forward frames</w:t>
-      </w:r>
-      <w:r>
-        <w:rPr>
-          <w:rFonts w:asciiTheme="minorHAnsi" w:hAnsiTheme="minorHAnsi"/>
-        </w:rPr>
-        <w:t>. It stores frames that are required to be forwarded but cannot be sent at the moment due to a full window.</w:t>
-      </w:r>
-      <w:r>
-        <w:rPr>
-          <w:rFonts w:asciiTheme="minorHAnsi" w:hAnsiTheme="minorHAnsi"/>
-        </w:rPr>
-        <w:t xml:space="preserve"> Buffer size is equivalent to the size of the window, arbirtraily.</w:t>
-      </w:r>
+          <w:rFonts w:ascii="Times" w:hAnsi="Times" w:cs="Times"/>
+          <w:szCs w:val="48"/>
+          <w:u w:val="single"/>
+        </w:rPr>
+      </w:pPr>
     </w:p>
     <w:p>
       <w:pPr>
@@ -4849,6 +5339,132 @@
           <w:rFonts w:asciiTheme="minorHAnsi" w:hAnsiTheme="minorHAnsi"/>
         </w:rPr>
       </w:pPr>
+      <w:r>
+        <w:rPr>
+          <w:rFonts w:asciiTheme="minorHAnsi" w:hAnsiTheme="minorHAnsi"/>
+        </w:rPr>
+        <w:t xml:space="preserve">The sliding window </w:t>
+      </w:r>
+      <w:r>
+        <w:rPr>
+          <w:rFonts w:asciiTheme="minorHAnsi" w:hAnsiTheme="minorHAnsi"/>
+        </w:rPr>
+        <w:t xml:space="preserve">implementation developed </w:t>
+      </w:r>
+      <w:r>
+        <w:rPr>
+          <w:rFonts w:asciiTheme="minorHAnsi" w:hAnsiTheme="minorHAnsi"/>
+        </w:rPr>
+        <w:t>utilizes</w:t>
+      </w:r>
+      <w:r>
+        <w:rPr>
+          <w:rFonts w:asciiTheme="minorHAnsi" w:hAnsiTheme="minorHAnsi"/>
+        </w:rPr>
+        <w:t xml:space="preserve"> the </w:t>
+      </w:r>
+      <w:r>
+        <w:rPr>
+          <w:rFonts w:asciiTheme="minorHAnsi" w:hAnsiTheme="minorHAnsi"/>
+        </w:rPr>
+        <w:t>basic Go-Back-N method</w:t>
+      </w:r>
+      <w:r>
+        <w:rPr>
+          <w:rFonts w:asciiTheme="minorHAnsi" w:hAnsiTheme="minorHAnsi"/>
+        </w:rPr>
+        <w:t>, as demonstrated in the lecture slides.</w:t>
+      </w:r>
+      <w:r>
+        <w:rPr>
+          <w:rFonts w:asciiTheme="minorHAnsi" w:hAnsiTheme="minorHAnsi"/>
+        </w:rPr>
+        <w:t xml:space="preserve"> The window size represented by the global constant MAX_SEQ can be mo</w:t>
+      </w:r>
+      <w:r>
+        <w:rPr>
+          <w:rFonts w:asciiTheme="minorHAnsi" w:hAnsiTheme="minorHAnsi"/>
+        </w:rPr>
+        <w:t>dified</w:t>
+      </w:r>
+      <w:r>
+        <w:rPr>
+          <w:rFonts w:asciiTheme="minorHAnsi" w:hAnsiTheme="minorHAnsi"/>
+        </w:rPr>
+        <w:t>, with all nodes having the same win</w:t>
+      </w:r>
+      <w:r>
+        <w:rPr>
+          <w:rFonts w:asciiTheme="minorHAnsi" w:hAnsiTheme="minorHAnsi"/>
+        </w:rPr>
+        <w:t>d</w:t>
+      </w:r>
+      <w:r>
+        <w:rPr>
+          <w:rFonts w:asciiTheme="minorHAnsi" w:hAnsiTheme="minorHAnsi"/>
+        </w:rPr>
+        <w:t>ow size f</w:t>
+      </w:r>
+      <w:r>
+        <w:rPr>
+          <w:rFonts w:asciiTheme="minorHAnsi" w:hAnsiTheme="minorHAnsi"/>
+        </w:rPr>
+        <w:t xml:space="preserve">or simplicity. Extra traffic will inherently flow through the two switch nodes - Australia and Indonesia - and hence these nodes will be </w:t>
+      </w:r>
+      <w:r>
+        <w:rPr>
+          <w:rFonts w:asciiTheme="minorHAnsi" w:hAnsiTheme="minorHAnsi"/>
+        </w:rPr>
+        <w:t>more congested</w:t>
+      </w:r>
+      <w:r>
+        <w:rPr>
+          <w:rFonts w:asciiTheme="minorHAnsi" w:hAnsiTheme="minorHAnsi"/>
+        </w:rPr>
+        <w:t xml:space="preserve"> than the remaining nodes.</w:t>
+      </w:r>
+      <w:r>
+        <w:rPr>
+          <w:rFonts w:asciiTheme="minorHAnsi" w:hAnsiTheme="minorHAnsi"/>
+        </w:rPr>
+        <w:t xml:space="preserve"> Every node has </w:t>
+      </w:r>
+      <w:r>
+        <w:rPr>
+          <w:rFonts w:asciiTheme="minorHAnsi" w:hAnsiTheme="minorHAnsi"/>
+        </w:rPr>
+        <w:t xml:space="preserve">a </w:t>
+      </w:r>
+      <w:r>
+        <w:rPr>
+          <w:rFonts w:asciiTheme="minorHAnsi" w:hAnsiTheme="minorHAnsi"/>
+        </w:rPr>
+        <w:t>separate</w:t>
+      </w:r>
+      <w:r>
+        <w:rPr>
+          <w:rFonts w:asciiTheme="minorHAnsi" w:hAnsiTheme="minorHAnsi"/>
+        </w:rPr>
+        <w:t xml:space="preserve"> window and </w:t>
+      </w:r>
+      <w:r>
+        <w:rPr>
+          <w:rFonts w:asciiTheme="minorHAnsi" w:hAnsiTheme="minorHAnsi"/>
+        </w:rPr>
+        <w:t>overflow</w:t>
+      </w:r>
+      <w:r>
+        <w:rPr>
+          <w:rFonts w:asciiTheme="minorHAnsi" w:hAnsiTheme="minorHAnsi"/>
+        </w:rPr>
+        <w:t xml:space="preserve"> </w:t>
+      </w:r>
+      <w:r>
+        <w:rPr>
+          <w:rFonts w:asciiTheme="minorHAnsi" w:hAnsiTheme="minorHAnsi"/>
+        </w:rPr>
+        <w:t>buffer for every link it has.</w:t>
+      </w:r>
     </w:p>
     <w:p>
       <w:pPr>
@@ -4860,29 +5476,230 @@
           <w:rFonts w:asciiTheme="minorHAnsi" w:hAnsiTheme="minorHAnsi"/>
         </w:rPr>
       </w:pPr>
-      <w:r>
-        <w:rPr>
-          <w:rFonts w:asciiTheme="minorHAnsi" w:hAnsiTheme="minorHAnsi"/>
-        </w:rPr>
-        <w:t xml:space="preserve">Next frame to send seqnum contains seqnum of next frame to send. Also represents the </w:t>
-      </w:r>
-      <w:r>
-        <w:rPr>
-          <w:rFonts w:asciiTheme="minorHAnsi" w:hAnsiTheme="minorHAnsi"/>
-        </w:rPr>
-        <w:t>next free index in the circular buffer that represents the window.</w:t>
-      </w:r>
-      <w:r>
-        <w:rPr>
-          <w:rFonts w:asciiTheme="minorHAnsi" w:hAnsiTheme="minorHAnsi"/>
-        </w:rPr>
-        <w:t xml:space="preserve"> next ack expected is blah, next frame exepected is blah.</w:t>
-      </w:r>
-      <w:r>
-        <w:rPr>
-          <w:rFonts w:asciiTheme="minorHAnsi" w:hAnsiTheme="minorHAnsi"/>
-        </w:rPr>
-        <w:t xml:space="preserve"> At the beggining, everything is initialized to 0</w:t>
+    </w:p>
+    <w:p>
+      <w:pPr>
+        <w:widowControl w:val="0"/>
+        <w:autoSpaceDE w:val="0"/>
+        <w:autoSpaceDN w:val="0"/>
+        <w:adjustRightInd w:val="0"/>
+        <w:rPr>
+          <w:rFonts w:asciiTheme="minorHAnsi" w:hAnsiTheme="minorHAnsi"/>
+        </w:rPr>
+      </w:pPr>
+      <w:r>
+        <w:rPr>
+          <w:rFonts w:asciiTheme="minorHAnsi" w:hAnsiTheme="minorHAnsi"/>
+        </w:rPr>
+        <w:t>The s</w:t>
+      </w:r>
+      <w:r>
+        <w:rPr>
+          <w:rFonts w:asciiTheme="minorHAnsi" w:hAnsiTheme="minorHAnsi"/>
+        </w:rPr>
+        <w:t>liding window</w:t>
+      </w:r>
+      <w:r>
+        <w:rPr>
+          <w:rFonts w:asciiTheme="minorHAnsi" w:hAnsiTheme="minorHAnsi"/>
+        </w:rPr>
+        <w:t xml:space="preserve"> protocol</w:t>
+      </w:r>
+      <w:r>
+        <w:rPr>
+          <w:rFonts w:asciiTheme="minorHAnsi" w:hAnsiTheme="minorHAnsi"/>
+        </w:rPr>
+        <w:t xml:space="preserve"> is </w:t>
+      </w:r>
+      <w:r>
+        <w:rPr>
+          <w:rFonts w:asciiTheme="minorHAnsi" w:hAnsiTheme="minorHAnsi"/>
+        </w:rPr>
+        <w:t>responsible</w:t>
+      </w:r>
+      <w:r>
+        <w:rPr>
+          <w:rFonts w:asciiTheme="minorHAnsi" w:hAnsiTheme="minorHAnsi"/>
+        </w:rPr>
+        <w:t xml:space="preserve"> </w:t>
+      </w:r>
+      <w:r>
+        <w:rPr>
+          <w:rFonts w:asciiTheme="minorHAnsi" w:hAnsiTheme="minorHAnsi"/>
+        </w:rPr>
+        <w:t>for storing all sent frames</w:t>
+      </w:r>
+      <w:r>
+        <w:rPr>
+          <w:rFonts w:asciiTheme="minorHAnsi" w:hAnsiTheme="minorHAnsi"/>
+        </w:rPr>
+        <w:t xml:space="preserve"> for every link</w:t>
+      </w:r>
+      <w:r>
+        <w:rPr>
+          <w:rFonts w:asciiTheme="minorHAnsi" w:hAnsiTheme="minorHAnsi"/>
+        </w:rPr>
+        <w:t xml:space="preserve"> until the receiver acknowledges </w:t>
+      </w:r>
+      <w:r>
+        <w:rPr>
+          <w:rFonts w:asciiTheme="minorHAnsi" w:hAnsiTheme="minorHAnsi"/>
+        </w:rPr>
+        <w:t>receival</w:t>
+      </w:r>
+      <w:r>
+        <w:rPr>
+          <w:rFonts w:asciiTheme="minorHAnsi" w:hAnsiTheme="minorHAnsi"/>
+        </w:rPr>
+        <w:t xml:space="preserve"> of</w:t>
+      </w:r>
+      <w:r>
+        <w:rPr>
+          <w:rFonts w:asciiTheme="minorHAnsi" w:hAnsiTheme="minorHAnsi"/>
+        </w:rPr>
+        <w:t xml:space="preserve"> them. The o</w:t>
+      </w:r>
+      <w:r>
+        <w:rPr>
+          <w:rFonts w:asciiTheme="minorHAnsi" w:hAnsiTheme="minorHAnsi"/>
+        </w:rPr>
+        <w:t>verflow buffer is only used by nodes in the network that are required to forward frames</w:t>
+      </w:r>
+      <w:r>
+        <w:rPr>
+          <w:rFonts w:asciiTheme="minorHAnsi" w:hAnsiTheme="minorHAnsi"/>
+        </w:rPr>
+        <w:t>. It stores frames that are required to be forwarded but cannot be sent at the moment due to a full window.</w:t>
+      </w:r>
+      <w:r>
+        <w:rPr>
+          <w:rFonts w:asciiTheme="minorHAnsi" w:hAnsiTheme="minorHAnsi"/>
+        </w:rPr>
+        <w:t xml:space="preserve"> </w:t>
+      </w:r>
+      <w:r>
+        <w:rPr>
+          <w:rFonts w:asciiTheme="minorHAnsi" w:hAnsiTheme="minorHAnsi"/>
+        </w:rPr>
+        <w:t>The buffer size was chosen to be the same size as the window</w:t>
+      </w:r>
+      <w:r>
+        <w:rPr>
+          <w:rFonts w:asciiTheme="minorHAnsi" w:hAnsiTheme="minorHAnsi"/>
+        </w:rPr>
+        <w:t>, to mini</w:t>
+      </w:r>
+      <w:r>
+        <w:rPr>
+          <w:rFonts w:asciiTheme="minorHAnsi" w:hAnsiTheme="minorHAnsi"/>
+        </w:rPr>
+        <w:t>mi</w:t>
+      </w:r>
+      <w:r>
+        <w:rPr>
+          <w:rFonts w:asciiTheme="minorHAnsi" w:hAnsiTheme="minorHAnsi"/>
+        </w:rPr>
+        <w:t>ze the amount of unused memory space.</w:t>
+      </w:r>
+    </w:p>
+    <w:p>
+      <w:pPr>
+        <w:widowControl w:val="0"/>
+        <w:autoSpaceDE w:val="0"/>
+        <w:autoSpaceDN w:val="0"/>
+        <w:adjustRightInd w:val="0"/>
+        <w:rPr>
+          <w:rFonts w:asciiTheme="minorHAnsi" w:hAnsiTheme="minorHAnsi"/>
+        </w:rPr>
+      </w:pPr>
+    </w:p>
+    <w:p>
+      <w:pPr>
+        <w:widowControl w:val="0"/>
+        <w:autoSpaceDE w:val="0"/>
+        <w:autoSpaceDN w:val="0"/>
+        <w:adjustRightInd w:val="0"/>
+        <w:rPr>
+          <w:rFonts w:asciiTheme="minorHAnsi" w:hAnsiTheme="minorHAnsi"/>
+        </w:rPr>
+      </w:pPr>
+      <w:r>
+        <w:rPr>
+          <w:rFonts w:asciiTheme="minorHAnsi" w:hAnsiTheme="minorHAnsi"/>
+        </w:rPr>
+        <w:t>To keep track of each nodes current status, three status indicators were employed.</w:t>
+      </w:r>
+      <w:r>
+        <w:rPr>
+          <w:rFonts w:asciiTheme="minorHAnsi" w:hAnsiTheme="minorHAnsi"/>
+        </w:rPr>
+        <w:t xml:space="preserve"> Ackexpected contains the value of the next </w:t>
+      </w:r>
+      <w:r>
+        <w:rPr>
+          <w:rFonts w:asciiTheme="minorHAnsi" w:hAnsiTheme="minorHAnsi"/>
+        </w:rPr>
+        <w:t>acknowledgement expected on each link of the node.</w:t>
+      </w:r>
+      <w:r>
+        <w:rPr>
+          <w:rFonts w:asciiTheme="minorHAnsi" w:hAnsiTheme="minorHAnsi"/>
+        </w:rPr>
+        <w:t xml:space="preserve"> Both the nextFrameToSend and frameExpected variables work in </w:t>
+      </w:r>
+      <w:r>
+        <w:rPr>
+          <w:rFonts w:asciiTheme="minorHAnsi" w:hAnsiTheme="minorHAnsi"/>
+        </w:rPr>
+        <w:t>similar</w:t>
+      </w:r>
+      <w:r>
+        <w:rPr>
+          <w:rFonts w:asciiTheme="minorHAnsi" w:hAnsiTheme="minorHAnsi"/>
+        </w:rPr>
+        <w:t xml:space="preserve"> ways</w:t>
+      </w:r>
+      <w:r>
+        <w:rPr>
+          <w:rFonts w:asciiTheme="minorHAnsi" w:hAnsiTheme="minorHAnsi"/>
+        </w:rPr>
+        <w:t xml:space="preserve"> for each node.</w:t>
+      </w:r>
+    </w:p>
+    <w:p>
+      <w:pPr>
+        <w:widowControl w:val="0"/>
+        <w:autoSpaceDE w:val="0"/>
+        <w:autoSpaceDN w:val="0"/>
+        <w:adjustRightInd w:val="0"/>
+        <w:rPr>
+          <w:rFonts w:asciiTheme="minorHAnsi" w:hAnsiTheme="minorHAnsi" w:cs="Times"/>
+          <w:szCs w:val="48"/>
+          <w:u w:val="single"/>
+        </w:rPr>
+      </w:pPr>
+    </w:p>
+    <w:p>
+      <w:pPr>
+        <w:widowControl w:val="0"/>
+        <w:autoSpaceDE w:val="0"/>
+        <w:autoSpaceDN w:val="0"/>
+        <w:adjustRightInd w:val="0"/>
+        <w:rPr>
+          <w:rFonts w:asciiTheme="minorHAnsi" w:hAnsiTheme="minorHAnsi"/>
+        </w:rPr>
+      </w:pPr>
+      <w:r>
+        <w:rPr>
+          <w:rFonts w:asciiTheme="minorHAnsi" w:hAnsiTheme="minorHAnsi"/>
+        </w:rPr>
+        <w:t xml:space="preserve">The design issues faced for sending, receiving and re-transmitting frames </w:t>
+      </w:r>
+      <w:r>
+        <w:rPr>
+          <w:rFonts w:asciiTheme="minorHAnsi" w:hAnsiTheme="minorHAnsi"/>
+        </w:rPr>
+        <w:t>are illustrated in the following section.</w:t>
       </w:r>
     </w:p>
     <w:p>
@@ -5002,7 +5819,31 @@
         <w:rPr>
           <w:rFonts w:asciiTheme="minorHAnsi" w:hAnsiTheme="minorHAnsi"/>
         </w:rPr>
-        <w:t xml:space="preserve"> Once the payload reaches the data link layer it is added to the outgoing window</w:t>
+        <w:t xml:space="preserve"> A simple 2D array was used to store the static routing table for direct access to</w:t>
+      </w:r>
+      <w:r>
+        <w:rPr>
+          <w:rFonts w:asciiTheme="minorHAnsi" w:hAnsiTheme="minorHAnsi"/>
+        </w:rPr>
+        <w:t xml:space="preserve"> any route.</w:t>
+      </w:r>
+      <w:r>
+        <w:rPr>
+          <w:rFonts w:asciiTheme="minorHAnsi" w:hAnsiTheme="minorHAnsi"/>
+        </w:rPr>
+        <w:t xml:space="preserve"> Once the payload reaches the data link layer</w:t>
+      </w:r>
+      <w:r>
+        <w:rPr>
+          <w:rFonts w:asciiTheme="minorHAnsi" w:hAnsiTheme="minorHAnsi"/>
+        </w:rPr>
+        <w:t>,</w:t>
+      </w:r>
+      <w:r>
+        <w:rPr>
+          <w:rFonts w:asciiTheme="minorHAnsi" w:hAnsiTheme="minorHAnsi"/>
+        </w:rPr>
+        <w:t xml:space="preserve"> it is added to the outgoing window</w:t>
       </w:r>
       <w:r>
         <w:rPr>
@@ -5020,7 +5861,14 @@
         <w:rPr>
           <w:rFonts w:asciiTheme="minorHAnsi" w:hAnsiTheme="minorHAnsi"/>
         </w:rPr>
-        <w:t xml:space="preserve"> It's sequence number is determined using the nextFrameToSend value</w:t>
+        <w:t xml:space="preserve"> It's </w:t>
+      </w:r>
+      <w:r>
+        <w:rPr>
+          <w:rFonts w:asciiTheme="minorHAnsi" w:hAnsiTheme="minorHAnsi"/>
+        </w:rPr>
+        <w:lastRenderedPageBreak/>
+        <w:t>sequence number is determined using the nextFrameToSend value</w:t>
       </w:r>
       <w:r>
         <w:rPr>
@@ -5039,6 +5887,24 @@
           <w:rFonts w:asciiTheme="minorHAnsi" w:hAnsiTheme="minorHAnsi"/>
         </w:rPr>
         <w:t>the application layer is disabled for all destinations reached via that link.</w:t>
+      </w:r>
+      <w:r>
+        <w:rPr>
+          <w:rFonts w:asciiTheme="minorHAnsi" w:hAnsiTheme="minorHAnsi"/>
+        </w:rPr>
+        <w:t xml:space="preserve"> The overflow buffer is generally reserved for forwarded frames but this frame is the </w:t>
+      </w:r>
+      <w:r>
+        <w:rPr>
+          <w:rFonts w:asciiTheme="minorHAnsi" w:hAnsiTheme="minorHAnsi"/>
+        </w:rPr>
+        <w:t>exception</w:t>
+      </w:r>
+      <w:r>
+        <w:rPr>
+          <w:rFonts w:asciiTheme="minorHAnsi" w:hAnsiTheme="minorHAnsi"/>
+        </w:rPr>
+        <w:t>.</w:t>
       </w:r>
       <w:r>
         <w:rPr>
@@ -5140,7 +6006,6 @@
           <w:sz w:val="32"/>
           <w:szCs w:val="48"/>
         </w:rPr>
-        <w:lastRenderedPageBreak/>
         <w:t>Receiving Frames</w:t>
       </w:r>
     </w:p>
@@ -5218,6 +6083,7 @@
         <w:autoSpaceDE w:val="0"/>
         <w:autoSpaceDN w:val="0"/>
         <w:adjustRightInd w:val="0"/>
+        <w:jc w:val="both"/>
         <w:rPr>
           <w:rFonts w:asciiTheme="minorHAnsi" w:hAnsiTheme="minorHAnsi"/>
         </w:rPr>
@@ -5262,19 +6128,67 @@
         <w:rPr>
           <w:rFonts w:asciiTheme="minorHAnsi" w:hAnsiTheme="minorHAnsi"/>
         </w:rPr>
+        <w:t xml:space="preserve"> via the frameExpected variable</w:t>
+      </w:r>
+      <w:r>
+        <w:rPr>
+          <w:rFonts w:asciiTheme="minorHAnsi" w:hAnsiTheme="minorHAnsi"/>
+        </w:rPr>
         <w:t>.</w:t>
       </w:r>
       <w:r>
         <w:rPr>
           <w:rFonts w:asciiTheme="minorHAnsi" w:hAnsiTheme="minorHAnsi"/>
         </w:rPr>
-        <w:t xml:space="preserve"> If the number is less than we expected then the frame is a duplicate</w:t>
-      </w:r>
-      <w:r>
-        <w:rPr>
-          <w:rFonts w:asciiTheme="minorHAnsi" w:hAnsiTheme="minorHAnsi"/>
-        </w:rPr>
-        <w:t>. The duplicate frame is dropped and acknowledgement for this duplicate send to the sending node.</w:t>
+        <w:t xml:space="preserve"> If the number is less than</w:t>
+      </w:r>
+      <w:r>
+        <w:rPr>
+          <w:rFonts w:asciiTheme="minorHAnsi" w:hAnsiTheme="minorHAnsi"/>
+        </w:rPr>
+        <w:t xml:space="preserve"> </w:t>
+      </w:r>
+      <w:r>
+        <w:rPr>
+          <w:rFonts w:asciiTheme="minorHAnsi" w:hAnsiTheme="minorHAnsi"/>
+        </w:rPr>
+        <w:t>expected,</w:t>
+      </w:r>
+      <w:r>
+        <w:rPr>
+          <w:rFonts w:asciiTheme="minorHAnsi" w:hAnsiTheme="minorHAnsi"/>
+        </w:rPr>
+        <w:t xml:space="preserve"> the frame is a duplicate</w:t>
+      </w:r>
+      <w:r>
+        <w:rPr>
+          <w:rFonts w:asciiTheme="minorHAnsi" w:hAnsiTheme="minorHAnsi"/>
+        </w:rPr>
+        <w:t xml:space="preserve">. The duplicate frame is dropped and </w:t>
+      </w:r>
+      <w:r>
+        <w:rPr>
+          <w:rFonts w:asciiTheme="minorHAnsi" w:hAnsiTheme="minorHAnsi"/>
+        </w:rPr>
+        <w:t xml:space="preserve">an </w:t>
+      </w:r>
+      <w:r>
+        <w:rPr>
+          <w:rFonts w:asciiTheme="minorHAnsi" w:hAnsiTheme="minorHAnsi"/>
+        </w:rPr>
+        <w:t>acknowl</w:t>
+      </w:r>
+      <w:r>
+        <w:rPr>
+          <w:rFonts w:asciiTheme="minorHAnsi" w:hAnsiTheme="minorHAnsi"/>
+        </w:rPr>
+        <w:t>edgement for this duplicate sent</w:t>
+      </w:r>
+      <w:r>
+        <w:rPr>
+          <w:rFonts w:asciiTheme="minorHAnsi" w:hAnsiTheme="minorHAnsi"/>
+        </w:rPr>
+        <w:t xml:space="preserve"> to the sending node.</w:t>
       </w:r>
       <w:r>
         <w:rPr>
@@ -5295,6 +6209,7 @@
         <w:autoSpaceDE w:val="0"/>
         <w:autoSpaceDN w:val="0"/>
         <w:adjustRightInd w:val="0"/>
+        <w:jc w:val="both"/>
         <w:rPr>
           <w:rFonts w:asciiTheme="minorHAnsi" w:hAnsiTheme="minorHAnsi"/>
         </w:rPr>
@@ -5306,6 +6221,7 @@
         <w:autoSpaceDE w:val="0"/>
         <w:autoSpaceDN w:val="0"/>
         <w:adjustRightInd w:val="0"/>
+        <w:jc w:val="both"/>
         <w:rPr>
           <w:rFonts w:asciiTheme="minorHAnsi" w:hAnsiTheme="minorHAnsi" w:cs="Calibri"/>
           <w:bCs/>
@@ -5324,43 +6240,151 @@
         <w:rPr>
           <w:rFonts w:asciiTheme="minorHAnsi" w:hAnsiTheme="minorHAnsi"/>
         </w:rPr>
-        <w:t>, the frame is the frame we expected and hence it is processed.</w:t>
-      </w:r>
-      <w:r>
-        <w:rPr>
-          <w:rFonts w:asciiTheme="minorHAnsi" w:hAnsiTheme="minorHAnsi"/>
-        </w:rPr>
-        <w:t xml:space="preserve"> An acknowledgement frame is sent and the frame is sent up to the network layer.</w:t>
-      </w:r>
-      <w:r>
-        <w:rPr>
-          <w:rFonts w:asciiTheme="minorHAnsi" w:hAnsiTheme="minorHAnsi"/>
-        </w:rPr>
-        <w:t xml:space="preserve"> Two situations can now other.</w:t>
-      </w:r>
-      <w:r>
-        <w:rPr>
-          <w:rFonts w:asciiTheme="minorHAnsi" w:hAnsiTheme="minorHAnsi"/>
-        </w:rPr>
-        <w:t xml:space="preserve"> Either the frame is destined for the node it arrived on or it must be forwarded onward.</w:t>
-      </w:r>
-      <w:r>
-        <w:rPr>
-          <w:rFonts w:asciiTheme="minorHAnsi" w:hAnsiTheme="minorHAnsi"/>
-        </w:rPr>
-        <w:t xml:space="preserve"> If the frame is destined for the node it arrives on it is unpacked and sent up to the transport layer. The transport layer will then write the message to the application layer and the message has successfully been receivece</w:t>
-      </w:r>
-      <w:r>
-        <w:rPr>
-          <w:rFonts w:asciiTheme="minorHAnsi" w:hAnsiTheme="minorHAnsi"/>
-        </w:rPr>
-        <w:t>d</w:t>
-      </w:r>
-      <w:r>
-        <w:rPr>
-          <w:rFonts w:asciiTheme="minorHAnsi" w:hAnsiTheme="minorHAnsi"/>
-        </w:rPr>
-        <w:t>. If the frame is too be forwarded, the network layer reroutes the frame and passes it back down to the data link layer</w:t>
+        <w:t>, the frame sequence number is the one expected</w:t>
+      </w:r>
+      <w:r>
+        <w:rPr>
+          <w:rFonts w:asciiTheme="minorHAnsi" w:hAnsiTheme="minorHAnsi"/>
+        </w:rPr>
+        <w:t xml:space="preserve"> and</w:t>
+      </w:r>
+      <w:r>
+        <w:rPr>
+          <w:rFonts w:asciiTheme="minorHAnsi" w:hAnsiTheme="minorHAnsi"/>
+        </w:rPr>
+        <w:t xml:space="preserve"> it is processed.</w:t>
+      </w:r>
+      <w:r>
+        <w:rPr>
+          <w:rFonts w:asciiTheme="minorHAnsi" w:hAnsiTheme="minorHAnsi"/>
+        </w:rPr>
+        <w:t xml:space="preserve"> An acknowledgement fra</w:t>
+      </w:r>
+      <w:r>
+        <w:rPr>
+          <w:rFonts w:asciiTheme="minorHAnsi" w:hAnsiTheme="minorHAnsi"/>
+        </w:rPr>
+        <w:t>me is sent and the frame is passed</w:t>
+      </w:r>
+      <w:r>
+        <w:rPr>
+          <w:rFonts w:asciiTheme="minorHAnsi" w:hAnsiTheme="minorHAnsi"/>
+        </w:rPr>
+        <w:t xml:space="preserve"> up to the network layer.</w:t>
+      </w:r>
+      <w:r>
+        <w:rPr>
+          <w:rFonts w:asciiTheme="minorHAnsi" w:hAnsiTheme="minorHAnsi"/>
+        </w:rPr>
+        <w:t xml:space="preserve"> Two situat</w:t>
+      </w:r>
+      <w:r>
+        <w:rPr>
+          <w:rFonts w:asciiTheme="minorHAnsi" w:hAnsiTheme="minorHAnsi"/>
+        </w:rPr>
+        <w:t>ions can now occur</w:t>
+      </w:r>
+      <w:r>
+        <w:rPr>
+          <w:rFonts w:asciiTheme="minorHAnsi" w:hAnsiTheme="minorHAnsi"/>
+        </w:rPr>
+        <w:t>.</w:t>
+      </w:r>
+      <w:r>
+        <w:rPr>
+          <w:rFonts w:asciiTheme="minorHAnsi" w:hAnsiTheme="minorHAnsi"/>
+        </w:rPr>
+        <w:t xml:space="preserve"> Either the frame is destined for the node it arrived on or it </w:t>
+      </w:r>
+      <w:r>
+        <w:rPr>
+          <w:rFonts w:asciiTheme="minorHAnsi" w:hAnsiTheme="minorHAnsi"/>
+        </w:rPr>
+        <w:t xml:space="preserve">is destined elsewhere. </w:t>
+      </w:r>
+      <w:r>
+        <w:rPr>
+          <w:rFonts w:asciiTheme="minorHAnsi" w:hAnsiTheme="minorHAnsi"/>
+        </w:rPr>
+        <w:t xml:space="preserve">If the frame is destined for the </w:t>
+      </w:r>
+      <w:r>
+        <w:rPr>
+          <w:rFonts w:asciiTheme="minorHAnsi" w:hAnsiTheme="minorHAnsi"/>
+        </w:rPr>
+        <w:t xml:space="preserve">current </w:t>
+      </w:r>
+      <w:r>
+        <w:rPr>
+          <w:rFonts w:asciiTheme="minorHAnsi" w:hAnsiTheme="minorHAnsi"/>
+        </w:rPr>
+        <w:t xml:space="preserve">node, the payload </w:t>
+      </w:r>
+      <w:r>
+        <w:rPr>
+          <w:rFonts w:asciiTheme="minorHAnsi" w:hAnsiTheme="minorHAnsi"/>
+        </w:rPr>
+        <w:t xml:space="preserve">is unpacked and </w:t>
+      </w:r>
+      <w:r>
+        <w:rPr>
+          <w:rFonts w:asciiTheme="minorHAnsi" w:hAnsiTheme="minorHAnsi"/>
+        </w:rPr>
+        <w:t>handed</w:t>
+      </w:r>
+      <w:r>
+        <w:rPr>
+          <w:rFonts w:asciiTheme="minorHAnsi" w:hAnsiTheme="minorHAnsi"/>
+        </w:rPr>
+        <w:t xml:space="preserve"> up to the transport layer. The transport layer will then write the message to the application layer and the message has successfully been </w:t>
+      </w:r>
+      <w:r>
+        <w:rPr>
+          <w:rFonts w:asciiTheme="minorHAnsi" w:hAnsiTheme="minorHAnsi"/>
+        </w:rPr>
+        <w:t>received</w:t>
+      </w:r>
+      <w:r>
+        <w:rPr>
+          <w:rFonts w:asciiTheme="minorHAnsi" w:hAnsiTheme="minorHAnsi"/>
+        </w:rPr>
+        <w:t>.</w:t>
+      </w:r>
+      <w:r>
+        <w:rPr>
+          <w:rFonts w:asciiTheme="minorHAnsi" w:hAnsiTheme="minorHAnsi"/>
+        </w:rPr>
+        <w:t xml:space="preserve"> If the frame is destined for another node, it must be forwarded on to </w:t>
+      </w:r>
+      <w:r>
+        <w:rPr>
+          <w:rFonts w:asciiTheme="minorHAnsi" w:hAnsiTheme="minorHAnsi"/>
+        </w:rPr>
+        <w:t>its</w:t>
+      </w:r>
+      <w:r>
+        <w:rPr>
+          <w:rFonts w:asciiTheme="minorHAnsi" w:hAnsiTheme="minorHAnsi"/>
+        </w:rPr>
+        <w:t xml:space="preserve"> correct destination</w:t>
+      </w:r>
+      <w:r>
+        <w:rPr>
+          <w:rFonts w:asciiTheme="minorHAnsi" w:hAnsiTheme="minorHAnsi"/>
+        </w:rPr>
+        <w:t>. T</w:t>
+      </w:r>
+      <w:r>
+        <w:rPr>
+          <w:rFonts w:asciiTheme="minorHAnsi" w:hAnsiTheme="minorHAnsi"/>
+        </w:rPr>
+        <w:t>he</w:t>
+      </w:r>
+      <w:r>
+        <w:rPr>
+          <w:rFonts w:asciiTheme="minorHAnsi" w:hAnsiTheme="minorHAnsi"/>
+        </w:rPr>
+        <w:t xml:space="preserve"> network layer reroutes the frame and passes it back down to the data link layer</w:t>
       </w:r>
       <w:r>
         <w:rPr>
@@ -5375,6 +6399,7 @@
         <w:autoSpaceDE w:val="0"/>
         <w:autoSpaceDN w:val="0"/>
         <w:adjustRightInd w:val="0"/>
+        <w:jc w:val="both"/>
         <w:rPr>
           <w:rFonts w:asciiTheme="minorHAnsi" w:hAnsiTheme="minorHAnsi" w:cs="Calibri"/>
           <w:bCs/>
@@ -5390,6 +6415,7 @@
         <w:autoSpaceDE w:val="0"/>
         <w:autoSpaceDN w:val="0"/>
         <w:adjustRightInd w:val="0"/>
+        <w:jc w:val="both"/>
         <w:rPr>
           <w:rFonts w:asciiTheme="minorHAnsi" w:hAnsiTheme="minorHAnsi" w:cs="Calibri"/>
           <w:bCs/>
@@ -5439,6 +6465,7 @@
         <w:autoSpaceDE w:val="0"/>
         <w:autoSpaceDN w:val="0"/>
         <w:adjustRightInd w:val="0"/>
+        <w:jc w:val="both"/>
         <w:rPr>
           <w:rFonts w:asciiTheme="minorHAnsi" w:hAnsiTheme="minorHAnsi" w:cs="Calibri"/>
           <w:bCs/>
@@ -5455,6 +6482,7 @@
         <w:autoSpaceDE w:val="0"/>
         <w:autoSpaceDN w:val="0"/>
         <w:adjustRightInd w:val="0"/>
+        <w:jc w:val="both"/>
         <w:rPr>
           <w:rFonts w:asciiTheme="minorHAnsi" w:hAnsiTheme="minorHAnsi"/>
         </w:rPr>
@@ -5469,7 +6497,19 @@
         <w:rPr>
           <w:rFonts w:asciiTheme="minorHAnsi" w:hAnsiTheme="minorHAnsi"/>
         </w:rPr>
-        <w:t>n ack frame</w:t>
+        <w:t>n ack</w:t>
+      </w:r>
+      <w:r>
+        <w:rPr>
+          <w:rFonts w:asciiTheme="minorHAnsi" w:hAnsiTheme="minorHAnsi"/>
+        </w:rPr>
+        <w:t>nowledgement</w:t>
+      </w:r>
+      <w:r>
+        <w:rPr>
+          <w:rFonts w:asciiTheme="minorHAnsi" w:hAnsiTheme="minorHAnsi"/>
+        </w:rPr>
+        <w:t xml:space="preserve"> frame</w:t>
       </w:r>
       <w:r>
         <w:rPr>
@@ -5511,7 +6551,25 @@
         <w:rPr>
           <w:rFonts w:asciiTheme="minorHAnsi" w:hAnsiTheme="minorHAnsi"/>
         </w:rPr>
-        <w:t xml:space="preserve"> frames less than the acks sequence number and greater than ackExpected</w:t>
+        <w:t xml:space="preserve"> frames less than the </w:t>
+      </w:r>
+      <w:r>
+        <w:rPr>
+          <w:rFonts w:asciiTheme="minorHAnsi" w:hAnsiTheme="minorHAnsi"/>
+        </w:rPr>
+        <w:t>acknowledgement</w:t>
+      </w:r>
+      <w:r>
+        <w:rPr>
+          <w:rFonts w:asciiTheme="minorHAnsi" w:hAnsiTheme="minorHAnsi"/>
+        </w:rPr>
+        <w:t>s</w:t>
+      </w:r>
+      <w:r>
+        <w:rPr>
+          <w:rFonts w:asciiTheme="minorHAnsi" w:hAnsiTheme="minorHAnsi"/>
+        </w:rPr>
+        <w:t xml:space="preserve"> sequence number and greater than ackExpected</w:t>
       </w:r>
       <w:r>
         <w:rPr>
@@ -5523,7 +6581,31 @@
         <w:rPr>
           <w:rFonts w:asciiTheme="minorHAnsi" w:hAnsiTheme="minorHAnsi"/>
         </w:rPr>
-        <w:t xml:space="preserve"> Thus, all timers up to the ack received are stop and the number of frames in the window is decreased accordingly.</w:t>
+        <w:t xml:space="preserve"> Thus, all timers up to the </w:t>
+      </w:r>
+      <w:r>
+        <w:rPr>
+          <w:rFonts w:asciiTheme="minorHAnsi" w:hAnsiTheme="minorHAnsi"/>
+        </w:rPr>
+        <w:t>acknowledgement</w:t>
+      </w:r>
+      <w:r>
+        <w:rPr>
+          <w:rFonts w:asciiTheme="minorHAnsi" w:hAnsiTheme="minorHAnsi"/>
+        </w:rPr>
+        <w:t xml:space="preserve"> received are stop</w:t>
+      </w:r>
+      <w:r>
+        <w:rPr>
+          <w:rFonts w:asciiTheme="minorHAnsi" w:hAnsiTheme="minorHAnsi"/>
+        </w:rPr>
+        <w:t>ped</w:t>
+      </w:r>
+      <w:r>
+        <w:rPr>
+          <w:rFonts w:asciiTheme="minorHAnsi" w:hAnsiTheme="minorHAnsi"/>
+        </w:rPr>
+        <w:t xml:space="preserve"> and the number of frames in the window is decreased accordingly.</w:t>
       </w:r>
       <w:r>
         <w:rPr>
@@ -5560,6 +6642,19 @@
           <w:rFonts w:asciiTheme="minorHAnsi" w:hAnsiTheme="minorHAnsi"/>
         </w:rPr>
         <w:t xml:space="preserve"> is now empty.</w:t>
+      </w:r>
+      <w:r>
+        <w:rPr>
+          <w:rFonts w:asciiTheme="minorHAnsi" w:hAnsiTheme="minorHAnsi"/>
+        </w:rPr>
+        <w:t xml:space="preserve"> </w:t>
+      </w:r>
+      <w:r>
+        <w:rPr>
+          <w:rFonts w:asciiTheme="minorHAnsi" w:hAnsiTheme="minorHAnsi"/>
+          <w:highlight w:val="yellow"/>
+        </w:rPr>
+        <w:t>add little more here</w:t>
       </w:r>
     </w:p>
     <w:p>
@@ -5568,6 +6663,7 @@
         <w:autoSpaceDE w:val="0"/>
         <w:autoSpaceDN w:val="0"/>
         <w:adjustRightInd w:val="0"/>
+        <w:jc w:val="both"/>
         <w:rPr>
           <w:rFonts w:asciiTheme="minorHAnsi" w:hAnsiTheme="minorHAnsi" w:cs="Calibri"/>
           <w:bCs/>
@@ -5583,6 +6679,87 @@
         <w:autoSpaceDE w:val="0"/>
         <w:autoSpaceDN w:val="0"/>
         <w:adjustRightInd w:val="0"/>
+        <w:jc w:val="both"/>
+        <w:rPr>
+          <w:rFonts w:asciiTheme="minorHAnsi" w:hAnsiTheme="minorHAnsi" w:cs="Calibri"/>
+          <w:bCs/>
+          <w:i/>
+          <w:color w:val="2E74B5" w:themeColor="accent1" w:themeShade="BF"/>
+          <w:szCs w:val="48"/>
+        </w:rPr>
+      </w:pPr>
+    </w:p>
+    <w:p>
+      <w:pPr>
+        <w:widowControl w:val="0"/>
+        <w:autoSpaceDE w:val="0"/>
+        <w:autoSpaceDN w:val="0"/>
+        <w:adjustRightInd w:val="0"/>
+        <w:jc w:val="both"/>
+        <w:rPr>
+          <w:rFonts w:asciiTheme="minorHAnsi" w:hAnsiTheme="minorHAnsi" w:cs="Calibri"/>
+          <w:bCs/>
+          <w:i/>
+          <w:color w:val="2E74B5" w:themeColor="accent1" w:themeShade="BF"/>
+          <w:szCs w:val="48"/>
+        </w:rPr>
+      </w:pPr>
+    </w:p>
+    <w:p>
+      <w:pPr>
+        <w:widowControl w:val="0"/>
+        <w:autoSpaceDE w:val="0"/>
+        <w:autoSpaceDN w:val="0"/>
+        <w:adjustRightInd w:val="0"/>
+        <w:jc w:val="both"/>
+        <w:rPr>
+          <w:rFonts w:asciiTheme="minorHAnsi" w:hAnsiTheme="minorHAnsi" w:cs="Calibri"/>
+          <w:bCs/>
+          <w:i/>
+          <w:color w:val="2E74B5" w:themeColor="accent1" w:themeShade="BF"/>
+          <w:szCs w:val="48"/>
+        </w:rPr>
+      </w:pPr>
+    </w:p>
+    <w:p>
+      <w:pPr>
+        <w:widowControl w:val="0"/>
+        <w:autoSpaceDE w:val="0"/>
+        <w:autoSpaceDN w:val="0"/>
+        <w:adjustRightInd w:val="0"/>
+        <w:jc w:val="both"/>
+        <w:rPr>
+          <w:rFonts w:asciiTheme="minorHAnsi" w:hAnsiTheme="minorHAnsi" w:cs="Calibri"/>
+          <w:bCs/>
+          <w:i/>
+          <w:color w:val="2E74B5" w:themeColor="accent1" w:themeShade="BF"/>
+          <w:szCs w:val="48"/>
+        </w:rPr>
+      </w:pPr>
+    </w:p>
+    <w:p>
+      <w:pPr>
+        <w:widowControl w:val="0"/>
+        <w:autoSpaceDE w:val="0"/>
+        <w:autoSpaceDN w:val="0"/>
+        <w:adjustRightInd w:val="0"/>
+        <w:jc w:val="both"/>
+        <w:rPr>
+          <w:rFonts w:asciiTheme="minorHAnsi" w:hAnsiTheme="minorHAnsi" w:cs="Calibri"/>
+          <w:bCs/>
+          <w:i/>
+          <w:color w:val="2E74B5" w:themeColor="accent1" w:themeShade="BF"/>
+          <w:szCs w:val="48"/>
+        </w:rPr>
+      </w:pPr>
+    </w:p>
+    <w:p>
+      <w:pPr>
+        <w:widowControl w:val="0"/>
+        <w:autoSpaceDE w:val="0"/>
+        <w:autoSpaceDN w:val="0"/>
+        <w:adjustRightInd w:val="0"/>
+        <w:jc w:val="both"/>
         <w:rPr>
           <w:rFonts w:asciiTheme="minorHAnsi" w:hAnsiTheme="minorHAnsi" w:cs="Calibri"/>
           <w:bCs/>
@@ -5601,6 +6778,7 @@
           <w:sz w:val="32"/>
           <w:szCs w:val="48"/>
         </w:rPr>
+        <w:lastRenderedPageBreak/>
         <w:t>Frame Re-transmission</w:t>
       </w:r>
     </w:p>
@@ -5610,6 +6788,7 @@
         <w:autoSpaceDE w:val="0"/>
         <w:autoSpaceDN w:val="0"/>
         <w:adjustRightInd w:val="0"/>
+        <w:jc w:val="both"/>
         <w:rPr>
           <w:rFonts w:asciiTheme="minorHAnsi" w:hAnsiTheme="minorHAnsi" w:cs="Calibri"/>
           <w:b/>
@@ -5626,6 +6805,7 @@
         <w:autoSpaceDE w:val="0"/>
         <w:autoSpaceDN w:val="0"/>
         <w:adjustRightInd w:val="0"/>
+        <w:jc w:val="both"/>
         <w:rPr>
           <w:rFonts w:asciiTheme="minorHAnsi" w:hAnsiTheme="minorHAnsi"/>
         </w:rPr>
@@ -5682,7 +6862,7 @@
         <w:rPr>
           <w:rFonts w:asciiTheme="minorHAnsi" w:hAnsiTheme="minorHAnsi"/>
         </w:rPr>
-        <w:t xml:space="preserve"> is received, we assume that the either the frame or the relevant</w:t>
+        <w:t xml:space="preserve"> is received, either the frame or the relevant</w:t>
       </w:r>
       <w:r>
         <w:rPr>
@@ -5700,19 +6880,19 @@
         <w:rPr>
           <w:rFonts w:asciiTheme="minorHAnsi" w:hAnsiTheme="minorHAnsi"/>
         </w:rPr>
+        <w:t xml:space="preserve"> frame</w:t>
+      </w:r>
+      <w:r>
+        <w:rPr>
+          <w:rFonts w:asciiTheme="minorHAnsi" w:hAnsiTheme="minorHAnsi"/>
+        </w:rPr>
         <w:t xml:space="preserve"> failed to arrive.</w:t>
       </w:r>
       <w:r>
         <w:rPr>
           <w:rFonts w:asciiTheme="minorHAnsi" w:hAnsiTheme="minorHAnsi"/>
         </w:rPr>
-        <w:t xml:space="preserve"> Thus, we resend the frame and reset the appropriate timer for this frame.</w:t>
-      </w:r>
-      <w:r>
-        <w:rPr>
-          <w:rFonts w:asciiTheme="minorHAnsi" w:hAnsiTheme="minorHAnsi"/>
-        </w:rPr>
-        <w:t xml:space="preserve"> The sequence number of the frame is left unchanged</w:t>
+        <w:t xml:space="preserve"> Thus, the frame is resent and the appropriate timer reset</w:t>
       </w:r>
       <w:r>
         <w:rPr>
@@ -5724,6 +6904,30 @@
         <w:rPr>
           <w:rFonts w:asciiTheme="minorHAnsi" w:hAnsiTheme="minorHAnsi"/>
         </w:rPr>
+        <w:t xml:space="preserve"> The sequence number of the frame</w:t>
+      </w:r>
+      <w:r>
+        <w:rPr>
+          <w:rFonts w:asciiTheme="minorHAnsi" w:hAnsiTheme="minorHAnsi"/>
+        </w:rPr>
+        <w:t xml:space="preserve"> on re-transmission</w:t>
+      </w:r>
+      <w:r>
+        <w:rPr>
+          <w:rFonts w:asciiTheme="minorHAnsi" w:hAnsiTheme="minorHAnsi"/>
+        </w:rPr>
+        <w:t xml:space="preserve"> is left unchanged</w:t>
+      </w:r>
+      <w:r>
+        <w:rPr>
+          <w:rFonts w:asciiTheme="minorHAnsi" w:hAnsiTheme="minorHAnsi"/>
+        </w:rPr>
+        <w:t>.</w:t>
+      </w:r>
+      <w:r>
+        <w:rPr>
+          <w:rFonts w:asciiTheme="minorHAnsi" w:hAnsiTheme="minorHAnsi"/>
+        </w:rPr>
         <w:t xml:space="preserve"> This process will continue until the acknowledgement is successfully received for the </w:t>
       </w:r>
       <w:r>
@@ -5736,19 +6940,14 @@
         <w:rPr>
           <w:rFonts w:asciiTheme="minorHAnsi" w:hAnsiTheme="minorHAnsi"/>
         </w:rPr>
+        <w:t xml:space="preserve"> and the sender is sure that the frame successfully arrived</w:t>
+      </w:r>
+      <w:r>
+        <w:rPr>
+          <w:rFonts w:asciiTheme="minorHAnsi" w:hAnsiTheme="minorHAnsi"/>
+        </w:rPr>
         <w:t>.</w:t>
       </w:r>
-    </w:p>
-    <w:p>
-      <w:pPr>
-        <w:widowControl w:val="0"/>
-        <w:autoSpaceDE w:val="0"/>
-        <w:autoSpaceDN w:val="0"/>
-        <w:adjustRightInd w:val="0"/>
-        <w:rPr>
-          <w:rFonts w:asciiTheme="minorHAnsi" w:hAnsiTheme="minorHAnsi"/>
-        </w:rPr>
-      </w:pPr>
     </w:p>
     <w:p>
       <w:pPr>
@@ -5796,7 +6995,91 @@
         <w:autoSpaceDE w:val="0"/>
         <w:autoSpaceDN w:val="0"/>
         <w:adjustRightInd w:val="0"/>
-        <w:spacing w:after="240" w:line="520" w:lineRule="atLeast"/>
+        <w:rPr>
+          <w:rFonts w:ascii="Calibri" w:hAnsi="Calibri" w:cs="Calibri"/>
+          <w:b/>
+          <w:bCs/>
+          <w:color w:val="284677"/>
+          <w:szCs w:val="48"/>
+          <w:u w:val="single"/>
+        </w:rPr>
+      </w:pPr>
+    </w:p>
+    <w:p>
+      <w:pPr>
+        <w:widowControl w:val="0"/>
+        <w:autoSpaceDE w:val="0"/>
+        <w:autoSpaceDN w:val="0"/>
+        <w:adjustRightInd w:val="0"/>
+        <w:rPr>
+          <w:rFonts w:asciiTheme="minorHAnsi" w:hAnsiTheme="minorHAnsi"/>
+        </w:rPr>
+      </w:pPr>
+      <w:r>
+        <w:rPr>
+          <w:rFonts w:asciiTheme="minorHAnsi" w:hAnsiTheme="minorHAnsi"/>
+        </w:rPr>
+        <w:t xml:space="preserve">There are numerous error conditions that the </w:t>
+      </w:r>
+      <w:r>
+        <w:rPr>
+          <w:rFonts w:asciiTheme="minorHAnsi" w:hAnsiTheme="minorHAnsi"/>
+        </w:rPr>
+        <w:t xml:space="preserve">implemented </w:t>
+      </w:r>
+      <w:r>
+        <w:rPr>
+          <w:rFonts w:asciiTheme="minorHAnsi" w:hAnsiTheme="minorHAnsi"/>
+        </w:rPr>
+        <w:t>protocol can successfully handle</w:t>
+      </w:r>
+      <w:r>
+        <w:rPr>
+          <w:rFonts w:asciiTheme="minorHAnsi" w:hAnsiTheme="minorHAnsi"/>
+        </w:rPr>
+        <w:t>.</w:t>
+      </w:r>
+    </w:p>
+    <w:p>
+      <w:pPr>
+        <w:widowControl w:val="0"/>
+        <w:autoSpaceDE w:val="0"/>
+        <w:autoSpaceDN w:val="0"/>
+        <w:adjustRightInd w:val="0"/>
+        <w:rPr>
+          <w:rFonts w:asciiTheme="minorHAnsi" w:hAnsiTheme="minorHAnsi"/>
+        </w:rPr>
+      </w:pPr>
+    </w:p>
+    <w:p>
+      <w:pPr>
+        <w:widowControl w:val="0"/>
+        <w:autoSpaceDE w:val="0"/>
+        <w:autoSpaceDN w:val="0"/>
+        <w:adjustRightInd w:val="0"/>
+        <w:rPr>
+          <w:rFonts w:asciiTheme="minorHAnsi" w:hAnsiTheme="minorHAnsi"/>
+        </w:rPr>
+      </w:pPr>
+      <w:r>
+        <w:rPr>
+          <w:rFonts w:asciiTheme="minorHAnsi" w:hAnsiTheme="minorHAnsi"/>
+        </w:rPr>
+        <w:t>checksum</w:t>
+      </w:r>
+      <w:r>
+        <w:rPr>
+          <w:rFonts w:asciiTheme="minorHAnsi" w:hAnsiTheme="minorHAnsi"/>
+        </w:rPr>
+        <w:t>s</w:t>
+      </w:r>
+    </w:p>
+    <w:p>
+      <w:pPr>
+        <w:widowControl w:val="0"/>
+        <w:autoSpaceDE w:val="0"/>
+        <w:autoSpaceDN w:val="0"/>
+        <w:adjustRightInd w:val="0"/>
         <w:rPr>
           <w:rFonts w:ascii="Calibri" w:hAnsi="Calibri" w:cs="Calibri"/>
           <w:b/>
@@ -5811,8 +7094,10 @@
         <w:rPr>
           <w:rFonts w:asciiTheme="minorHAnsi" w:hAnsiTheme="minorHAnsi"/>
         </w:rPr>
-        <w:t>error condition stuff here.</w:t>
-      </w:r>
+        <w:t>dupicate frames</w:t>
+      </w:r>
+      <w:bookmarkStart w:id="0" w:name="_GoBack"/>
+      <w:bookmarkEnd w:id="0"/>
     </w:p>
     <w:p>
       <w:pPr>
@@ -5820,7 +7105,6 @@
         <w:autoSpaceDE w:val="0"/>
         <w:autoSpaceDN w:val="0"/>
         <w:adjustRightInd w:val="0"/>
-        <w:spacing w:after="240" w:line="520" w:lineRule="atLeast"/>
         <w:rPr>
           <w:rFonts w:ascii="Calibri" w:hAnsi="Calibri" w:cs="Calibri"/>
           <w:b/>
@@ -5848,8 +7132,23 @@
           <w:u w:val="single"/>
         </w:rPr>
       </w:pPr>
-      <w:bookmarkStart w:id="0" w:name="_GoBack"/>
-      <w:bookmarkEnd w:id="0"/>
+    </w:p>
+    <w:p>
+      <w:pPr>
+        <w:widowControl w:val="0"/>
+        <w:autoSpaceDE w:val="0"/>
+        <w:autoSpaceDN w:val="0"/>
+        <w:adjustRightInd w:val="0"/>
+        <w:rPr>
+          <w:rFonts w:ascii="Calibri" w:hAnsi="Calibri" w:cs="Calibri"/>
+          <w:b/>
+          <w:bCs/>
+          <w:color w:val="284677"/>
+          <w:sz w:val="48"/>
+          <w:szCs w:val="48"/>
+          <w:u w:val="single"/>
+        </w:rPr>
+      </w:pPr>
     </w:p>
     <w:p>
       <w:pPr>
@@ -5974,6 +7273,120 @@
           <w:rFonts w:asciiTheme="minorHAnsi" w:hAnsiTheme="minorHAnsi" w:cs="Times"/>
         </w:rPr>
         <w:t>sity, Perth, Australia, April 14</w:t>
+      </w:r>
+      <w:r>
+        <w:rPr>
+          <w:rFonts w:asciiTheme="minorHAnsi" w:hAnsiTheme="minorHAnsi" w:cs="Times"/>
+        </w:rPr>
+        <w:t xml:space="preserve"> 2016. </w:t>
+      </w:r>
+    </w:p>
+    <w:p>
+      <w:pPr>
+        <w:widowControl w:val="0"/>
+        <w:autoSpaceDE w:val="0"/>
+        <w:autoSpaceDN w:val="0"/>
+        <w:adjustRightInd w:val="0"/>
+        <w:rPr>
+          <w:rFonts w:ascii="Times" w:hAnsi="Times" w:cs="Times"/>
+          <w:szCs w:val="48"/>
+          <w:u w:val="single"/>
+        </w:rPr>
+      </w:pPr>
+    </w:p>
+    <w:p>
+      <w:pPr>
+        <w:widowControl w:val="0"/>
+        <w:autoSpaceDE w:val="0"/>
+        <w:autoSpaceDN w:val="0"/>
+        <w:adjustRightInd w:val="0"/>
+        <w:rPr>
+          <w:rFonts w:asciiTheme="minorHAnsi" w:hAnsiTheme="minorHAnsi" w:cs="Times"/>
+        </w:rPr>
+      </w:pPr>
+      <w:r>
+        <w:rPr>
+          <w:rFonts w:asciiTheme="minorHAnsi" w:hAnsiTheme="minorHAnsi" w:cs="Times"/>
+        </w:rPr>
+        <w:t>Ling, Li</w:t>
+      </w:r>
+      <w:r>
+        <w:rPr>
+          <w:rFonts w:asciiTheme="minorHAnsi" w:hAnsiTheme="minorHAnsi" w:cs="Times"/>
+        </w:rPr>
+        <w:t xml:space="preserve">. </w:t>
+      </w:r>
+      <w:r>
+        <w:rPr>
+          <w:rFonts w:asciiTheme="minorHAnsi" w:hAnsiTheme="minorHAnsi" w:cs="Times"/>
+          <w:i/>
+          <w:iCs/>
+        </w:rPr>
+        <w:t>"</w:t>
+      </w:r>
+      <w:r>
+        <w:rPr>
+          <w:rFonts w:asciiTheme="minorHAnsi" w:hAnsiTheme="minorHAnsi" w:cs="Times"/>
+          <w:i/>
+          <w:iCs/>
+        </w:rPr>
+        <w:t>Data Link Layer</w:t>
+      </w:r>
+      <w:r>
+        <w:rPr>
+          <w:rFonts w:asciiTheme="minorHAnsi" w:hAnsiTheme="minorHAnsi" w:cs="Times"/>
+          <w:i/>
+          <w:iCs/>
+        </w:rPr>
+        <w:t xml:space="preserve">." </w:t>
+      </w:r>
+      <w:r>
+        <w:rPr>
+          <w:rFonts w:asciiTheme="minorHAnsi" w:hAnsiTheme="minorHAnsi" w:cs="Times"/>
+        </w:rPr>
+        <w:t xml:space="preserve">Class lecture, </w:t>
+      </w:r>
+      <w:r>
+        <w:rPr>
+          <w:rFonts w:asciiTheme="minorHAnsi" w:hAnsiTheme="minorHAnsi" w:cs="Times"/>
+        </w:rPr>
+        <w:t>Computer Communications</w:t>
+      </w:r>
+      <w:r>
+        <w:rPr>
+          <w:rFonts w:asciiTheme="minorHAnsi" w:hAnsiTheme="minorHAnsi" w:cs="Times"/>
+        </w:rPr>
+        <w:t xml:space="preserve"> from Curtin </w:t>
+      </w:r>
+      <w:r>
+        <w:rPr>
+          <w:rFonts w:asciiTheme="minorHAnsi" w:hAnsiTheme="minorHAnsi" w:cs="Times"/>
+        </w:rPr>
+        <w:t>Univer</w:t>
+      </w:r>
+      <w:r>
+        <w:rPr>
+          <w:rFonts w:asciiTheme="minorHAnsi" w:hAnsiTheme="minorHAnsi" w:cs="Times"/>
+        </w:rPr>
+        <w:t xml:space="preserve">sity, </w:t>
+      </w:r>
+      <w:r>
+        <w:rPr>
+          <w:rFonts w:asciiTheme="minorHAnsi" w:hAnsiTheme="minorHAnsi" w:cs="Times"/>
+        </w:rPr>
+        <w:tab/>
+      </w:r>
+      <w:r>
+        <w:rPr>
+          <w:rFonts w:asciiTheme="minorHAnsi" w:hAnsiTheme="minorHAnsi" w:cs="Times"/>
+        </w:rPr>
+        <w:t xml:space="preserve">Perth, Australia, </w:t>
+      </w:r>
+      <w:r>
+        <w:rPr>
+          <w:rFonts w:asciiTheme="minorHAnsi" w:hAnsiTheme="minorHAnsi" w:cs="Times"/>
+        </w:rPr>
+        <w:t>March 7</w:t>
       </w:r>
       <w:r>
         <w:rPr>
@@ -6210,7 +7623,7 @@
               <w:noProof/>
               <w:color w:val="5B9BD5" w:themeColor="accent1"/>
             </w:rPr>
-            <w:t>2</w:t>
+            <w:t>4</w:t>
           </w:r>
           <w:r>
             <w:rPr>

</xml_diff>

<commit_message>
NEW sample output SCREENSHOTS
</commit_message>
<xml_diff>
--- a/documentation/CC Assignment Report.docx
+++ b/documentation/CC Assignment Report.docx
@@ -718,7 +718,7 @@
         <mc:AlternateContent>
           <mc:Choice Requires="wps">
             <w:drawing>
-              <wp:anchor distT="0" distB="0" distL="114300" distR="114300" simplePos="0" relativeHeight="251658240" behindDoc="1" locked="0" layoutInCell="1" allowOverlap="1" wp14:anchorId="3B4F396F" wp14:editId="5F42978B">
+              <wp:anchor distT="0" distB="0" distL="114300" distR="114300" simplePos="0" relativeHeight="251658240" behindDoc="1" locked="0" layoutInCell="1" allowOverlap="1" wp14:anchorId="3B4F396F" wp14:editId="5039D458">
                 <wp:simplePos x="0" y="0"/>
                 <wp:positionH relativeFrom="page">
                   <wp:posOffset>520086</wp:posOffset>
@@ -920,8 +920,16 @@
     </w:p>
     <w:p/>
     <w:p>
+      <w:pPr>
+        <w:tabs>
+          <w:tab w:val="left" w:pos="1376"/>
+        </w:tabs>
+      </w:pPr>
       <w:r>
         <w:t xml:space="preserve"> </w:t>
+      </w:r>
+      <w:r>
+        <w:tab/>
       </w:r>
     </w:p>
     <w:p/>
@@ -4307,10 +4315,6 @@
     <w:p/>
     <w:p/>
     <w:p/>
-    <w:p>
-      <w:bookmarkStart w:id="0" w:name="_GoBack"/>
-      <w:bookmarkEnd w:id="0"/>
-    </w:p>
     <w:p/>
     <w:p/>
     <w:p/>
@@ -4318,6 +4322,7 @@
     <w:p/>
     <w:p/>
     <w:p/>
+    <w:p/>
     <w:p>
       <w:pPr>
         <w:widowControl w:val="0"/>
@@ -4675,7 +4680,19 @@
         <w:rPr>
           <w:rFonts w:asciiTheme="minorHAnsi" w:hAnsiTheme="minorHAnsi"/>
         </w:rPr>
-        <w:t xml:space="preserve">The transport layer for this project did not require any major functionality and as such, the </w:t>
+        <w:t>The tran</w:t>
+      </w:r>
+      <w:r>
+        <w:rPr>
+          <w:rFonts w:asciiTheme="minorHAnsi" w:hAnsiTheme="minorHAnsi"/>
+        </w:rPr>
+        <w:t>sport layer for this project does</w:t>
+      </w:r>
+      <w:r>
+        <w:rPr>
+          <w:rFonts w:asciiTheme="minorHAnsi" w:hAnsiTheme="minorHAnsi"/>
+        </w:rPr>
+        <w:t xml:space="preserve"> not require any major functionality and as such, the </w:t>
       </w:r>
       <w:r>
         <w:rPr>
@@ -4695,7 +4712,6 @@
         </w:rPr>
         <w:t xml:space="preserve"> The </w:t>
       </w:r>
-      <w:proofErr w:type="spellStart"/>
       <w:r>
         <w:rPr>
           <w:rFonts w:asciiTheme="minorHAnsi" w:hAnsiTheme="minorHAnsi"/>
@@ -4703,7 +4719,6 @@
         </w:rPr>
         <w:t>transport_</w:t>
       </w:r>
-      <w:proofErr w:type="gramStart"/>
       <w:r>
         <w:rPr>
           <w:rFonts w:asciiTheme="minorHAnsi" w:hAnsiTheme="minorHAnsi"/>
@@ -4711,59 +4726,25 @@
         </w:rPr>
         <w:t>down</w:t>
       </w:r>
-      <w:proofErr w:type="spellEnd"/>
       <w:r>
         <w:rPr>
           <w:rFonts w:asciiTheme="minorHAnsi" w:hAnsiTheme="minorHAnsi"/>
           <w:i/>
         </w:rPr>
-        <w:t>(</w:t>
-      </w:r>
-      <w:proofErr w:type="gramEnd"/>
+        <w:t>()</w:t>
+      </w:r>
+      <w:r>
+        <w:rPr>
+          <w:rFonts w:asciiTheme="minorHAnsi" w:hAnsiTheme="minorHAnsi"/>
+        </w:rPr>
+        <w:t xml:space="preserve"> function reads a message from the application layer and passes it down to the network layer. The </w:t>
+      </w:r>
       <w:r>
         <w:rPr>
           <w:rFonts w:asciiTheme="minorHAnsi" w:hAnsiTheme="minorHAnsi"/>
           <w:i/>
         </w:rPr>
-        <w:t>)</w:t>
-      </w:r>
-      <w:r>
-        <w:rPr>
-          <w:rFonts w:asciiTheme="minorHAnsi" w:hAnsiTheme="minorHAnsi"/>
-        </w:rPr>
-        <w:t xml:space="preserve"> function reads a message from the application layer and passes it down to the network layer. The </w:t>
-      </w:r>
-      <w:proofErr w:type="spellStart"/>
-      <w:r>
-        <w:rPr>
-          <w:rFonts w:asciiTheme="minorHAnsi" w:hAnsiTheme="minorHAnsi"/>
-          <w:i/>
-        </w:rPr>
-        <w:t>transport_</w:t>
-      </w:r>
-      <w:proofErr w:type="gramStart"/>
-      <w:r>
-        <w:rPr>
-          <w:rFonts w:asciiTheme="minorHAnsi" w:hAnsiTheme="minorHAnsi"/>
-          <w:i/>
-        </w:rPr>
-        <w:t>up</w:t>
-      </w:r>
-      <w:proofErr w:type="spellEnd"/>
-      <w:r>
-        <w:rPr>
-          <w:rFonts w:asciiTheme="minorHAnsi" w:hAnsiTheme="minorHAnsi"/>
-          <w:i/>
-        </w:rPr>
-        <w:t>(</w:t>
-      </w:r>
-      <w:proofErr w:type="gramEnd"/>
-      <w:r>
-        <w:rPr>
-          <w:rFonts w:asciiTheme="minorHAnsi" w:hAnsiTheme="minorHAnsi"/>
-          <w:i/>
-        </w:rPr>
-        <w:t>)</w:t>
+        <w:t>transport_up()</w:t>
       </w:r>
       <w:r>
         <w:rPr>
@@ -4888,112 +4869,68 @@
         </w:rPr>
         <w:t xml:space="preserve"> via </w:t>
       </w:r>
-      <w:proofErr w:type="spellStart"/>
       <w:r>
         <w:rPr>
           <w:rFonts w:asciiTheme="minorHAnsi" w:hAnsiTheme="minorHAnsi"/>
           <w:i/>
         </w:rPr>
-        <w:t>network_</w:t>
-      </w:r>
-      <w:proofErr w:type="gramStart"/>
+        <w:t>network_down()</w:t>
+      </w:r>
       <w:r>
         <w:rPr>
           <w:rFonts w:asciiTheme="minorHAnsi" w:hAnsiTheme="minorHAnsi"/>
           <w:i/>
         </w:rPr>
-        <w:t>down</w:t>
-      </w:r>
-      <w:proofErr w:type="spellEnd"/>
+        <w:t>.</w:t>
+      </w:r>
+      <w:r>
+        <w:rPr>
+          <w:rFonts w:asciiTheme="minorHAnsi" w:hAnsiTheme="minorHAnsi"/>
+        </w:rPr>
+        <w:t xml:space="preserve"> Also included in this section is</w:t>
+      </w:r>
+      <w:r>
+        <w:rPr>
+          <w:rFonts w:asciiTheme="minorHAnsi" w:hAnsiTheme="minorHAnsi"/>
+        </w:rPr>
+        <w:t xml:space="preserve"> </w:t>
+      </w:r>
+      <w:r>
+        <w:rPr>
+          <w:rFonts w:asciiTheme="minorHAnsi" w:hAnsiTheme="minorHAnsi"/>
+        </w:rPr>
+        <w:t xml:space="preserve">the </w:t>
+      </w:r>
       <w:r>
         <w:rPr>
           <w:rFonts w:asciiTheme="minorHAnsi" w:hAnsiTheme="minorHAnsi"/>
           <w:i/>
         </w:rPr>
-        <w:t>(</w:t>
-      </w:r>
-      <w:proofErr w:type="gramEnd"/>
-      <w:r>
-        <w:rPr>
-          <w:rFonts w:asciiTheme="minorHAnsi" w:hAnsiTheme="minorHAnsi"/>
-          <w:i/>
-        </w:rPr>
-        <w:t>)</w:t>
-      </w:r>
-      <w:r>
-        <w:rPr>
-          <w:rFonts w:asciiTheme="minorHAnsi" w:hAnsiTheme="minorHAnsi"/>
-          <w:i/>
-        </w:rPr>
-        <w:t>.</w:t>
-      </w:r>
-      <w:r>
-        <w:rPr>
-          <w:rFonts w:asciiTheme="minorHAnsi" w:hAnsiTheme="minorHAnsi"/>
-        </w:rPr>
-        <w:t xml:space="preserve"> Also included in this section is</w:t>
+        <w:t>forward_frame()</w:t>
+      </w:r>
+      <w:r>
+        <w:rPr>
+          <w:rFonts w:asciiTheme="minorHAnsi" w:hAnsiTheme="minorHAnsi"/>
+        </w:rPr>
+        <w:t xml:space="preserve"> function</w:t>
+      </w:r>
+      <w:r>
+        <w:rPr>
+          <w:rFonts w:asciiTheme="minorHAnsi" w:hAnsiTheme="minorHAnsi"/>
+        </w:rPr>
+        <w:t xml:space="preserve"> to forward an incoming frame that was destined for another </w:t>
+      </w:r>
+      <w:r>
+        <w:rPr>
+          <w:rFonts w:asciiTheme="minorHAnsi" w:hAnsiTheme="minorHAnsi"/>
+        </w:rPr>
+        <w:t>node including rerouting the</w:t>
       </w:r>
       <w:r>
         <w:rPr>
           <w:rFonts w:asciiTheme="minorHAnsi" w:hAnsiTheme="minorHAnsi"/>
         </w:rPr>
         <w:t xml:space="preserve"> </w:t>
-      </w:r>
-      <w:r>
-        <w:rPr>
-          <w:rFonts w:asciiTheme="minorHAnsi" w:hAnsiTheme="minorHAnsi"/>
-        </w:rPr>
-        <w:t xml:space="preserve">the </w:t>
-      </w:r>
-      <w:proofErr w:type="spellStart"/>
-      <w:r>
-        <w:rPr>
-          <w:rFonts w:asciiTheme="minorHAnsi" w:hAnsiTheme="minorHAnsi"/>
-          <w:i/>
-        </w:rPr>
-        <w:t>forward_</w:t>
-      </w:r>
-      <w:proofErr w:type="gramStart"/>
-      <w:r>
-        <w:rPr>
-          <w:rFonts w:asciiTheme="minorHAnsi" w:hAnsiTheme="minorHAnsi"/>
-          <w:i/>
-        </w:rPr>
-        <w:t>frame</w:t>
-      </w:r>
-      <w:proofErr w:type="spellEnd"/>
-      <w:r>
-        <w:rPr>
-          <w:rFonts w:asciiTheme="minorHAnsi" w:hAnsiTheme="minorHAnsi"/>
-          <w:i/>
-        </w:rPr>
-        <w:t>(</w:t>
-      </w:r>
-      <w:proofErr w:type="gramEnd"/>
-      <w:r>
-        <w:rPr>
-          <w:rFonts w:asciiTheme="minorHAnsi" w:hAnsiTheme="minorHAnsi"/>
-          <w:i/>
-        </w:rPr>
-        <w:t>)</w:t>
-      </w:r>
-      <w:r>
-        <w:rPr>
-          <w:rFonts w:asciiTheme="minorHAnsi" w:hAnsiTheme="minorHAnsi"/>
-        </w:rPr>
-        <w:t xml:space="preserve"> function</w:t>
-      </w:r>
-      <w:r>
-        <w:rPr>
-          <w:rFonts w:asciiTheme="minorHAnsi" w:hAnsiTheme="minorHAnsi"/>
-        </w:rPr>
-        <w:t xml:space="preserve"> to forward an incoming frame that was destined for another </w:t>
-      </w:r>
-      <w:r>
-        <w:rPr>
-          <w:rFonts w:asciiTheme="minorHAnsi" w:hAnsiTheme="minorHAnsi"/>
-        </w:rPr>
-        <w:t xml:space="preserve">node including rerouting this </w:t>
       </w:r>
       <w:r>
         <w:rPr>
@@ -5119,37 +5056,12 @@
         </w:rPr>
         <w:t xml:space="preserve"> in the </w:t>
       </w:r>
-      <w:proofErr w:type="spellStart"/>
       <w:r>
         <w:rPr>
           <w:rFonts w:asciiTheme="minorHAnsi" w:hAnsiTheme="minorHAnsi"/>
           <w:i/>
         </w:rPr>
-        <w:t>datalink_</w:t>
-      </w:r>
-      <w:proofErr w:type="gramStart"/>
-      <w:r>
-        <w:rPr>
-          <w:rFonts w:asciiTheme="minorHAnsi" w:hAnsiTheme="minorHAnsi"/>
-          <w:i/>
-        </w:rPr>
-        <w:t>down</w:t>
-      </w:r>
-      <w:proofErr w:type="spellEnd"/>
-      <w:r>
-        <w:rPr>
-          <w:rFonts w:asciiTheme="minorHAnsi" w:hAnsiTheme="minorHAnsi"/>
-          <w:i/>
-        </w:rPr>
-        <w:t>(</w:t>
-      </w:r>
-      <w:proofErr w:type="gramEnd"/>
-      <w:r>
-        <w:rPr>
-          <w:rFonts w:asciiTheme="minorHAnsi" w:hAnsiTheme="minorHAnsi"/>
-          <w:i/>
-        </w:rPr>
-        <w:t>)</w:t>
+        <w:t>datalink_down()</w:t>
       </w:r>
       <w:r>
         <w:rPr>
@@ -5281,82 +5193,32 @@
         </w:rPr>
         <w:t xml:space="preserve"> via </w:t>
       </w:r>
-      <w:proofErr w:type="spellStart"/>
       <w:r>
         <w:rPr>
           <w:rFonts w:asciiTheme="minorHAnsi" w:hAnsiTheme="minorHAnsi"/>
           <w:i/>
         </w:rPr>
-        <w:t>set_</w:t>
-      </w:r>
-      <w:proofErr w:type="gramStart"/>
+        <w:t>set_timer()</w:t>
+      </w:r>
       <w:r>
         <w:rPr>
           <w:rFonts w:asciiTheme="minorHAnsi" w:hAnsiTheme="minorHAnsi"/>
           <w:i/>
         </w:rPr>
-        <w:t>timer</w:t>
-      </w:r>
-      <w:proofErr w:type="spellEnd"/>
+        <w:t>.</w:t>
+      </w:r>
+      <w:r>
+        <w:rPr>
+          <w:rFonts w:asciiTheme="minorHAnsi" w:hAnsiTheme="minorHAnsi"/>
+        </w:rPr>
+        <w:t xml:space="preserve"> When timeouts occur, the </w:t>
+      </w:r>
       <w:r>
         <w:rPr>
           <w:rFonts w:asciiTheme="minorHAnsi" w:hAnsiTheme="minorHAnsi"/>
           <w:i/>
         </w:rPr>
-        <w:t>(</w:t>
-      </w:r>
-      <w:proofErr w:type="gramEnd"/>
-      <w:r>
-        <w:rPr>
-          <w:rFonts w:asciiTheme="minorHAnsi" w:hAnsiTheme="minorHAnsi"/>
-          <w:i/>
-        </w:rPr>
-        <w:t>)</w:t>
-      </w:r>
-      <w:r>
-        <w:rPr>
-          <w:rFonts w:asciiTheme="minorHAnsi" w:hAnsiTheme="minorHAnsi"/>
-          <w:i/>
-        </w:rPr>
-        <w:t>.</w:t>
-      </w:r>
-      <w:r>
-        <w:rPr>
-          <w:rFonts w:asciiTheme="minorHAnsi" w:hAnsiTheme="minorHAnsi"/>
-        </w:rPr>
-        <w:t xml:space="preserve"> When timeouts occur, the </w:t>
-      </w:r>
-      <w:proofErr w:type="spellStart"/>
-      <w:r>
-        <w:rPr>
-          <w:rFonts w:asciiTheme="minorHAnsi" w:hAnsiTheme="minorHAnsi"/>
-          <w:i/>
-        </w:rPr>
-        <w:t>timout_</w:t>
-      </w:r>
-      <w:proofErr w:type="gramStart"/>
-      <w:r>
-        <w:rPr>
-          <w:rFonts w:asciiTheme="minorHAnsi" w:hAnsiTheme="minorHAnsi"/>
-          <w:i/>
-        </w:rPr>
-        <w:t>link</w:t>
-      </w:r>
-      <w:proofErr w:type="spellEnd"/>
-      <w:r>
-        <w:rPr>
-          <w:rFonts w:asciiTheme="minorHAnsi" w:hAnsiTheme="minorHAnsi"/>
-          <w:i/>
-        </w:rPr>
-        <w:t>(</w:t>
-      </w:r>
-      <w:proofErr w:type="gramEnd"/>
-      <w:r>
-        <w:rPr>
-          <w:rFonts w:asciiTheme="minorHAnsi" w:hAnsiTheme="minorHAnsi"/>
-          <w:i/>
-        </w:rPr>
-        <w:t>)</w:t>
+        <w:t>timout_link()</w:t>
       </w:r>
       <w:r>
         <w:rPr>
@@ -5450,37 +5312,12 @@
         </w:rPr>
         <w:t xml:space="preserve">When the simulation is started, all nodes initially run the </w:t>
       </w:r>
-      <w:proofErr w:type="spellStart"/>
       <w:r>
         <w:rPr>
           <w:rFonts w:asciiTheme="minorHAnsi" w:hAnsiTheme="minorHAnsi"/>
           <w:i/>
         </w:rPr>
-        <w:t>reboot_</w:t>
-      </w:r>
-      <w:proofErr w:type="gramStart"/>
-      <w:r>
-        <w:rPr>
-          <w:rFonts w:asciiTheme="minorHAnsi" w:hAnsiTheme="minorHAnsi"/>
-          <w:i/>
-        </w:rPr>
-        <w:t>node</w:t>
-      </w:r>
-      <w:proofErr w:type="spellEnd"/>
-      <w:r>
-        <w:rPr>
-          <w:rFonts w:asciiTheme="minorHAnsi" w:hAnsiTheme="minorHAnsi"/>
-          <w:i/>
-        </w:rPr>
-        <w:t>(</w:t>
-      </w:r>
-      <w:proofErr w:type="gramEnd"/>
-      <w:r>
-        <w:rPr>
-          <w:rFonts w:asciiTheme="minorHAnsi" w:hAnsiTheme="minorHAnsi"/>
-          <w:i/>
-        </w:rPr>
-        <w:t>)</w:t>
+        <w:t>reboot_node()</w:t>
       </w:r>
       <w:r>
         <w:rPr>
@@ -5706,37 +5543,12 @@
         </w:rPr>
         <w:t xml:space="preserve"> The </w:t>
       </w:r>
-      <w:proofErr w:type="spellStart"/>
       <w:r>
         <w:rPr>
           <w:rFonts w:asciiTheme="minorHAnsi" w:hAnsiTheme="minorHAnsi"/>
           <w:i/>
         </w:rPr>
-        <w:t>draw_</w:t>
-      </w:r>
-      <w:proofErr w:type="gramStart"/>
-      <w:r>
-        <w:rPr>
-          <w:rFonts w:asciiTheme="minorHAnsi" w:hAnsiTheme="minorHAnsi"/>
-          <w:i/>
-        </w:rPr>
-        <w:t>frame</w:t>
-      </w:r>
-      <w:proofErr w:type="spellEnd"/>
-      <w:r>
-        <w:rPr>
-          <w:rFonts w:asciiTheme="minorHAnsi" w:hAnsiTheme="minorHAnsi"/>
-          <w:i/>
-        </w:rPr>
-        <w:t>(</w:t>
-      </w:r>
-      <w:proofErr w:type="gramEnd"/>
-      <w:r>
-        <w:rPr>
-          <w:rFonts w:asciiTheme="minorHAnsi" w:hAnsiTheme="minorHAnsi"/>
-          <w:i/>
-        </w:rPr>
-        <w:t>)</w:t>
+        <w:t>draw_frame()</w:t>
       </w:r>
       <w:r>
         <w:rPr>
@@ -5772,13 +5584,13 @@
         <w:rPr>
           <w:rFonts w:asciiTheme="minorHAnsi" w:hAnsiTheme="minorHAnsi"/>
         </w:rPr>
-        <w:t>within the</w:t>
-      </w:r>
-      <w:r>
-        <w:rPr>
-          <w:rFonts w:asciiTheme="minorHAnsi" w:hAnsiTheme="minorHAnsi"/>
-        </w:rPr>
-        <w:t xml:space="preserve"> reference list (McDonald 2016)</w:t>
+        <w:t>(McDonald 2016)</w:t>
+      </w:r>
+      <w:r>
+        <w:rPr>
+          <w:rFonts w:asciiTheme="minorHAnsi" w:hAnsiTheme="minorHAnsi"/>
+        </w:rPr>
+        <w:t>.</w:t>
       </w:r>
     </w:p>
     <w:p>
@@ -5886,7 +5698,6 @@
         </w:rPr>
         <w:t xml:space="preserve"> routing table, node windows and node buffers are all contained within the </w:t>
       </w:r>
-      <w:proofErr w:type="spellStart"/>
       <w:r>
         <w:rPr>
           <w:rFonts w:asciiTheme="minorHAnsi" w:hAnsiTheme="minorHAnsi"/>
@@ -5894,7 +5705,6 @@
         </w:rPr>
         <w:t>assignment.h</w:t>
       </w:r>
-      <w:proofErr w:type="spellEnd"/>
       <w:r>
         <w:rPr>
           <w:rFonts w:asciiTheme="minorHAnsi" w:hAnsiTheme="minorHAnsi"/>
@@ -6450,7 +6260,19 @@
         <w:rPr>
           <w:rFonts w:asciiTheme="minorHAnsi" w:hAnsiTheme="minorHAnsi"/>
         </w:rPr>
-        <w:t xml:space="preserve"> An array implemented as a circular buffer was employed for the window, but a queue data structure could also be employed.</w:t>
+        <w:t xml:space="preserve"> An array implemented as a circular buffer was employed for the window</w:t>
+      </w:r>
+      <w:r>
+        <w:rPr>
+          <w:rFonts w:asciiTheme="minorHAnsi" w:hAnsiTheme="minorHAnsi"/>
+        </w:rPr>
+        <w:t xml:space="preserve"> for a simplicity</w:t>
+      </w:r>
+      <w:r>
+        <w:rPr>
+          <w:rFonts w:asciiTheme="minorHAnsi" w:hAnsiTheme="minorHAnsi"/>
+        </w:rPr>
+        <w:t>, but a queue data structure could also be employed.</w:t>
       </w:r>
     </w:p>
     <w:p>
@@ -6488,7 +6310,6 @@
         </w:rPr>
         <w:t xml:space="preserve"> </w:t>
       </w:r>
-      <w:proofErr w:type="spellStart"/>
       <w:r>
         <w:rPr>
           <w:rFonts w:asciiTheme="minorHAnsi" w:hAnsiTheme="minorHAnsi"/>
@@ -6496,7 +6317,6 @@
         </w:rPr>
         <w:t>Ackexpected</w:t>
       </w:r>
-      <w:proofErr w:type="spellEnd"/>
       <w:r>
         <w:rPr>
           <w:rFonts w:asciiTheme="minorHAnsi" w:hAnsiTheme="minorHAnsi"/>
@@ -6515,7 +6335,6 @@
         </w:rPr>
         <w:t xml:space="preserve"> Both the </w:t>
       </w:r>
-      <w:proofErr w:type="spellStart"/>
       <w:r>
         <w:rPr>
           <w:rFonts w:asciiTheme="minorHAnsi" w:hAnsiTheme="minorHAnsi"/>
@@ -6523,14 +6342,12 @@
         </w:rPr>
         <w:t>nextFrameToSend</w:t>
       </w:r>
-      <w:proofErr w:type="spellEnd"/>
       <w:r>
         <w:rPr>
           <w:rFonts w:asciiTheme="minorHAnsi" w:hAnsiTheme="minorHAnsi"/>
         </w:rPr>
         <w:t xml:space="preserve"> and </w:t>
       </w:r>
-      <w:proofErr w:type="spellStart"/>
       <w:r>
         <w:rPr>
           <w:rFonts w:asciiTheme="minorHAnsi" w:hAnsiTheme="minorHAnsi"/>
@@ -6538,7 +6355,6 @@
         </w:rPr>
         <w:t>frameExpected</w:t>
       </w:r>
-      <w:proofErr w:type="spellEnd"/>
       <w:r>
         <w:rPr>
           <w:rFonts w:asciiTheme="minorHAnsi" w:hAnsiTheme="minorHAnsi"/>
@@ -6601,6 +6417,20 @@
         </w:rPr>
         <w:t>are illustrated in the following section.</w:t>
       </w:r>
+    </w:p>
+    <w:p>
+      <w:pPr>
+        <w:widowControl w:val="0"/>
+        <w:autoSpaceDE w:val="0"/>
+        <w:autoSpaceDN w:val="0"/>
+        <w:adjustRightInd w:val="0"/>
+        <w:jc w:val="both"/>
+        <w:rPr>
+          <w:rFonts w:asciiTheme="minorHAnsi" w:hAnsiTheme="minorHAnsi"/>
+        </w:rPr>
+      </w:pPr>
+      <w:bookmarkStart w:id="0" w:name="_GoBack"/>
+      <w:bookmarkEnd w:id="0"/>
     </w:p>
     <w:p>
       <w:pPr>
@@ -6676,314 +6506,247 @@
         </w:rPr>
         <w:t xml:space="preserve">age via </w:t>
       </w:r>
-      <w:proofErr w:type="spellStart"/>
       <w:r>
         <w:rPr>
           <w:rFonts w:asciiTheme="minorHAnsi" w:hAnsiTheme="minorHAnsi"/>
           <w:i/>
         </w:rPr>
-        <w:t>CNET_read_</w:t>
-      </w:r>
-      <w:proofErr w:type="gramStart"/>
+        <w:t>CNET_read_application().</w:t>
+      </w:r>
+      <w:r>
+        <w:rPr>
+          <w:rFonts w:asciiTheme="minorHAnsi" w:hAnsiTheme="minorHAnsi"/>
+        </w:rPr>
+        <w:t xml:space="preserve"> The transport layer then sends the message down to the network layer.</w:t>
+      </w:r>
+      <w:r>
+        <w:rPr>
+          <w:rFonts w:asciiTheme="minorHAnsi" w:hAnsiTheme="minorHAnsi"/>
+        </w:rPr>
+        <w:t xml:space="preserve"> The network layer</w:t>
+      </w:r>
+      <w:r>
+        <w:rPr>
+          <w:rFonts w:asciiTheme="minorHAnsi" w:hAnsiTheme="minorHAnsi"/>
+        </w:rPr>
+        <w:t xml:space="preserve"> encapsulates</w:t>
+      </w:r>
+      <w:r>
+        <w:rPr>
+          <w:rFonts w:asciiTheme="minorHAnsi" w:hAnsiTheme="minorHAnsi"/>
+        </w:rPr>
+        <w:t xml:space="preserve"> the </w:t>
+      </w:r>
+      <w:r>
+        <w:rPr>
+          <w:rFonts w:asciiTheme="minorHAnsi" w:hAnsiTheme="minorHAnsi"/>
+        </w:rPr>
+        <w:t>payload</w:t>
+      </w:r>
+      <w:r>
+        <w:rPr>
+          <w:rFonts w:asciiTheme="minorHAnsi" w:hAnsiTheme="minorHAnsi"/>
+        </w:rPr>
+        <w:t xml:space="preserve"> </w:t>
+      </w:r>
+      <w:r>
+        <w:rPr>
+          <w:rFonts w:asciiTheme="minorHAnsi" w:hAnsiTheme="minorHAnsi"/>
+        </w:rPr>
+        <w:t xml:space="preserve">and utilizes the routing table to determine which </w:t>
+      </w:r>
+      <w:r>
+        <w:rPr>
+          <w:rFonts w:asciiTheme="minorHAnsi" w:hAnsiTheme="minorHAnsi"/>
+        </w:rPr>
+        <w:t>link to send a frame on to reach the desired destination</w:t>
+      </w:r>
+      <w:r>
+        <w:rPr>
+          <w:rFonts w:asciiTheme="minorHAnsi" w:hAnsiTheme="minorHAnsi"/>
+        </w:rPr>
+        <w:t>.</w:t>
+      </w:r>
+      <w:r>
+        <w:rPr>
+          <w:rFonts w:asciiTheme="minorHAnsi" w:hAnsiTheme="minorHAnsi"/>
+        </w:rPr>
+        <w:t xml:space="preserve"> A simple 2D array was used to store the static routing table for direct access to</w:t>
+      </w:r>
+      <w:r>
+        <w:rPr>
+          <w:rFonts w:asciiTheme="minorHAnsi" w:hAnsiTheme="minorHAnsi"/>
+        </w:rPr>
+        <w:t xml:space="preserve"> any route.</w:t>
+      </w:r>
+      <w:r>
+        <w:rPr>
+          <w:rFonts w:asciiTheme="minorHAnsi" w:hAnsiTheme="minorHAnsi"/>
+        </w:rPr>
+        <w:t xml:space="preserve"> Once the payload reaches the data link layer</w:t>
+      </w:r>
+      <w:r>
+        <w:rPr>
+          <w:rFonts w:asciiTheme="minorHAnsi" w:hAnsiTheme="minorHAnsi"/>
+        </w:rPr>
+        <w:t>,</w:t>
+      </w:r>
+      <w:r>
+        <w:rPr>
+          <w:rFonts w:asciiTheme="minorHAnsi" w:hAnsiTheme="minorHAnsi"/>
+        </w:rPr>
+        <w:t xml:space="preserve"> it is added to the outgoing window</w:t>
+      </w:r>
+      <w:r>
+        <w:rPr>
+          <w:rFonts w:asciiTheme="minorHAnsi" w:hAnsiTheme="minorHAnsi"/>
+        </w:rPr>
+        <w:t xml:space="preserve"> and the window size is incremented by one</w:t>
+      </w:r>
+      <w:r>
+        <w:rPr>
+          <w:rFonts w:asciiTheme="minorHAnsi" w:hAnsiTheme="minorHAnsi"/>
+        </w:rPr>
+        <w:t>.</w:t>
+      </w:r>
+      <w:r>
+        <w:rPr>
+          <w:rFonts w:asciiTheme="minorHAnsi" w:hAnsiTheme="minorHAnsi"/>
+        </w:rPr>
+        <w:t xml:space="preserve"> It's sequence number is determined using the </w:t>
+      </w:r>
       <w:r>
         <w:rPr>
           <w:rFonts w:asciiTheme="minorHAnsi" w:hAnsiTheme="minorHAnsi"/>
           <w:i/>
         </w:rPr>
-        <w:t>application</w:t>
-      </w:r>
-      <w:proofErr w:type="spellEnd"/>
+        <w:t>nextFrameToSend</w:t>
+      </w:r>
+      <w:r>
+        <w:rPr>
+          <w:rFonts w:asciiTheme="minorHAnsi" w:hAnsiTheme="minorHAnsi"/>
+        </w:rPr>
+        <w:t xml:space="preserve"> value</w:t>
+      </w:r>
+      <w:r>
+        <w:rPr>
+          <w:rFonts w:asciiTheme="minorHAnsi" w:hAnsiTheme="minorHAnsi"/>
+        </w:rPr>
+        <w:t xml:space="preserve"> and the data link layer calls the </w:t>
+      </w:r>
       <w:r>
         <w:rPr>
           <w:rFonts w:asciiTheme="minorHAnsi" w:hAnsiTheme="minorHAnsi"/>
           <w:i/>
         </w:rPr>
-        <w:t>(</w:t>
-      </w:r>
-      <w:proofErr w:type="gramEnd"/>
+        <w:t>transmit_frame()</w:t>
+      </w:r>
+      <w:r>
+        <w:rPr>
+          <w:rFonts w:asciiTheme="minorHAnsi" w:hAnsiTheme="minorHAnsi"/>
+        </w:rPr>
+        <w:t xml:space="preserve"> function to send th</w:t>
+      </w:r>
+      <w:r>
+        <w:rPr>
+          <w:rFonts w:asciiTheme="minorHAnsi" w:hAnsiTheme="minorHAnsi"/>
+        </w:rPr>
+        <w:t xml:space="preserve">e frame over the physical layer. If the window is full at this stage, the message is added to the overflow buffer and </w:t>
+      </w:r>
+      <w:r>
+        <w:rPr>
+          <w:rFonts w:asciiTheme="minorHAnsi" w:hAnsiTheme="minorHAnsi"/>
+        </w:rPr>
+        <w:t>the application layer is disabled for all destinations reached via that link.</w:t>
+      </w:r>
+      <w:r>
+        <w:rPr>
+          <w:rFonts w:asciiTheme="minorHAnsi" w:hAnsiTheme="minorHAnsi"/>
+        </w:rPr>
+        <w:t xml:space="preserve"> The overflow buffer is generally reserved for forwarded frames but this </w:t>
+      </w:r>
+      <w:r>
+        <w:rPr>
+          <w:rFonts w:asciiTheme="minorHAnsi" w:hAnsiTheme="minorHAnsi"/>
+        </w:rPr>
+        <w:t>first frame is an</w:t>
+      </w:r>
+      <w:r>
+        <w:rPr>
+          <w:rFonts w:asciiTheme="minorHAnsi" w:hAnsiTheme="minorHAnsi"/>
+        </w:rPr>
+        <w:t xml:space="preserve"> </w:t>
+      </w:r>
+      <w:r>
+        <w:rPr>
+          <w:rFonts w:asciiTheme="minorHAnsi" w:hAnsiTheme="minorHAnsi"/>
+        </w:rPr>
+        <w:t>exception</w:t>
+      </w:r>
+      <w:r>
+        <w:rPr>
+          <w:rFonts w:asciiTheme="minorHAnsi" w:hAnsiTheme="minorHAnsi"/>
+        </w:rPr>
+        <w:t>.</w:t>
+      </w:r>
+      <w:r>
+        <w:rPr>
+          <w:rFonts w:asciiTheme="minorHAnsi" w:hAnsiTheme="minorHAnsi"/>
+        </w:rPr>
+        <w:t xml:space="preserve"> The frame checksum</w:t>
+      </w:r>
+      <w:r>
+        <w:rPr>
+          <w:rFonts w:asciiTheme="minorHAnsi" w:hAnsiTheme="minorHAnsi"/>
+        </w:rPr>
+        <w:t xml:space="preserve"> and size</w:t>
+      </w:r>
+      <w:r>
+        <w:rPr>
+          <w:rFonts w:asciiTheme="minorHAnsi" w:hAnsiTheme="minorHAnsi"/>
+        </w:rPr>
+        <w:t xml:space="preserve"> is calculated within </w:t>
+      </w:r>
       <w:r>
         <w:rPr>
           <w:rFonts w:asciiTheme="minorHAnsi" w:hAnsiTheme="minorHAnsi"/>
           <w:i/>
         </w:rPr>
-        <w:t>).</w:t>
-      </w:r>
-      <w:r>
-        <w:rPr>
-          <w:rFonts w:asciiTheme="minorHAnsi" w:hAnsiTheme="minorHAnsi"/>
-        </w:rPr>
-        <w:t xml:space="preserve"> The transport layer then sends the message down to the network layer.</w:t>
-      </w:r>
-      <w:r>
-        <w:rPr>
-          <w:rFonts w:asciiTheme="minorHAnsi" w:hAnsiTheme="minorHAnsi"/>
-        </w:rPr>
-        <w:t xml:space="preserve"> The network layer</w:t>
-      </w:r>
-      <w:r>
-        <w:rPr>
-          <w:rFonts w:asciiTheme="minorHAnsi" w:hAnsiTheme="minorHAnsi"/>
-        </w:rPr>
-        <w:t xml:space="preserve"> encapsulates</w:t>
-      </w:r>
-      <w:r>
-        <w:rPr>
-          <w:rFonts w:asciiTheme="minorHAnsi" w:hAnsiTheme="minorHAnsi"/>
-        </w:rPr>
-        <w:t xml:space="preserve"> the message </w:t>
-      </w:r>
-      <w:r>
-        <w:rPr>
-          <w:rFonts w:asciiTheme="minorHAnsi" w:hAnsiTheme="minorHAnsi"/>
-        </w:rPr>
-        <w:t xml:space="preserve">and utilizes the routing table to determine which </w:t>
-      </w:r>
-      <w:r>
-        <w:rPr>
-          <w:rFonts w:asciiTheme="minorHAnsi" w:hAnsiTheme="minorHAnsi"/>
-        </w:rPr>
-        <w:t>link to send a frame on to reach the desired destination</w:t>
-      </w:r>
-      <w:r>
-        <w:rPr>
-          <w:rFonts w:asciiTheme="minorHAnsi" w:hAnsiTheme="minorHAnsi"/>
-        </w:rPr>
-        <w:t>.</w:t>
-      </w:r>
-      <w:r>
-        <w:rPr>
-          <w:rFonts w:asciiTheme="minorHAnsi" w:hAnsiTheme="minorHAnsi"/>
-        </w:rPr>
-        <w:t xml:space="preserve"> A simple 2D array was used to store the static routing table for direct access to</w:t>
-      </w:r>
-      <w:r>
-        <w:rPr>
-          <w:rFonts w:asciiTheme="minorHAnsi" w:hAnsiTheme="minorHAnsi"/>
-        </w:rPr>
-        <w:t xml:space="preserve"> any route.</w:t>
-      </w:r>
-      <w:r>
-        <w:rPr>
-          <w:rFonts w:asciiTheme="minorHAnsi" w:hAnsiTheme="minorHAnsi"/>
-        </w:rPr>
-        <w:t xml:space="preserve"> Once the payload reaches the data link layer</w:t>
-      </w:r>
-      <w:r>
-        <w:rPr>
-          <w:rFonts w:asciiTheme="minorHAnsi" w:hAnsiTheme="minorHAnsi"/>
-        </w:rPr>
-        <w:t>,</w:t>
-      </w:r>
-      <w:r>
-        <w:rPr>
-          <w:rFonts w:asciiTheme="minorHAnsi" w:hAnsiTheme="minorHAnsi"/>
-        </w:rPr>
-        <w:t xml:space="preserve"> it is added to the outgoing window</w:t>
-      </w:r>
-      <w:r>
-        <w:rPr>
-          <w:rFonts w:asciiTheme="minorHAnsi" w:hAnsiTheme="minorHAnsi"/>
-        </w:rPr>
-        <w:t xml:space="preserve"> and the window size is incremented by one</w:t>
-      </w:r>
-      <w:r>
-        <w:rPr>
-          <w:rFonts w:asciiTheme="minorHAnsi" w:hAnsiTheme="minorHAnsi"/>
-        </w:rPr>
-        <w:t>.</w:t>
-      </w:r>
-      <w:r>
-        <w:rPr>
-          <w:rFonts w:asciiTheme="minorHAnsi" w:hAnsiTheme="minorHAnsi"/>
-        </w:rPr>
-        <w:t xml:space="preserve"> It's sequence number is determined using the </w:t>
-      </w:r>
-      <w:proofErr w:type="spellStart"/>
+        <w:t>transmit_frame()</w:t>
+      </w:r>
+      <w:r>
+        <w:rPr>
+          <w:rFonts w:asciiTheme="minorHAnsi" w:hAnsiTheme="minorHAnsi"/>
+        </w:rPr>
+        <w:t xml:space="preserve"> and the frame is written to the physical layer </w:t>
+      </w:r>
+      <w:r>
+        <w:rPr>
+          <w:rFonts w:asciiTheme="minorHAnsi" w:hAnsiTheme="minorHAnsi"/>
+        </w:rPr>
+        <w:t xml:space="preserve">via </w:t>
+      </w:r>
       <w:r>
         <w:rPr>
           <w:rFonts w:asciiTheme="minorHAnsi" w:hAnsiTheme="minorHAnsi"/>
           <w:i/>
         </w:rPr>
-        <w:t>nextFrameToSend</w:t>
-      </w:r>
-      <w:proofErr w:type="spellEnd"/>
-      <w:r>
-        <w:rPr>
-          <w:rFonts w:asciiTheme="minorHAnsi" w:hAnsiTheme="minorHAnsi"/>
-        </w:rPr>
-        <w:t xml:space="preserve"> value</w:t>
-      </w:r>
-      <w:r>
-        <w:rPr>
-          <w:rFonts w:asciiTheme="minorHAnsi" w:hAnsiTheme="minorHAnsi"/>
-        </w:rPr>
-        <w:t xml:space="preserve"> and the data link layer calls the </w:t>
-      </w:r>
-      <w:proofErr w:type="spellStart"/>
+        <w:t>CNET_write_physic</w:t>
+      </w:r>
       <w:r>
         <w:rPr>
           <w:rFonts w:asciiTheme="minorHAnsi" w:hAnsiTheme="minorHAnsi"/>
           <w:i/>
         </w:rPr>
-        <w:t>transmit_</w:t>
-      </w:r>
-      <w:proofErr w:type="gramStart"/>
+        <w:t>a</w:t>
+      </w:r>
       <w:r>
         <w:rPr>
           <w:rFonts w:asciiTheme="minorHAnsi" w:hAnsiTheme="minorHAnsi"/>
           <w:i/>
         </w:rPr>
-        <w:t>frame</w:t>
-      </w:r>
-      <w:proofErr w:type="spellEnd"/>
-      <w:r>
-        <w:rPr>
-          <w:rFonts w:asciiTheme="minorHAnsi" w:hAnsiTheme="minorHAnsi"/>
-          <w:i/>
-        </w:rPr>
-        <w:t>(</w:t>
-      </w:r>
-      <w:proofErr w:type="gramEnd"/>
-      <w:r>
-        <w:rPr>
-          <w:rFonts w:asciiTheme="minorHAnsi" w:hAnsiTheme="minorHAnsi"/>
-          <w:i/>
-        </w:rPr>
-        <w:t>)</w:t>
-      </w:r>
-      <w:r>
-        <w:rPr>
-          <w:rFonts w:asciiTheme="minorHAnsi" w:hAnsiTheme="minorHAnsi"/>
-        </w:rPr>
-        <w:t xml:space="preserve"> function to send th</w:t>
-      </w:r>
-      <w:r>
-        <w:rPr>
-          <w:rFonts w:asciiTheme="minorHAnsi" w:hAnsiTheme="minorHAnsi"/>
-        </w:rPr>
-        <w:t xml:space="preserve">e frame over the physical layer. If the window is full at this stage, the message is added to the overflow buffer and </w:t>
-      </w:r>
-      <w:r>
-        <w:rPr>
-          <w:rFonts w:asciiTheme="minorHAnsi" w:hAnsiTheme="minorHAnsi"/>
-        </w:rPr>
-        <w:t>the application layer is disabled for all destinations reached via that link.</w:t>
-      </w:r>
-      <w:r>
-        <w:rPr>
-          <w:rFonts w:asciiTheme="minorHAnsi" w:hAnsiTheme="minorHAnsi"/>
-        </w:rPr>
-        <w:t xml:space="preserve"> The overflow buffer is generally reserved for forwarded frames but this </w:t>
-      </w:r>
-      <w:r>
-        <w:rPr>
-          <w:rFonts w:asciiTheme="minorHAnsi" w:hAnsiTheme="minorHAnsi"/>
-        </w:rPr>
-        <w:t>first frame is an</w:t>
-      </w:r>
-      <w:r>
-        <w:rPr>
-          <w:rFonts w:asciiTheme="minorHAnsi" w:hAnsiTheme="minorHAnsi"/>
-        </w:rPr>
-        <w:t xml:space="preserve"> </w:t>
-      </w:r>
-      <w:r>
-        <w:rPr>
-          <w:rFonts w:asciiTheme="minorHAnsi" w:hAnsiTheme="minorHAnsi"/>
-        </w:rPr>
-        <w:t>exception</w:t>
-      </w:r>
-      <w:r>
-        <w:rPr>
-          <w:rFonts w:asciiTheme="minorHAnsi" w:hAnsiTheme="minorHAnsi"/>
-        </w:rPr>
-        <w:t>.</w:t>
-      </w:r>
-      <w:r>
-        <w:rPr>
-          <w:rFonts w:asciiTheme="minorHAnsi" w:hAnsiTheme="minorHAnsi"/>
-        </w:rPr>
-        <w:t xml:space="preserve"> The frame checksum</w:t>
-      </w:r>
-      <w:r>
-        <w:rPr>
-          <w:rFonts w:asciiTheme="minorHAnsi" w:hAnsiTheme="minorHAnsi"/>
-        </w:rPr>
-        <w:t xml:space="preserve"> and size</w:t>
-      </w:r>
-      <w:r>
-        <w:rPr>
-          <w:rFonts w:asciiTheme="minorHAnsi" w:hAnsiTheme="minorHAnsi"/>
-        </w:rPr>
-        <w:t xml:space="preserve"> is calculated within </w:t>
-      </w:r>
-      <w:proofErr w:type="spellStart"/>
-      <w:r>
-        <w:rPr>
-          <w:rFonts w:asciiTheme="minorHAnsi" w:hAnsiTheme="minorHAnsi"/>
-          <w:i/>
-        </w:rPr>
-        <w:t>transmit_</w:t>
-      </w:r>
-      <w:proofErr w:type="gramStart"/>
-      <w:r>
-        <w:rPr>
-          <w:rFonts w:asciiTheme="minorHAnsi" w:hAnsiTheme="minorHAnsi"/>
-          <w:i/>
-        </w:rPr>
-        <w:t>frame</w:t>
-      </w:r>
-      <w:proofErr w:type="spellEnd"/>
-      <w:r>
-        <w:rPr>
-          <w:rFonts w:asciiTheme="minorHAnsi" w:hAnsiTheme="minorHAnsi"/>
-          <w:i/>
-        </w:rPr>
-        <w:t>(</w:t>
-      </w:r>
-      <w:proofErr w:type="gramEnd"/>
-      <w:r>
-        <w:rPr>
-          <w:rFonts w:asciiTheme="minorHAnsi" w:hAnsiTheme="minorHAnsi"/>
-          <w:i/>
-        </w:rPr>
-        <w:t>)</w:t>
-      </w:r>
-      <w:r>
-        <w:rPr>
-          <w:rFonts w:asciiTheme="minorHAnsi" w:hAnsiTheme="minorHAnsi"/>
-        </w:rPr>
-        <w:t xml:space="preserve"> and the frame is written to the physical layer </w:t>
-      </w:r>
-      <w:r>
-        <w:rPr>
-          <w:rFonts w:asciiTheme="minorHAnsi" w:hAnsiTheme="minorHAnsi"/>
-        </w:rPr>
-        <w:t xml:space="preserve">via </w:t>
-      </w:r>
-      <w:proofErr w:type="spellStart"/>
-      <w:r>
-        <w:rPr>
-          <w:rFonts w:asciiTheme="minorHAnsi" w:hAnsiTheme="minorHAnsi"/>
-          <w:i/>
-        </w:rPr>
-        <w:t>CNET_write_physic</w:t>
-      </w:r>
-      <w:r>
-        <w:rPr>
-          <w:rFonts w:asciiTheme="minorHAnsi" w:hAnsiTheme="minorHAnsi"/>
-          <w:i/>
-        </w:rPr>
-        <w:t>a</w:t>
-      </w:r>
-      <w:r>
-        <w:rPr>
-          <w:rFonts w:asciiTheme="minorHAnsi" w:hAnsiTheme="minorHAnsi"/>
-          <w:i/>
-        </w:rPr>
         <w:t>l</w:t>
       </w:r>
-      <w:proofErr w:type="spellEnd"/>
       <w:r>
         <w:rPr>
           <w:rFonts w:asciiTheme="minorHAnsi" w:hAnsiTheme="minorHAnsi"/>
@@ -7162,14 +6925,13 @@
         </w:rPr>
         <w:t xml:space="preserve"> via the </w:t>
       </w:r>
-      <w:proofErr w:type="spellStart"/>
-      <w:r>
-        <w:rPr>
-          <w:rFonts w:asciiTheme="minorHAnsi" w:hAnsiTheme="minorHAnsi"/>
+      <w:r>
+        <w:rPr>
+          <w:rFonts w:asciiTheme="minorHAnsi" w:hAnsiTheme="minorHAnsi"/>
+          <w:i/>
         </w:rPr>
         <w:t>frameExpected</w:t>
       </w:r>
-      <w:proofErr w:type="spellEnd"/>
       <w:r>
         <w:rPr>
           <w:rFonts w:asciiTheme="minorHAnsi" w:hAnsiTheme="minorHAnsi"/>
@@ -7228,7 +6990,19 @@
         <w:rPr>
           <w:rFonts w:asciiTheme="minorHAnsi" w:hAnsiTheme="minorHAnsi"/>
         </w:rPr>
-        <w:t>edgement for this duplicate sent</w:t>
+        <w:t>edgement</w:t>
+      </w:r>
+      <w:r>
+        <w:rPr>
+          <w:rFonts w:asciiTheme="minorHAnsi" w:hAnsiTheme="minorHAnsi"/>
+        </w:rPr>
+        <w:t xml:space="preserve"> frame</w:t>
+      </w:r>
+      <w:r>
+        <w:rPr>
+          <w:rFonts w:asciiTheme="minorHAnsi" w:hAnsiTheme="minorHAnsi"/>
+        </w:rPr>
+        <w:t xml:space="preserve"> for this duplicate sent</w:t>
       </w:r>
       <w:r>
         <w:rPr>
@@ -7294,7 +7068,6 @@
         </w:rPr>
         <w:t xml:space="preserve">If the sequence number is equal to the number in </w:t>
       </w:r>
-      <w:proofErr w:type="spellStart"/>
       <w:r>
         <w:rPr>
           <w:rFonts w:asciiTheme="minorHAnsi" w:hAnsiTheme="minorHAnsi"/>
@@ -7302,7 +7075,6 @@
         </w:rPr>
         <w:t>frameExpected</w:t>
       </w:r>
-      <w:proofErr w:type="spellEnd"/>
       <w:r>
         <w:rPr>
           <w:rFonts w:asciiTheme="minorHAnsi" w:hAnsiTheme="minorHAnsi"/>
@@ -7411,129 +7183,79 @@
         </w:rPr>
         <w:t xml:space="preserve"> via </w:t>
       </w:r>
-      <w:proofErr w:type="spellStart"/>
       <w:r>
         <w:rPr>
           <w:rFonts w:asciiTheme="minorHAnsi" w:hAnsiTheme="minorHAnsi"/>
           <w:i/>
         </w:rPr>
-        <w:t>CNET_write_</w:t>
-      </w:r>
-      <w:proofErr w:type="gramStart"/>
+        <w:t>CNET_write_application()</w:t>
+      </w:r>
+      <w:r>
+        <w:rPr>
+          <w:rFonts w:asciiTheme="minorHAnsi" w:hAnsiTheme="minorHAnsi"/>
+        </w:rPr>
+        <w:t xml:space="preserve"> and the message has successfully been </w:t>
+      </w:r>
+      <w:r>
+        <w:rPr>
+          <w:rFonts w:asciiTheme="minorHAnsi" w:hAnsiTheme="minorHAnsi"/>
+        </w:rPr>
+        <w:t>received</w:t>
+      </w:r>
+      <w:r>
+        <w:rPr>
+          <w:rFonts w:asciiTheme="minorHAnsi" w:hAnsiTheme="minorHAnsi"/>
+        </w:rPr>
+        <w:t>.</w:t>
+      </w:r>
+      <w:r>
+        <w:rPr>
+          <w:rFonts w:asciiTheme="minorHAnsi" w:hAnsiTheme="minorHAnsi"/>
+        </w:rPr>
+        <w:t xml:space="preserve"> If the frame is destined for another node, it must be forwarded on to </w:t>
+      </w:r>
+      <w:r>
+        <w:rPr>
+          <w:rFonts w:asciiTheme="minorHAnsi" w:hAnsiTheme="minorHAnsi"/>
+        </w:rPr>
+        <w:t>its</w:t>
+      </w:r>
+      <w:r>
+        <w:rPr>
+          <w:rFonts w:asciiTheme="minorHAnsi" w:hAnsiTheme="minorHAnsi"/>
+        </w:rPr>
+        <w:t xml:space="preserve"> correct destination</w:t>
+      </w:r>
+      <w:r>
+        <w:rPr>
+          <w:rFonts w:asciiTheme="minorHAnsi" w:hAnsiTheme="minorHAnsi"/>
+        </w:rPr>
+        <w:t>. T</w:t>
+      </w:r>
+      <w:r>
+        <w:rPr>
+          <w:rFonts w:asciiTheme="minorHAnsi" w:hAnsiTheme="minorHAnsi"/>
+        </w:rPr>
+        <w:t>he</w:t>
+      </w:r>
+      <w:r>
+        <w:rPr>
+          <w:rFonts w:asciiTheme="minorHAnsi" w:hAnsiTheme="minorHAnsi"/>
+        </w:rPr>
+        <w:t xml:space="preserve"> network layer reroutes the frame</w:t>
+      </w:r>
+      <w:r>
+        <w:rPr>
+          <w:rFonts w:asciiTheme="minorHAnsi" w:hAnsiTheme="minorHAnsi"/>
+        </w:rPr>
+        <w:t xml:space="preserve"> using the </w:t>
+      </w:r>
       <w:r>
         <w:rPr>
           <w:rFonts w:asciiTheme="minorHAnsi" w:hAnsiTheme="minorHAnsi"/>
           <w:i/>
         </w:rPr>
-        <w:t>application</w:t>
-      </w:r>
-      <w:proofErr w:type="spellEnd"/>
-      <w:r>
-        <w:rPr>
-          <w:rFonts w:asciiTheme="minorHAnsi" w:hAnsiTheme="minorHAnsi"/>
-          <w:i/>
-        </w:rPr>
-        <w:t>(</w:t>
-      </w:r>
-      <w:proofErr w:type="gramEnd"/>
-      <w:r>
-        <w:rPr>
-          <w:rFonts w:asciiTheme="minorHAnsi" w:hAnsiTheme="minorHAnsi"/>
-          <w:i/>
-        </w:rPr>
-        <w:t>)</w:t>
-      </w:r>
-      <w:r>
-        <w:rPr>
-          <w:rFonts w:asciiTheme="minorHAnsi" w:hAnsiTheme="minorHAnsi"/>
-        </w:rPr>
-        <w:t xml:space="preserve"> and the message has successfully been </w:t>
-      </w:r>
-      <w:r>
-        <w:rPr>
-          <w:rFonts w:asciiTheme="minorHAnsi" w:hAnsiTheme="minorHAnsi"/>
-        </w:rPr>
-        <w:t>received</w:t>
-      </w:r>
-      <w:r>
-        <w:rPr>
-          <w:rFonts w:asciiTheme="minorHAnsi" w:hAnsiTheme="minorHAnsi"/>
-        </w:rPr>
-        <w:t>.</w:t>
-      </w:r>
-      <w:r>
-        <w:rPr>
-          <w:rFonts w:asciiTheme="minorHAnsi" w:hAnsiTheme="minorHAnsi"/>
-        </w:rPr>
-        <w:t xml:space="preserve"> If the frame is destined for another node, it must be forwarded on to </w:t>
-      </w:r>
-      <w:r>
-        <w:rPr>
-          <w:rFonts w:asciiTheme="minorHAnsi" w:hAnsiTheme="minorHAnsi"/>
-        </w:rPr>
-        <w:t>its</w:t>
-      </w:r>
-      <w:r>
-        <w:rPr>
-          <w:rFonts w:asciiTheme="minorHAnsi" w:hAnsiTheme="minorHAnsi"/>
-        </w:rPr>
-        <w:t xml:space="preserve"> correct destination</w:t>
-      </w:r>
-      <w:r>
-        <w:rPr>
-          <w:rFonts w:asciiTheme="minorHAnsi" w:hAnsiTheme="minorHAnsi"/>
-        </w:rPr>
-        <w:t>. T</w:t>
-      </w:r>
-      <w:r>
-        <w:rPr>
-          <w:rFonts w:asciiTheme="minorHAnsi" w:hAnsiTheme="minorHAnsi"/>
-        </w:rPr>
-        <w:t>he</w:t>
-      </w:r>
-      <w:r>
-        <w:rPr>
-          <w:rFonts w:asciiTheme="minorHAnsi" w:hAnsiTheme="minorHAnsi"/>
-        </w:rPr>
-        <w:t xml:space="preserve"> network layer reroutes the frame</w:t>
-      </w:r>
-      <w:r>
-        <w:rPr>
-          <w:rFonts w:asciiTheme="minorHAnsi" w:hAnsiTheme="minorHAnsi"/>
-        </w:rPr>
-        <w:t xml:space="preserve"> using the </w:t>
-      </w:r>
-      <w:proofErr w:type="spellStart"/>
-      <w:r>
-        <w:rPr>
-          <w:rFonts w:asciiTheme="minorHAnsi" w:hAnsiTheme="minorHAnsi"/>
-          <w:i/>
-        </w:rPr>
-        <w:t>forward_</w:t>
-      </w:r>
-      <w:proofErr w:type="gramStart"/>
-      <w:r>
-        <w:rPr>
-          <w:rFonts w:asciiTheme="minorHAnsi" w:hAnsiTheme="minorHAnsi"/>
-          <w:i/>
-        </w:rPr>
-        <w:t>frame</w:t>
-      </w:r>
-      <w:proofErr w:type="spellEnd"/>
-      <w:r>
-        <w:rPr>
-          <w:rFonts w:asciiTheme="minorHAnsi" w:hAnsiTheme="minorHAnsi"/>
-          <w:i/>
-        </w:rPr>
-        <w:t>(</w:t>
-      </w:r>
-      <w:proofErr w:type="gramEnd"/>
-      <w:r>
-        <w:rPr>
-          <w:rFonts w:asciiTheme="minorHAnsi" w:hAnsiTheme="minorHAnsi"/>
-          <w:i/>
-        </w:rPr>
-        <w:t>)</w:t>
+        <w:t>forward_frame()</w:t>
       </w:r>
       <w:r>
         <w:rPr>
@@ -7701,77 +7423,64 @@
           <w:rFonts w:asciiTheme="minorHAnsi" w:hAnsiTheme="minorHAnsi"/>
           <w:i/>
         </w:rPr>
-        <w:t xml:space="preserve"> </w:t>
-      </w:r>
-      <w:proofErr w:type="spellStart"/>
+        <w:t xml:space="preserve"> ackExpected</w:t>
+      </w:r>
+      <w:r>
+        <w:rPr>
+          <w:rFonts w:asciiTheme="minorHAnsi" w:hAnsiTheme="minorHAnsi"/>
+        </w:rPr>
+        <w:t xml:space="preserve"> value and the </w:t>
+      </w:r>
       <w:r>
         <w:rPr>
           <w:rFonts w:asciiTheme="minorHAnsi" w:hAnsiTheme="minorHAnsi"/>
           <w:i/>
         </w:rPr>
+        <w:t>nextFrameToSend</w:t>
+      </w:r>
+      <w:r>
+        <w:rPr>
+          <w:rFonts w:asciiTheme="minorHAnsi" w:hAnsiTheme="minorHAnsi"/>
+        </w:rPr>
+        <w:t xml:space="preserve"> value.</w:t>
+      </w:r>
+      <w:r>
+        <w:rPr>
+          <w:rFonts w:asciiTheme="minorHAnsi" w:hAnsiTheme="minorHAnsi"/>
+        </w:rPr>
+        <w:t xml:space="preserve"> If this holds, </w:t>
+      </w:r>
+      <w:r>
+        <w:rPr>
+          <w:rFonts w:asciiTheme="minorHAnsi" w:hAnsiTheme="minorHAnsi"/>
+        </w:rPr>
+        <w:t>all</w:t>
+      </w:r>
+      <w:r>
+        <w:rPr>
+          <w:rFonts w:asciiTheme="minorHAnsi" w:hAnsiTheme="minorHAnsi"/>
+        </w:rPr>
+        <w:t xml:space="preserve"> frames less than the </w:t>
+      </w:r>
+      <w:r>
+        <w:rPr>
+          <w:rFonts w:asciiTheme="minorHAnsi" w:hAnsiTheme="minorHAnsi"/>
+        </w:rPr>
+        <w:t>acknowledgements</w:t>
+      </w:r>
+      <w:r>
+        <w:rPr>
+          <w:rFonts w:asciiTheme="minorHAnsi" w:hAnsiTheme="minorHAnsi"/>
+        </w:rPr>
+        <w:t xml:space="preserve"> sequence number and greater than </w:t>
+      </w:r>
+      <w:r>
+        <w:rPr>
+          <w:rFonts w:asciiTheme="minorHAnsi" w:hAnsiTheme="minorHAnsi"/>
+          <w:i/>
+        </w:rPr>
         <w:t>ackExpected</w:t>
       </w:r>
-      <w:proofErr w:type="spellEnd"/>
-      <w:r>
-        <w:rPr>
-          <w:rFonts w:asciiTheme="minorHAnsi" w:hAnsiTheme="minorHAnsi"/>
-        </w:rPr>
-        <w:t xml:space="preserve"> value and the </w:t>
-      </w:r>
-      <w:proofErr w:type="spellStart"/>
-      <w:r>
-        <w:rPr>
-          <w:rFonts w:asciiTheme="minorHAnsi" w:hAnsiTheme="minorHAnsi"/>
-          <w:i/>
-        </w:rPr>
-        <w:t>nextFrameToSend</w:t>
-      </w:r>
-      <w:proofErr w:type="spellEnd"/>
-      <w:r>
-        <w:rPr>
-          <w:rFonts w:asciiTheme="minorHAnsi" w:hAnsiTheme="minorHAnsi"/>
-        </w:rPr>
-        <w:t xml:space="preserve"> value.</w:t>
-      </w:r>
-      <w:r>
-        <w:rPr>
-          <w:rFonts w:asciiTheme="minorHAnsi" w:hAnsiTheme="minorHAnsi"/>
-        </w:rPr>
-        <w:t xml:space="preserve"> If this holds, </w:t>
-      </w:r>
-      <w:r>
-        <w:rPr>
-          <w:rFonts w:asciiTheme="minorHAnsi" w:hAnsiTheme="minorHAnsi"/>
-        </w:rPr>
-        <w:t>all</w:t>
-      </w:r>
-      <w:r>
-        <w:rPr>
-          <w:rFonts w:asciiTheme="minorHAnsi" w:hAnsiTheme="minorHAnsi"/>
-        </w:rPr>
-        <w:t xml:space="preserve"> frames less than the </w:t>
-      </w:r>
-      <w:r>
-        <w:rPr>
-          <w:rFonts w:asciiTheme="minorHAnsi" w:hAnsiTheme="minorHAnsi"/>
-        </w:rPr>
-        <w:t>acknowledgements</w:t>
-      </w:r>
-      <w:r>
-        <w:rPr>
-          <w:rFonts w:asciiTheme="minorHAnsi" w:hAnsiTheme="minorHAnsi"/>
-        </w:rPr>
-        <w:t xml:space="preserve"> sequence number and greater than </w:t>
-      </w:r>
-      <w:proofErr w:type="spellStart"/>
-      <w:r>
-        <w:rPr>
-          <w:rFonts w:asciiTheme="minorHAnsi" w:hAnsiTheme="minorHAnsi"/>
-          <w:i/>
-        </w:rPr>
-        <w:t>ackExpected</w:t>
-      </w:r>
-      <w:proofErr w:type="spellEnd"/>
       <w:r>
         <w:rPr>
           <w:rFonts w:asciiTheme="minorHAnsi" w:hAnsiTheme="minorHAnsi"/>
@@ -8158,7 +7867,7 @@
         <w:rPr>
           <w:rFonts w:asciiTheme="minorHAnsi" w:hAnsiTheme="minorHAnsi"/>
         </w:rPr>
-        <w:t xml:space="preserve">simplicity.  </w:t>
+        <w:t>simplicity.</w:t>
       </w:r>
     </w:p>
     <w:p>
@@ -8713,35 +8422,7 @@
         <w:rPr>
           <w:rFonts w:asciiTheme="minorHAnsi" w:eastAsia="Times New Roman" w:hAnsiTheme="minorHAnsi"/>
         </w:rPr>
-        <w:t xml:space="preserve">McDonald, C. "The </w:t>
-      </w:r>
-      <w:proofErr w:type="spellStart"/>
-      <w:r>
-        <w:rPr>
-          <w:rFonts w:asciiTheme="minorHAnsi" w:eastAsia="Times New Roman" w:hAnsiTheme="minorHAnsi"/>
-        </w:rPr>
-        <w:t>Cnet</w:t>
-      </w:r>
-      <w:proofErr w:type="spellEnd"/>
-      <w:r>
-        <w:rPr>
-          <w:rFonts w:asciiTheme="minorHAnsi" w:eastAsia="Times New Roman" w:hAnsiTheme="minorHAnsi"/>
-        </w:rPr>
-        <w:t xml:space="preserve"> Network Simulator (v3.3.3)." The </w:t>
-      </w:r>
-      <w:proofErr w:type="spellStart"/>
-      <w:r>
-        <w:rPr>
-          <w:rFonts w:asciiTheme="minorHAnsi" w:eastAsia="Times New Roman" w:hAnsiTheme="minorHAnsi"/>
-        </w:rPr>
-        <w:t>Cnet</w:t>
-      </w:r>
-      <w:proofErr w:type="spellEnd"/>
-      <w:r>
-        <w:rPr>
-          <w:rFonts w:asciiTheme="minorHAnsi" w:eastAsia="Times New Roman" w:hAnsiTheme="minorHAnsi"/>
-        </w:rPr>
-        <w:t xml:space="preserve"> Network Simulator (v3.3.3). </w:t>
+        <w:t xml:space="preserve">McDonald, C. "The Cnet Network Simulator (v3.3.3)." The Cnet Network Simulator (v3.3.3). </w:t>
       </w:r>
       <w:r>
         <w:rPr>
@@ -8946,7 +8627,7 @@
               <w:noProof/>
               <w:color w:val="5B9BD5" w:themeColor="accent1"/>
             </w:rPr>
-            <w:t>1</w:t>
+            <w:t>5</w:t>
           </w:r>
           <w:r>
             <w:rPr>

</xml_diff>